<commit_message>
+ Anwser question 2
</commit_message>
<xml_diff>
--- a/QuestionCplusplus.docx
+++ b/QuestionCplusplus.docx
@@ -26,15 +26,27 @@
           <w:szCs w:val="19"/>
         </w:rPr>
       </w:pPr>
-      <w:r>
-        <w:rPr>
-          <w:rFonts w:ascii="Consolas" w:hAnsi="Consolas" w:cs="Consolas"/>
-          <w:b/>
-          <w:color w:val="000000"/>
-          <w:sz w:val="25"/>
-          <w:szCs w:val="19"/>
-        </w:rPr>
-        <w:t>1.Explain the result of following program</w:t>
+      <w:proofErr w:type="gramStart"/>
+      <w:r>
+        <w:rPr>
+          <w:rFonts w:ascii="Consolas" w:hAnsi="Consolas" w:cs="Consolas"/>
+          <w:b/>
+          <w:color w:val="000000"/>
+          <w:sz w:val="25"/>
+          <w:szCs w:val="19"/>
+        </w:rPr>
+        <w:t>1.Explain</w:t>
+      </w:r>
+      <w:proofErr w:type="gramEnd"/>
+      <w:r>
+        <w:rPr>
+          <w:rFonts w:ascii="Consolas" w:hAnsi="Consolas" w:cs="Consolas"/>
+          <w:b/>
+          <w:color w:val="000000"/>
+          <w:sz w:val="25"/>
+          <w:szCs w:val="19"/>
+        </w:rPr>
+        <w:t xml:space="preserve"> the result of following program</w:t>
       </w:r>
     </w:p>
     <w:p>
@@ -74,7 +86,7 @@
         <w:rPr>
           <w:rFonts w:ascii="Consolas" w:hAnsi="Consolas" w:cs="Consolas"/>
           <w:color w:val="000000"/>
-          <w:sz w:val="19"/>
+          <w:sz w:val="23"/>
           <w:szCs w:val="19"/>
         </w:rPr>
       </w:pPr>
@@ -82,7 +94,7 @@
         <w:rPr>
           <w:rFonts w:ascii="Consolas" w:hAnsi="Consolas" w:cs="Consolas"/>
           <w:color w:val="808080"/>
-          <w:sz w:val="19"/>
+          <w:sz w:val="23"/>
           <w:szCs w:val="19"/>
         </w:rPr>
         <w:t>#include</w:t>
@@ -91,7 +103,7 @@
         <w:rPr>
           <w:rFonts w:ascii="Consolas" w:hAnsi="Consolas" w:cs="Consolas"/>
           <w:color w:val="000000"/>
-          <w:sz w:val="19"/>
+          <w:sz w:val="23"/>
           <w:szCs w:val="19"/>
         </w:rPr>
         <w:t xml:space="preserve"> </w:t>
@@ -100,7 +112,7 @@
         <w:rPr>
           <w:rFonts w:ascii="Consolas" w:hAnsi="Consolas" w:cs="Consolas"/>
           <w:color w:val="A31515"/>
-          <w:sz w:val="19"/>
+          <w:sz w:val="23"/>
           <w:szCs w:val="19"/>
         </w:rPr>
         <w:t>&lt;iostream&gt;</w:t>
@@ -115,24 +127,26 @@
         <w:rPr>
           <w:rFonts w:ascii="Consolas" w:hAnsi="Consolas" w:cs="Consolas"/>
           <w:color w:val="000000"/>
-          <w:sz w:val="19"/>
-          <w:szCs w:val="19"/>
-        </w:rPr>
-      </w:pPr>
+          <w:sz w:val="23"/>
+          <w:szCs w:val="19"/>
+        </w:rPr>
+      </w:pPr>
+      <w:proofErr w:type="gramStart"/>
       <w:r>
         <w:rPr>
           <w:rFonts w:ascii="Consolas" w:hAnsi="Consolas" w:cs="Consolas"/>
           <w:color w:val="0000FF"/>
-          <w:sz w:val="19"/>
+          <w:sz w:val="23"/>
           <w:szCs w:val="19"/>
         </w:rPr>
         <w:t>using</w:t>
       </w:r>
-      <w:r>
-        <w:rPr>
-          <w:rFonts w:ascii="Consolas" w:hAnsi="Consolas" w:cs="Consolas"/>
-          <w:color w:val="000000"/>
-          <w:sz w:val="19"/>
+      <w:proofErr w:type="gramEnd"/>
+      <w:r>
+        <w:rPr>
+          <w:rFonts w:ascii="Consolas" w:hAnsi="Consolas" w:cs="Consolas"/>
+          <w:color w:val="000000"/>
+          <w:sz w:val="23"/>
           <w:szCs w:val="19"/>
         </w:rPr>
         <w:t xml:space="preserve"> </w:t>
@@ -141,7 +155,7 @@
         <w:rPr>
           <w:rFonts w:ascii="Consolas" w:hAnsi="Consolas" w:cs="Consolas"/>
           <w:color w:val="0000FF"/>
-          <w:sz w:val="19"/>
+          <w:sz w:val="23"/>
           <w:szCs w:val="19"/>
         </w:rPr>
         <w:t>namespace</w:t>
@@ -150,7 +164,7 @@
         <w:rPr>
           <w:rFonts w:ascii="Consolas" w:hAnsi="Consolas" w:cs="Consolas"/>
           <w:color w:val="000000"/>
-          <w:sz w:val="19"/>
+          <w:sz w:val="23"/>
           <w:szCs w:val="19"/>
         </w:rPr>
         <w:t xml:space="preserve"> std;</w:t>
@@ -165,24 +179,26 @@
         <w:rPr>
           <w:rFonts w:ascii="Consolas" w:hAnsi="Consolas" w:cs="Consolas"/>
           <w:color w:val="000000"/>
-          <w:sz w:val="19"/>
-          <w:szCs w:val="19"/>
-        </w:rPr>
-      </w:pPr>
+          <w:sz w:val="23"/>
+          <w:szCs w:val="19"/>
+        </w:rPr>
+      </w:pPr>
+      <w:proofErr w:type="gramStart"/>
       <w:r>
         <w:rPr>
           <w:rFonts w:ascii="Consolas" w:hAnsi="Consolas" w:cs="Consolas"/>
           <w:color w:val="0000FF"/>
-          <w:sz w:val="19"/>
+          <w:sz w:val="23"/>
           <w:szCs w:val="19"/>
         </w:rPr>
         <w:t>typedef</w:t>
       </w:r>
-      <w:r>
-        <w:rPr>
-          <w:rFonts w:ascii="Consolas" w:hAnsi="Consolas" w:cs="Consolas"/>
-          <w:color w:val="000000"/>
-          <w:sz w:val="19"/>
+      <w:proofErr w:type="gramEnd"/>
+      <w:r>
+        <w:rPr>
+          <w:rFonts w:ascii="Consolas" w:hAnsi="Consolas" w:cs="Consolas"/>
+          <w:color w:val="000000"/>
+          <w:sz w:val="23"/>
           <w:szCs w:val="19"/>
         </w:rPr>
         <w:t xml:space="preserve"> </w:t>
@@ -191,7 +207,7 @@
         <w:rPr>
           <w:rFonts w:ascii="Consolas" w:hAnsi="Consolas" w:cs="Consolas"/>
           <w:color w:val="0000FF"/>
-          <w:sz w:val="19"/>
+          <w:sz w:val="23"/>
           <w:szCs w:val="19"/>
         </w:rPr>
         <w:t>int</w:t>
@@ -200,7 +216,7 @@
         <w:rPr>
           <w:rFonts w:ascii="Consolas" w:hAnsi="Consolas" w:cs="Consolas"/>
           <w:color w:val="000000"/>
-          <w:sz w:val="19"/>
+          <w:sz w:val="23"/>
           <w:szCs w:val="19"/>
         </w:rPr>
         <w:t xml:space="preserve"> *</w:t>
@@ -209,7 +225,7 @@
         <w:rPr>
           <w:rFonts w:ascii="Consolas" w:hAnsi="Consolas" w:cs="Consolas"/>
           <w:color w:val="2B91AF"/>
-          <w:sz w:val="19"/>
+          <w:sz w:val="23"/>
           <w:szCs w:val="19"/>
         </w:rPr>
         <w:t>IntPtrType</w:t>
@@ -218,7 +234,7 @@
         <w:rPr>
           <w:rFonts w:ascii="Consolas" w:hAnsi="Consolas" w:cs="Consolas"/>
           <w:color w:val="000000"/>
-          <w:sz w:val="19"/>
+          <w:sz w:val="23"/>
           <w:szCs w:val="19"/>
         </w:rPr>
         <w:t>;</w:t>
@@ -233,24 +249,26 @@
         <w:rPr>
           <w:rFonts w:ascii="Consolas" w:hAnsi="Consolas" w:cs="Consolas"/>
           <w:color w:val="000000"/>
-          <w:sz w:val="19"/>
-          <w:szCs w:val="19"/>
-        </w:rPr>
-      </w:pPr>
+          <w:sz w:val="23"/>
+          <w:szCs w:val="19"/>
+        </w:rPr>
+      </w:pPr>
+      <w:proofErr w:type="gramStart"/>
       <w:r>
         <w:rPr>
           <w:rFonts w:ascii="Consolas" w:hAnsi="Consolas" w:cs="Consolas"/>
           <w:color w:val="0000FF"/>
-          <w:sz w:val="19"/>
+          <w:sz w:val="23"/>
           <w:szCs w:val="19"/>
         </w:rPr>
         <w:t>void</w:t>
       </w:r>
-      <w:r>
-        <w:rPr>
-          <w:rFonts w:ascii="Consolas" w:hAnsi="Consolas" w:cs="Consolas"/>
-          <w:color w:val="000000"/>
-          <w:sz w:val="19"/>
+      <w:proofErr w:type="gramEnd"/>
+      <w:r>
+        <w:rPr>
+          <w:rFonts w:ascii="Consolas" w:hAnsi="Consolas" w:cs="Consolas"/>
+          <w:color w:val="000000"/>
+          <w:sz w:val="23"/>
           <w:szCs w:val="19"/>
         </w:rPr>
         <w:t xml:space="preserve"> main()</w:t>
@@ -265,15 +283,15 @@
         <w:rPr>
           <w:rFonts w:ascii="Consolas" w:hAnsi="Consolas" w:cs="Consolas"/>
           <w:color w:val="000000"/>
-          <w:sz w:val="19"/>
-          <w:szCs w:val="19"/>
-        </w:rPr>
-      </w:pPr>
-      <w:r>
-        <w:rPr>
-          <w:rFonts w:ascii="Consolas" w:hAnsi="Consolas" w:cs="Consolas"/>
-          <w:color w:val="000000"/>
-          <w:sz w:val="19"/>
+          <w:sz w:val="23"/>
+          <w:szCs w:val="19"/>
+        </w:rPr>
+      </w:pPr>
+      <w:r>
+        <w:rPr>
+          <w:rFonts w:ascii="Consolas" w:hAnsi="Consolas" w:cs="Consolas"/>
+          <w:color w:val="000000"/>
+          <w:sz w:val="23"/>
           <w:szCs w:val="19"/>
         </w:rPr>
         <w:t>{</w:t>
@@ -288,15 +306,15 @@
         <w:rPr>
           <w:rFonts w:ascii="Consolas" w:hAnsi="Consolas" w:cs="Consolas"/>
           <w:color w:val="000000"/>
-          <w:sz w:val="19"/>
-          <w:szCs w:val="19"/>
-        </w:rPr>
-      </w:pPr>
-      <w:r>
-        <w:rPr>
-          <w:rFonts w:ascii="Consolas" w:hAnsi="Consolas" w:cs="Consolas"/>
-          <w:color w:val="000000"/>
-          <w:sz w:val="19"/>
+          <w:sz w:val="23"/>
+          <w:szCs w:val="19"/>
+        </w:rPr>
+      </w:pPr>
+      <w:r>
+        <w:rPr>
+          <w:rFonts w:ascii="Consolas" w:hAnsi="Consolas" w:cs="Consolas"/>
+          <w:color w:val="000000"/>
+          <w:sz w:val="23"/>
           <w:szCs w:val="19"/>
         </w:rPr>
         <w:tab/>
@@ -305,7 +323,7 @@
         <w:rPr>
           <w:rFonts w:ascii="Consolas" w:hAnsi="Consolas" w:cs="Consolas"/>
           <w:color w:val="2B91AF"/>
-          <w:sz w:val="19"/>
+          <w:sz w:val="23"/>
           <w:szCs w:val="19"/>
         </w:rPr>
         <w:t>IntPtrType</w:t>
@@ -314,7 +332,7 @@
         <w:rPr>
           <w:rFonts w:ascii="Consolas" w:hAnsi="Consolas" w:cs="Consolas"/>
           <w:color w:val="000000"/>
-          <w:sz w:val="19"/>
+          <w:sz w:val="23"/>
           <w:szCs w:val="19"/>
         </w:rPr>
         <w:t xml:space="preserve"> ptr_a, ptr_b, *ptr_c;</w:t>
@@ -329,15 +347,15 @@
         <w:rPr>
           <w:rFonts w:ascii="Consolas" w:hAnsi="Consolas" w:cs="Consolas"/>
           <w:color w:val="000000"/>
-          <w:sz w:val="19"/>
-          <w:szCs w:val="19"/>
-        </w:rPr>
-      </w:pPr>
-      <w:r>
-        <w:rPr>
-          <w:rFonts w:ascii="Consolas" w:hAnsi="Consolas" w:cs="Consolas"/>
-          <w:color w:val="000000"/>
-          <w:sz w:val="19"/>
+          <w:sz w:val="23"/>
+          <w:szCs w:val="19"/>
+        </w:rPr>
+      </w:pPr>
+      <w:r>
+        <w:rPr>
+          <w:rFonts w:ascii="Consolas" w:hAnsi="Consolas" w:cs="Consolas"/>
+          <w:color w:val="000000"/>
+          <w:sz w:val="23"/>
           <w:szCs w:val="19"/>
         </w:rPr>
         <w:tab/>
@@ -347,7 +365,7 @@
         <w:rPr>
           <w:rFonts w:ascii="Consolas" w:hAnsi="Consolas" w:cs="Consolas"/>
           <w:color w:val="0000FF"/>
-          <w:sz w:val="19"/>
+          <w:sz w:val="23"/>
           <w:szCs w:val="19"/>
         </w:rPr>
         <w:t>new</w:t>
@@ -356,7 +374,7 @@
         <w:rPr>
           <w:rFonts w:ascii="Consolas" w:hAnsi="Consolas" w:cs="Consolas"/>
           <w:color w:val="000000"/>
-          <w:sz w:val="19"/>
+          <w:sz w:val="23"/>
           <w:szCs w:val="19"/>
         </w:rPr>
         <w:t xml:space="preserve"> </w:t>
@@ -365,16 +383,17 @@
         <w:rPr>
           <w:rFonts w:ascii="Consolas" w:hAnsi="Consolas" w:cs="Consolas"/>
           <w:color w:val="0000FF"/>
-          <w:sz w:val="19"/>
+          <w:sz w:val="23"/>
           <w:szCs w:val="19"/>
         </w:rPr>
         <w:t>int</w:t>
       </w:r>
-      <w:r>
-        <w:rPr>
-          <w:rFonts w:ascii="Consolas" w:hAnsi="Consolas" w:cs="Consolas"/>
-          <w:color w:val="000000"/>
-          <w:sz w:val="19"/>
+      <w:proofErr w:type="gramStart"/>
+      <w:r>
+        <w:rPr>
+          <w:rFonts w:ascii="Consolas" w:hAnsi="Consolas" w:cs="Consolas"/>
+          <w:color w:val="000000"/>
+          <w:sz w:val="23"/>
           <w:szCs w:val="19"/>
         </w:rPr>
         <w:t>;</w:t>
@@ -383,11 +402,32 @@
         <w:rPr>
           <w:rFonts w:ascii="Consolas" w:hAnsi="Consolas" w:cs="Consolas"/>
           <w:color w:val="008000"/>
-          <w:sz w:val="19"/>
-          <w:szCs w:val="19"/>
-        </w:rPr>
-        <w:t>// Cấp phát động bộ nhớ cho con trỏ ptr_a</w:t>
-      </w:r>
+          <w:sz w:val="23"/>
+          <w:szCs w:val="19"/>
+        </w:rPr>
+        <w:t>/</w:t>
+      </w:r>
+      <w:proofErr w:type="gramEnd"/>
+      <w:r>
+        <w:rPr>
+          <w:rFonts w:ascii="Consolas" w:hAnsi="Consolas" w:cs="Consolas"/>
+          <w:color w:val="008000"/>
+          <w:sz w:val="23"/>
+          <w:szCs w:val="19"/>
+        </w:rPr>
+        <w:t xml:space="preserve">/ </w:t>
+      </w:r>
+      <w:bookmarkStart w:id="0" w:name="_GoBack"/>
+      <w:r>
+        <w:rPr>
+          <w:rFonts w:ascii="Consolas" w:hAnsi="Consolas" w:cs="Consolas"/>
+          <w:color w:val="008000"/>
+          <w:sz w:val="23"/>
+          <w:szCs w:val="19"/>
+        </w:rPr>
+        <w:t>Cấp phát động bộ nhớ cho con trỏ ptr_a</w:t>
+      </w:r>
+      <w:bookmarkEnd w:id="0"/>
     </w:p>
     <w:p>
       <w:pPr>
@@ -398,15 +438,15 @@
         <w:rPr>
           <w:rFonts w:ascii="Consolas" w:hAnsi="Consolas" w:cs="Consolas"/>
           <w:color w:val="000000"/>
-          <w:sz w:val="19"/>
-          <w:szCs w:val="19"/>
-        </w:rPr>
-      </w:pPr>
-      <w:r>
-        <w:rPr>
-          <w:rFonts w:ascii="Consolas" w:hAnsi="Consolas" w:cs="Consolas"/>
-          <w:color w:val="000000"/>
-          <w:sz w:val="19"/>
+          <w:sz w:val="23"/>
+          <w:szCs w:val="19"/>
+        </w:rPr>
+      </w:pPr>
+      <w:r>
+        <w:rPr>
+          <w:rFonts w:ascii="Consolas" w:hAnsi="Consolas" w:cs="Consolas"/>
+          <w:color w:val="000000"/>
+          <w:sz w:val="23"/>
           <w:szCs w:val="19"/>
         </w:rPr>
         <w:tab/>
@@ -416,7 +456,7 @@
         <w:rPr>
           <w:rFonts w:ascii="Consolas" w:hAnsi="Consolas" w:cs="Consolas"/>
           <w:color w:val="008000"/>
-          <w:sz w:val="19"/>
+          <w:sz w:val="23"/>
           <w:szCs w:val="19"/>
         </w:rPr>
         <w:t>// Gán giá trị 3 cho con trỏ ptr_a</w:t>
@@ -431,28 +471,48 @@
         <w:rPr>
           <w:rFonts w:ascii="Consolas" w:hAnsi="Consolas" w:cs="Consolas"/>
           <w:color w:val="000000"/>
-          <w:sz w:val="19"/>
-          <w:szCs w:val="19"/>
-        </w:rPr>
-      </w:pPr>
-      <w:r>
-        <w:rPr>
-          <w:rFonts w:ascii="Consolas" w:hAnsi="Consolas" w:cs="Consolas"/>
-          <w:color w:val="000000"/>
-          <w:sz w:val="19"/>
+          <w:sz w:val="23"/>
+          <w:szCs w:val="19"/>
+        </w:rPr>
+      </w:pPr>
+      <w:r>
+        <w:rPr>
+          <w:rFonts w:ascii="Consolas" w:hAnsi="Consolas" w:cs="Consolas"/>
+          <w:color w:val="000000"/>
+          <w:sz w:val="23"/>
           <w:szCs w:val="19"/>
         </w:rPr>
         <w:tab/>
-        <w:t>ptr_b = ptr_a;</w:t>
+        <w:t>ptr_b = ptr_a</w:t>
+      </w:r>
+      <w:proofErr w:type="gramStart"/>
+      <w:r>
+        <w:rPr>
+          <w:rFonts w:ascii="Consolas" w:hAnsi="Consolas" w:cs="Consolas"/>
+          <w:color w:val="000000"/>
+          <w:sz w:val="23"/>
+          <w:szCs w:val="19"/>
+        </w:rPr>
+        <w:t>;</w:t>
       </w:r>
       <w:r>
         <w:rPr>
           <w:rFonts w:ascii="Consolas" w:hAnsi="Consolas" w:cs="Consolas"/>
           <w:color w:val="008000"/>
-          <w:sz w:val="19"/>
-          <w:szCs w:val="19"/>
-        </w:rPr>
-        <w:t>// Gán địa chỉ con trỏ ptr_a đang trỏ tới cho con trỏ ptr_b</w:t>
+          <w:sz w:val="23"/>
+          <w:szCs w:val="19"/>
+        </w:rPr>
+        <w:t>/</w:t>
+      </w:r>
+      <w:proofErr w:type="gramEnd"/>
+      <w:r>
+        <w:rPr>
+          <w:rFonts w:ascii="Consolas" w:hAnsi="Consolas" w:cs="Consolas"/>
+          <w:color w:val="008000"/>
+          <w:sz w:val="23"/>
+          <w:szCs w:val="19"/>
+        </w:rPr>
+        <w:t>/ Gán địa chỉ con trỏ ptr_a đang trỏ tới cho con trỏ ptr_b</w:t>
       </w:r>
     </w:p>
     <w:p>
@@ -464,25 +524,44 @@
         <w:rPr>
           <w:rFonts w:ascii="Consolas" w:hAnsi="Consolas" w:cs="Consolas"/>
           <w:color w:val="000000"/>
-          <w:sz w:val="19"/>
-          <w:szCs w:val="19"/>
-        </w:rPr>
-      </w:pPr>
-      <w:r>
-        <w:rPr>
-          <w:rFonts w:ascii="Consolas" w:hAnsi="Consolas" w:cs="Consolas"/>
-          <w:color w:val="000000"/>
-          <w:sz w:val="19"/>
+          <w:sz w:val="23"/>
+          <w:szCs w:val="19"/>
+        </w:rPr>
+      </w:pPr>
+      <w:r>
+        <w:rPr>
+          <w:rFonts w:ascii="Consolas" w:hAnsi="Consolas" w:cs="Consolas"/>
+          <w:color w:val="000000"/>
+          <w:sz w:val="23"/>
           <w:szCs w:val="19"/>
         </w:rPr>
         <w:tab/>
-        <w:t xml:space="preserve">cout </w:t>
+      </w:r>
+      <w:proofErr w:type="gramStart"/>
+      <w:r>
+        <w:rPr>
+          <w:rFonts w:ascii="Consolas" w:hAnsi="Consolas" w:cs="Consolas"/>
+          <w:color w:val="000000"/>
+          <w:sz w:val="23"/>
+          <w:szCs w:val="19"/>
+        </w:rPr>
+        <w:t>cout</w:t>
+      </w:r>
+      <w:proofErr w:type="gramEnd"/>
+      <w:r>
+        <w:rPr>
+          <w:rFonts w:ascii="Consolas" w:hAnsi="Consolas" w:cs="Consolas"/>
+          <w:color w:val="000000"/>
+          <w:sz w:val="23"/>
+          <w:szCs w:val="19"/>
+        </w:rPr>
+        <w:t xml:space="preserve"> </w:t>
       </w:r>
       <w:r>
         <w:rPr>
           <w:rFonts w:ascii="Consolas" w:hAnsi="Consolas" w:cs="Consolas"/>
           <w:color w:val="008080"/>
-          <w:sz w:val="19"/>
+          <w:sz w:val="23"/>
           <w:szCs w:val="19"/>
         </w:rPr>
         <w:t>&lt;&lt;</w:t>
@@ -491,7 +570,7 @@
         <w:rPr>
           <w:rFonts w:ascii="Consolas" w:hAnsi="Consolas" w:cs="Consolas"/>
           <w:color w:val="000000"/>
-          <w:sz w:val="19"/>
+          <w:sz w:val="23"/>
           <w:szCs w:val="19"/>
         </w:rPr>
         <w:t xml:space="preserve"> *ptr_a </w:t>
@@ -500,7 +579,7 @@
         <w:rPr>
           <w:rFonts w:ascii="Consolas" w:hAnsi="Consolas" w:cs="Consolas"/>
           <w:color w:val="008080"/>
-          <w:sz w:val="19"/>
+          <w:sz w:val="23"/>
           <w:szCs w:val="19"/>
         </w:rPr>
         <w:t>&lt;&lt;</w:t>
@@ -509,7 +588,7 @@
         <w:rPr>
           <w:rFonts w:ascii="Consolas" w:hAnsi="Consolas" w:cs="Consolas"/>
           <w:color w:val="000000"/>
-          <w:sz w:val="19"/>
+          <w:sz w:val="23"/>
           <w:szCs w:val="19"/>
         </w:rPr>
         <w:t xml:space="preserve"> </w:t>
@@ -518,7 +597,7 @@
         <w:rPr>
           <w:rFonts w:ascii="Consolas" w:hAnsi="Consolas" w:cs="Consolas"/>
           <w:color w:val="A31515"/>
-          <w:sz w:val="19"/>
+          <w:sz w:val="23"/>
           <w:szCs w:val="19"/>
         </w:rPr>
         <w:t>" "</w:t>
@@ -527,7 +606,7 @@
         <w:rPr>
           <w:rFonts w:ascii="Consolas" w:hAnsi="Consolas" w:cs="Consolas"/>
           <w:color w:val="000000"/>
-          <w:sz w:val="19"/>
+          <w:sz w:val="23"/>
           <w:szCs w:val="19"/>
         </w:rPr>
         <w:t xml:space="preserve"> </w:t>
@@ -536,7 +615,7 @@
         <w:rPr>
           <w:rFonts w:ascii="Consolas" w:hAnsi="Consolas" w:cs="Consolas"/>
           <w:color w:val="008080"/>
-          <w:sz w:val="19"/>
+          <w:sz w:val="23"/>
           <w:szCs w:val="19"/>
         </w:rPr>
         <w:t>&lt;&lt;</w:t>
@@ -545,7 +624,7 @@
         <w:rPr>
           <w:rFonts w:ascii="Consolas" w:hAnsi="Consolas" w:cs="Consolas"/>
           <w:color w:val="000000"/>
-          <w:sz w:val="19"/>
+          <w:sz w:val="23"/>
           <w:szCs w:val="19"/>
         </w:rPr>
         <w:t xml:space="preserve"> *ptr_b </w:t>
@@ -554,7 +633,7 @@
         <w:rPr>
           <w:rFonts w:ascii="Consolas" w:hAnsi="Consolas" w:cs="Consolas"/>
           <w:color w:val="008080"/>
-          <w:sz w:val="19"/>
+          <w:sz w:val="23"/>
           <w:szCs w:val="19"/>
         </w:rPr>
         <w:t>&lt;&lt;</w:t>
@@ -563,7 +642,7 @@
         <w:rPr>
           <w:rFonts w:ascii="Consolas" w:hAnsi="Consolas" w:cs="Consolas"/>
           <w:color w:val="000000"/>
-          <w:sz w:val="19"/>
+          <w:sz w:val="23"/>
           <w:szCs w:val="19"/>
         </w:rPr>
         <w:t xml:space="preserve"> </w:t>
@@ -572,7 +651,7 @@
         <w:rPr>
           <w:rFonts w:ascii="Consolas" w:hAnsi="Consolas" w:cs="Consolas"/>
           <w:color w:val="A31515"/>
-          <w:sz w:val="19"/>
+          <w:sz w:val="23"/>
           <w:szCs w:val="19"/>
         </w:rPr>
         <w:t>"\n"</w:t>
@@ -581,7 +660,7 @@
         <w:rPr>
           <w:rFonts w:ascii="Consolas" w:hAnsi="Consolas" w:cs="Consolas"/>
           <w:color w:val="000000"/>
-          <w:sz w:val="19"/>
+          <w:sz w:val="23"/>
           <w:szCs w:val="19"/>
         </w:rPr>
         <w:t>;</w:t>
@@ -590,7 +669,7 @@
         <w:rPr>
           <w:rFonts w:ascii="Consolas" w:hAnsi="Consolas" w:cs="Consolas"/>
           <w:color w:val="008000"/>
-          <w:sz w:val="19"/>
+          <w:sz w:val="23"/>
           <w:szCs w:val="19"/>
         </w:rPr>
         <w:t>// In ra giá trị của con trỏ ptr_a = 3 và ptr_b = 3</w:t>
@@ -605,15 +684,15 @@
         <w:rPr>
           <w:rFonts w:ascii="Consolas" w:hAnsi="Consolas" w:cs="Consolas"/>
           <w:color w:val="000000"/>
-          <w:sz w:val="19"/>
-          <w:szCs w:val="19"/>
-        </w:rPr>
-      </w:pPr>
-      <w:r>
-        <w:rPr>
-          <w:rFonts w:ascii="Consolas" w:hAnsi="Consolas" w:cs="Consolas"/>
-          <w:color w:val="000000"/>
-          <w:sz w:val="19"/>
+          <w:sz w:val="23"/>
+          <w:szCs w:val="19"/>
+        </w:rPr>
+      </w:pPr>
+      <w:r>
+        <w:rPr>
+          <w:rFonts w:ascii="Consolas" w:hAnsi="Consolas" w:cs="Consolas"/>
+          <w:color w:val="000000"/>
+          <w:sz w:val="23"/>
           <w:szCs w:val="19"/>
         </w:rPr>
         <w:tab/>
@@ -623,7 +702,7 @@
         <w:rPr>
           <w:rFonts w:ascii="Consolas" w:hAnsi="Consolas" w:cs="Consolas"/>
           <w:color w:val="0000FF"/>
-          <w:sz w:val="19"/>
+          <w:sz w:val="23"/>
           <w:szCs w:val="19"/>
         </w:rPr>
         <w:t>new</w:t>
@@ -632,7 +711,7 @@
         <w:rPr>
           <w:rFonts w:ascii="Consolas" w:hAnsi="Consolas" w:cs="Consolas"/>
           <w:color w:val="000000"/>
-          <w:sz w:val="19"/>
+          <w:sz w:val="23"/>
           <w:szCs w:val="19"/>
         </w:rPr>
         <w:t xml:space="preserve"> </w:t>
@@ -641,16 +720,17 @@
         <w:rPr>
           <w:rFonts w:ascii="Consolas" w:hAnsi="Consolas" w:cs="Consolas"/>
           <w:color w:val="0000FF"/>
-          <w:sz w:val="19"/>
+          <w:sz w:val="23"/>
           <w:szCs w:val="19"/>
         </w:rPr>
         <w:t>int</w:t>
       </w:r>
-      <w:r>
-        <w:rPr>
-          <w:rFonts w:ascii="Consolas" w:hAnsi="Consolas" w:cs="Consolas"/>
-          <w:color w:val="000000"/>
-          <w:sz w:val="19"/>
+      <w:proofErr w:type="gramStart"/>
+      <w:r>
+        <w:rPr>
+          <w:rFonts w:ascii="Consolas" w:hAnsi="Consolas" w:cs="Consolas"/>
+          <w:color w:val="000000"/>
+          <w:sz w:val="23"/>
           <w:szCs w:val="19"/>
         </w:rPr>
         <w:t>;</w:t>
@@ -659,10 +739,20 @@
         <w:rPr>
           <w:rFonts w:ascii="Consolas" w:hAnsi="Consolas" w:cs="Consolas"/>
           <w:color w:val="008000"/>
-          <w:sz w:val="19"/>
-          <w:szCs w:val="19"/>
-        </w:rPr>
-        <w:t>// Cấp pháp bộ nhớ động cho con trỏ ptr_b</w:t>
+          <w:sz w:val="23"/>
+          <w:szCs w:val="19"/>
+        </w:rPr>
+        <w:t>/</w:t>
+      </w:r>
+      <w:proofErr w:type="gramEnd"/>
+      <w:r>
+        <w:rPr>
+          <w:rFonts w:ascii="Consolas" w:hAnsi="Consolas" w:cs="Consolas"/>
+          <w:color w:val="008000"/>
+          <w:sz w:val="23"/>
+          <w:szCs w:val="19"/>
+        </w:rPr>
+        <w:t>/ Cấp pháp bộ nhớ động cho con trỏ ptr_b</w:t>
       </w:r>
     </w:p>
     <w:p>
@@ -674,15 +764,15 @@
         <w:rPr>
           <w:rFonts w:ascii="Consolas" w:hAnsi="Consolas" w:cs="Consolas"/>
           <w:color w:val="000000"/>
-          <w:sz w:val="19"/>
-          <w:szCs w:val="19"/>
-        </w:rPr>
-      </w:pPr>
-      <w:r>
-        <w:rPr>
-          <w:rFonts w:ascii="Consolas" w:hAnsi="Consolas" w:cs="Consolas"/>
-          <w:color w:val="000000"/>
-          <w:sz w:val="19"/>
+          <w:sz w:val="23"/>
+          <w:szCs w:val="19"/>
+        </w:rPr>
+      </w:pPr>
+      <w:r>
+        <w:rPr>
+          <w:rFonts w:ascii="Consolas" w:hAnsi="Consolas" w:cs="Consolas"/>
+          <w:color w:val="000000"/>
+          <w:sz w:val="23"/>
           <w:szCs w:val="19"/>
         </w:rPr>
         <w:tab/>
@@ -692,7 +782,7 @@
         <w:rPr>
           <w:rFonts w:ascii="Consolas" w:hAnsi="Consolas" w:cs="Consolas"/>
           <w:color w:val="008000"/>
-          <w:sz w:val="19"/>
+          <w:sz w:val="23"/>
           <w:szCs w:val="19"/>
         </w:rPr>
         <w:t xml:space="preserve">// Gán lại giá trị 9 cho con trỏ ptr_b </w:t>
@@ -707,25 +797,44 @@
         <w:rPr>
           <w:rFonts w:ascii="Consolas" w:hAnsi="Consolas" w:cs="Consolas"/>
           <w:color w:val="000000"/>
-          <w:sz w:val="19"/>
-          <w:szCs w:val="19"/>
-        </w:rPr>
-      </w:pPr>
-      <w:r>
-        <w:rPr>
-          <w:rFonts w:ascii="Consolas" w:hAnsi="Consolas" w:cs="Consolas"/>
-          <w:color w:val="000000"/>
-          <w:sz w:val="19"/>
+          <w:sz w:val="23"/>
+          <w:szCs w:val="19"/>
+        </w:rPr>
+      </w:pPr>
+      <w:r>
+        <w:rPr>
+          <w:rFonts w:ascii="Consolas" w:hAnsi="Consolas" w:cs="Consolas"/>
+          <w:color w:val="000000"/>
+          <w:sz w:val="23"/>
           <w:szCs w:val="19"/>
         </w:rPr>
         <w:tab/>
-        <w:t xml:space="preserve">cout </w:t>
+      </w:r>
+      <w:proofErr w:type="gramStart"/>
+      <w:r>
+        <w:rPr>
+          <w:rFonts w:ascii="Consolas" w:hAnsi="Consolas" w:cs="Consolas"/>
+          <w:color w:val="000000"/>
+          <w:sz w:val="23"/>
+          <w:szCs w:val="19"/>
+        </w:rPr>
+        <w:t>cout</w:t>
+      </w:r>
+      <w:proofErr w:type="gramEnd"/>
+      <w:r>
+        <w:rPr>
+          <w:rFonts w:ascii="Consolas" w:hAnsi="Consolas" w:cs="Consolas"/>
+          <w:color w:val="000000"/>
+          <w:sz w:val="23"/>
+          <w:szCs w:val="19"/>
+        </w:rPr>
+        <w:t xml:space="preserve"> </w:t>
       </w:r>
       <w:r>
         <w:rPr>
           <w:rFonts w:ascii="Consolas" w:hAnsi="Consolas" w:cs="Consolas"/>
           <w:color w:val="008080"/>
-          <w:sz w:val="19"/>
+          <w:sz w:val="23"/>
           <w:szCs w:val="19"/>
         </w:rPr>
         <w:t>&lt;&lt;</w:t>
@@ -734,7 +843,7 @@
         <w:rPr>
           <w:rFonts w:ascii="Consolas" w:hAnsi="Consolas" w:cs="Consolas"/>
           <w:color w:val="000000"/>
-          <w:sz w:val="19"/>
+          <w:sz w:val="23"/>
           <w:szCs w:val="19"/>
         </w:rPr>
         <w:t xml:space="preserve"> *ptr_a </w:t>
@@ -743,7 +852,7 @@
         <w:rPr>
           <w:rFonts w:ascii="Consolas" w:hAnsi="Consolas" w:cs="Consolas"/>
           <w:color w:val="008080"/>
-          <w:sz w:val="19"/>
+          <w:sz w:val="23"/>
           <w:szCs w:val="19"/>
         </w:rPr>
         <w:t>&lt;&lt;</w:t>
@@ -752,7 +861,7 @@
         <w:rPr>
           <w:rFonts w:ascii="Consolas" w:hAnsi="Consolas" w:cs="Consolas"/>
           <w:color w:val="000000"/>
-          <w:sz w:val="19"/>
+          <w:sz w:val="23"/>
           <w:szCs w:val="19"/>
         </w:rPr>
         <w:t xml:space="preserve"> </w:t>
@@ -761,7 +870,7 @@
         <w:rPr>
           <w:rFonts w:ascii="Consolas" w:hAnsi="Consolas" w:cs="Consolas"/>
           <w:color w:val="A31515"/>
-          <w:sz w:val="19"/>
+          <w:sz w:val="23"/>
           <w:szCs w:val="19"/>
         </w:rPr>
         <w:t>" "</w:t>
@@ -770,7 +879,7 @@
         <w:rPr>
           <w:rFonts w:ascii="Consolas" w:hAnsi="Consolas" w:cs="Consolas"/>
           <w:color w:val="000000"/>
-          <w:sz w:val="19"/>
+          <w:sz w:val="23"/>
           <w:szCs w:val="19"/>
         </w:rPr>
         <w:t xml:space="preserve"> </w:t>
@@ -779,7 +888,7 @@
         <w:rPr>
           <w:rFonts w:ascii="Consolas" w:hAnsi="Consolas" w:cs="Consolas"/>
           <w:color w:val="008080"/>
-          <w:sz w:val="19"/>
+          <w:sz w:val="23"/>
           <w:szCs w:val="19"/>
         </w:rPr>
         <w:t>&lt;&lt;</w:t>
@@ -788,7 +897,7 @@
         <w:rPr>
           <w:rFonts w:ascii="Consolas" w:hAnsi="Consolas" w:cs="Consolas"/>
           <w:color w:val="000000"/>
-          <w:sz w:val="19"/>
+          <w:sz w:val="23"/>
           <w:szCs w:val="19"/>
         </w:rPr>
         <w:t xml:space="preserve"> *ptr_b </w:t>
@@ -797,7 +906,7 @@
         <w:rPr>
           <w:rFonts w:ascii="Consolas" w:hAnsi="Consolas" w:cs="Consolas"/>
           <w:color w:val="008080"/>
-          <w:sz w:val="19"/>
+          <w:sz w:val="23"/>
           <w:szCs w:val="19"/>
         </w:rPr>
         <w:t>&lt;&lt;</w:t>
@@ -806,7 +915,7 @@
         <w:rPr>
           <w:rFonts w:ascii="Consolas" w:hAnsi="Consolas" w:cs="Consolas"/>
           <w:color w:val="000000"/>
-          <w:sz w:val="19"/>
+          <w:sz w:val="23"/>
           <w:szCs w:val="19"/>
         </w:rPr>
         <w:t xml:space="preserve"> </w:t>
@@ -815,7 +924,7 @@
         <w:rPr>
           <w:rFonts w:ascii="Consolas" w:hAnsi="Consolas" w:cs="Consolas"/>
           <w:color w:val="A31515"/>
-          <w:sz w:val="19"/>
+          <w:sz w:val="23"/>
           <w:szCs w:val="19"/>
         </w:rPr>
         <w:t>"\n"</w:t>
@@ -824,7 +933,7 @@
         <w:rPr>
           <w:rFonts w:ascii="Consolas" w:hAnsi="Consolas" w:cs="Consolas"/>
           <w:color w:val="000000"/>
-          <w:sz w:val="19"/>
+          <w:sz w:val="23"/>
           <w:szCs w:val="19"/>
         </w:rPr>
         <w:t>;</w:t>
@@ -833,7 +942,7 @@
         <w:rPr>
           <w:rFonts w:ascii="Consolas" w:hAnsi="Consolas" w:cs="Consolas"/>
           <w:color w:val="008000"/>
-          <w:sz w:val="19"/>
+          <w:sz w:val="23"/>
           <w:szCs w:val="19"/>
         </w:rPr>
         <w:t>//In ra giá trị của con trỏ ptr_a = 3 và ptr_b =9</w:t>
@@ -848,15 +957,15 @@
         <w:rPr>
           <w:rFonts w:ascii="Consolas" w:hAnsi="Consolas" w:cs="Consolas"/>
           <w:color w:val="000000"/>
-          <w:sz w:val="19"/>
-          <w:szCs w:val="19"/>
-        </w:rPr>
-      </w:pPr>
-      <w:r>
-        <w:rPr>
-          <w:rFonts w:ascii="Consolas" w:hAnsi="Consolas" w:cs="Consolas"/>
-          <w:color w:val="000000"/>
-          <w:sz w:val="19"/>
+          <w:sz w:val="23"/>
+          <w:szCs w:val="19"/>
+        </w:rPr>
+      </w:pPr>
+      <w:r>
+        <w:rPr>
+          <w:rFonts w:ascii="Consolas" w:hAnsi="Consolas" w:cs="Consolas"/>
+          <w:color w:val="000000"/>
+          <w:sz w:val="23"/>
           <w:szCs w:val="19"/>
         </w:rPr>
         <w:tab/>
@@ -866,7 +975,7 @@
         <w:rPr>
           <w:rFonts w:ascii="Consolas" w:hAnsi="Consolas" w:cs="Consolas"/>
           <w:color w:val="008000"/>
-          <w:sz w:val="19"/>
+          <w:sz w:val="23"/>
           <w:szCs w:val="19"/>
         </w:rPr>
         <w:t>// Gán giá trị của con trỏ ptr_a = 3 cho con trỏ ptr_b;</w:t>
@@ -881,25 +990,44 @@
         <w:rPr>
           <w:rFonts w:ascii="Consolas" w:hAnsi="Consolas" w:cs="Consolas"/>
           <w:color w:val="000000"/>
-          <w:sz w:val="19"/>
-          <w:szCs w:val="19"/>
-        </w:rPr>
-      </w:pPr>
-      <w:r>
-        <w:rPr>
-          <w:rFonts w:ascii="Consolas" w:hAnsi="Consolas" w:cs="Consolas"/>
-          <w:color w:val="000000"/>
-          <w:sz w:val="19"/>
+          <w:sz w:val="23"/>
+          <w:szCs w:val="19"/>
+        </w:rPr>
+      </w:pPr>
+      <w:r>
+        <w:rPr>
+          <w:rFonts w:ascii="Consolas" w:hAnsi="Consolas" w:cs="Consolas"/>
+          <w:color w:val="000000"/>
+          <w:sz w:val="23"/>
           <w:szCs w:val="19"/>
         </w:rPr>
         <w:tab/>
-        <w:t xml:space="preserve">cout </w:t>
+      </w:r>
+      <w:proofErr w:type="gramStart"/>
+      <w:r>
+        <w:rPr>
+          <w:rFonts w:ascii="Consolas" w:hAnsi="Consolas" w:cs="Consolas"/>
+          <w:color w:val="000000"/>
+          <w:sz w:val="23"/>
+          <w:szCs w:val="19"/>
+        </w:rPr>
+        <w:t>cout</w:t>
+      </w:r>
+      <w:proofErr w:type="gramEnd"/>
+      <w:r>
+        <w:rPr>
+          <w:rFonts w:ascii="Consolas" w:hAnsi="Consolas" w:cs="Consolas"/>
+          <w:color w:val="000000"/>
+          <w:sz w:val="23"/>
+          <w:szCs w:val="19"/>
+        </w:rPr>
+        <w:t xml:space="preserve"> </w:t>
       </w:r>
       <w:r>
         <w:rPr>
           <w:rFonts w:ascii="Consolas" w:hAnsi="Consolas" w:cs="Consolas"/>
           <w:color w:val="008080"/>
-          <w:sz w:val="19"/>
+          <w:sz w:val="23"/>
           <w:szCs w:val="19"/>
         </w:rPr>
         <w:t>&lt;&lt;</w:t>
@@ -908,7 +1036,7 @@
         <w:rPr>
           <w:rFonts w:ascii="Consolas" w:hAnsi="Consolas" w:cs="Consolas"/>
           <w:color w:val="000000"/>
-          <w:sz w:val="19"/>
+          <w:sz w:val="23"/>
           <w:szCs w:val="19"/>
         </w:rPr>
         <w:t xml:space="preserve"> *ptr_a </w:t>
@@ -917,7 +1045,7 @@
         <w:rPr>
           <w:rFonts w:ascii="Consolas" w:hAnsi="Consolas" w:cs="Consolas"/>
           <w:color w:val="008080"/>
-          <w:sz w:val="19"/>
+          <w:sz w:val="23"/>
           <w:szCs w:val="19"/>
         </w:rPr>
         <w:t>&lt;&lt;</w:t>
@@ -926,7 +1054,7 @@
         <w:rPr>
           <w:rFonts w:ascii="Consolas" w:hAnsi="Consolas" w:cs="Consolas"/>
           <w:color w:val="000000"/>
-          <w:sz w:val="19"/>
+          <w:sz w:val="23"/>
           <w:szCs w:val="19"/>
         </w:rPr>
         <w:t xml:space="preserve"> </w:t>
@@ -935,7 +1063,7 @@
         <w:rPr>
           <w:rFonts w:ascii="Consolas" w:hAnsi="Consolas" w:cs="Consolas"/>
           <w:color w:val="A31515"/>
-          <w:sz w:val="19"/>
+          <w:sz w:val="23"/>
           <w:szCs w:val="19"/>
         </w:rPr>
         <w:t>" "</w:t>
@@ -944,7 +1072,7 @@
         <w:rPr>
           <w:rFonts w:ascii="Consolas" w:hAnsi="Consolas" w:cs="Consolas"/>
           <w:color w:val="000000"/>
-          <w:sz w:val="19"/>
+          <w:sz w:val="23"/>
           <w:szCs w:val="19"/>
         </w:rPr>
         <w:t xml:space="preserve"> </w:t>
@@ -953,7 +1081,7 @@
         <w:rPr>
           <w:rFonts w:ascii="Consolas" w:hAnsi="Consolas" w:cs="Consolas"/>
           <w:color w:val="008080"/>
-          <w:sz w:val="19"/>
+          <w:sz w:val="23"/>
           <w:szCs w:val="19"/>
         </w:rPr>
         <w:t>&lt;&lt;</w:t>
@@ -962,7 +1090,7 @@
         <w:rPr>
           <w:rFonts w:ascii="Consolas" w:hAnsi="Consolas" w:cs="Consolas"/>
           <w:color w:val="000000"/>
-          <w:sz w:val="19"/>
+          <w:sz w:val="23"/>
           <w:szCs w:val="19"/>
         </w:rPr>
         <w:t xml:space="preserve"> *ptr_b </w:t>
@@ -971,7 +1099,7 @@
         <w:rPr>
           <w:rFonts w:ascii="Consolas" w:hAnsi="Consolas" w:cs="Consolas"/>
           <w:color w:val="008080"/>
-          <w:sz w:val="19"/>
+          <w:sz w:val="23"/>
           <w:szCs w:val="19"/>
         </w:rPr>
         <w:t>&lt;&lt;</w:t>
@@ -980,7 +1108,7 @@
         <w:rPr>
           <w:rFonts w:ascii="Consolas" w:hAnsi="Consolas" w:cs="Consolas"/>
           <w:color w:val="000000"/>
-          <w:sz w:val="19"/>
+          <w:sz w:val="23"/>
           <w:szCs w:val="19"/>
         </w:rPr>
         <w:t xml:space="preserve"> </w:t>
@@ -989,7 +1117,7 @@
         <w:rPr>
           <w:rFonts w:ascii="Consolas" w:hAnsi="Consolas" w:cs="Consolas"/>
           <w:color w:val="A31515"/>
-          <w:sz w:val="19"/>
+          <w:sz w:val="23"/>
           <w:szCs w:val="19"/>
         </w:rPr>
         <w:t>"\n"</w:t>
@@ -998,7 +1126,7 @@
         <w:rPr>
           <w:rFonts w:ascii="Consolas" w:hAnsi="Consolas" w:cs="Consolas"/>
           <w:color w:val="000000"/>
-          <w:sz w:val="19"/>
+          <w:sz w:val="23"/>
           <w:szCs w:val="19"/>
         </w:rPr>
         <w:t>;</w:t>
@@ -1007,7 +1135,7 @@
         <w:rPr>
           <w:rFonts w:ascii="Consolas" w:hAnsi="Consolas" w:cs="Consolas"/>
           <w:color w:val="008000"/>
-          <w:sz w:val="19"/>
+          <w:sz w:val="23"/>
           <w:szCs w:val="19"/>
         </w:rPr>
         <w:t>//In ra giá trị của con trỏ ptr-a =3 và ptr_b = 3</w:t>
@@ -1022,33 +1150,35 @@
         <w:rPr>
           <w:rFonts w:ascii="Consolas" w:hAnsi="Consolas" w:cs="Consolas"/>
           <w:color w:val="000000"/>
-          <w:sz w:val="19"/>
-          <w:szCs w:val="19"/>
-        </w:rPr>
-      </w:pPr>
-      <w:r>
-        <w:rPr>
-          <w:rFonts w:ascii="Consolas" w:hAnsi="Consolas" w:cs="Consolas"/>
-          <w:color w:val="000000"/>
-          <w:sz w:val="19"/>
+          <w:sz w:val="23"/>
+          <w:szCs w:val="19"/>
+        </w:rPr>
+      </w:pPr>
+      <w:r>
+        <w:rPr>
+          <w:rFonts w:ascii="Consolas" w:hAnsi="Consolas" w:cs="Consolas"/>
+          <w:color w:val="000000"/>
+          <w:sz w:val="23"/>
           <w:szCs w:val="19"/>
         </w:rPr>
         <w:tab/>
       </w:r>
+      <w:proofErr w:type="gramStart"/>
       <w:r>
         <w:rPr>
           <w:rFonts w:ascii="Consolas" w:hAnsi="Consolas" w:cs="Consolas"/>
           <w:color w:val="0000FF"/>
-          <w:sz w:val="19"/>
+          <w:sz w:val="23"/>
           <w:szCs w:val="19"/>
         </w:rPr>
         <w:t>delete</w:t>
       </w:r>
-      <w:r>
-        <w:rPr>
-          <w:rFonts w:ascii="Consolas" w:hAnsi="Consolas" w:cs="Consolas"/>
-          <w:color w:val="000000"/>
-          <w:sz w:val="19"/>
+      <w:proofErr w:type="gramEnd"/>
+      <w:r>
+        <w:rPr>
+          <w:rFonts w:ascii="Consolas" w:hAnsi="Consolas" w:cs="Consolas"/>
+          <w:color w:val="000000"/>
+          <w:sz w:val="23"/>
           <w:szCs w:val="19"/>
         </w:rPr>
         <w:t xml:space="preserve"> ptr_a;</w:t>
@@ -1057,46 +1187,10 @@
         <w:rPr>
           <w:rFonts w:ascii="Consolas" w:hAnsi="Consolas" w:cs="Consolas"/>
           <w:color w:val="008000"/>
-          <w:sz w:val="19"/>
-          <w:szCs w:val="19"/>
-        </w:rPr>
-        <w:t xml:space="preserve">//Xóa vùng nhớ </w:t>
-      </w:r>
-      <w:r>
-        <w:rPr>
-          <w:rFonts w:ascii="Consolas" w:hAnsi="Consolas" w:cs="Consolas"/>
-          <w:color w:val="008000"/>
-          <w:sz w:val="19"/>
-          <w:szCs w:val="19"/>
-        </w:rPr>
-        <w:t xml:space="preserve">của địa chỉ mà </w:t>
-      </w:r>
-      <w:r>
-        <w:rPr>
-          <w:rFonts w:ascii="Consolas" w:hAnsi="Consolas" w:cs="Consolas"/>
-          <w:color w:val="008000"/>
-          <w:sz w:val="19"/>
-          <w:szCs w:val="19"/>
-        </w:rPr>
-        <w:t xml:space="preserve">con trỏ ptr_a </w:t>
-      </w:r>
-      <w:r>
-        <w:rPr>
-          <w:rFonts w:ascii="Consolas" w:hAnsi="Consolas" w:cs="Consolas"/>
-          <w:color w:val="008000"/>
-          <w:sz w:val="19"/>
-          <w:szCs w:val="19"/>
-        </w:rPr>
-        <w:t xml:space="preserve">trỏ tới </w:t>
-      </w:r>
-      <w:r>
-        <w:rPr>
-          <w:rFonts w:ascii="Consolas" w:hAnsi="Consolas" w:cs="Consolas"/>
-          <w:color w:val="008000"/>
-          <w:sz w:val="19"/>
-          <w:szCs w:val="19"/>
-        </w:rPr>
-        <w:t>trên Heap</w:t>
+          <w:sz w:val="23"/>
+          <w:szCs w:val="19"/>
+        </w:rPr>
+        <w:t>//Xóa vùng nhớ của địa chỉ mà con trỏ ptr_a trỏ tới trên Heap</w:t>
       </w:r>
     </w:p>
     <w:p>
@@ -1108,28 +1202,48 @@
         <w:rPr>
           <w:rFonts w:ascii="Consolas" w:hAnsi="Consolas" w:cs="Consolas"/>
           <w:color w:val="000000"/>
-          <w:sz w:val="19"/>
-          <w:szCs w:val="19"/>
-        </w:rPr>
-      </w:pPr>
-      <w:r>
-        <w:rPr>
-          <w:rFonts w:ascii="Consolas" w:hAnsi="Consolas" w:cs="Consolas"/>
-          <w:color w:val="000000"/>
-          <w:sz w:val="19"/>
+          <w:sz w:val="23"/>
+          <w:szCs w:val="19"/>
+        </w:rPr>
+      </w:pPr>
+      <w:r>
+        <w:rPr>
+          <w:rFonts w:ascii="Consolas" w:hAnsi="Consolas" w:cs="Consolas"/>
+          <w:color w:val="000000"/>
+          <w:sz w:val="23"/>
           <w:szCs w:val="19"/>
         </w:rPr>
         <w:tab/>
-        <w:t>ptr_a = ptr_b;</w:t>
+        <w:t>ptr_a = ptr_b</w:t>
+      </w:r>
+      <w:proofErr w:type="gramStart"/>
+      <w:r>
+        <w:rPr>
+          <w:rFonts w:ascii="Consolas" w:hAnsi="Consolas" w:cs="Consolas"/>
+          <w:color w:val="000000"/>
+          <w:sz w:val="23"/>
+          <w:szCs w:val="19"/>
+        </w:rPr>
+        <w:t>;</w:t>
       </w:r>
       <w:r>
         <w:rPr>
           <w:rFonts w:ascii="Consolas" w:hAnsi="Consolas" w:cs="Consolas"/>
           <w:color w:val="008000"/>
-          <w:sz w:val="19"/>
-          <w:szCs w:val="19"/>
-        </w:rPr>
-        <w:t>// gán địa chỉ con trỏ ptr_b cho con trỏ ptr_a</w:t>
+          <w:sz w:val="23"/>
+          <w:szCs w:val="19"/>
+        </w:rPr>
+        <w:t>/</w:t>
+      </w:r>
+      <w:proofErr w:type="gramEnd"/>
+      <w:r>
+        <w:rPr>
+          <w:rFonts w:ascii="Consolas" w:hAnsi="Consolas" w:cs="Consolas"/>
+          <w:color w:val="008000"/>
+          <w:sz w:val="23"/>
+          <w:szCs w:val="19"/>
+        </w:rPr>
+        <w:t>/ gán địa chỉ con trỏ ptr_b cho con trỏ ptr_a</w:t>
       </w:r>
     </w:p>
     <w:p>
@@ -1141,25 +1255,44 @@
         <w:rPr>
           <w:rFonts w:ascii="Consolas" w:hAnsi="Consolas" w:cs="Consolas"/>
           <w:color w:val="000000"/>
-          <w:sz w:val="19"/>
-          <w:szCs w:val="19"/>
-        </w:rPr>
-      </w:pPr>
-      <w:r>
-        <w:rPr>
-          <w:rFonts w:ascii="Consolas" w:hAnsi="Consolas" w:cs="Consolas"/>
-          <w:color w:val="000000"/>
-          <w:sz w:val="19"/>
+          <w:sz w:val="23"/>
+          <w:szCs w:val="19"/>
+        </w:rPr>
+      </w:pPr>
+      <w:r>
+        <w:rPr>
+          <w:rFonts w:ascii="Consolas" w:hAnsi="Consolas" w:cs="Consolas"/>
+          <w:color w:val="000000"/>
+          <w:sz w:val="23"/>
           <w:szCs w:val="19"/>
         </w:rPr>
         <w:tab/>
-        <w:t xml:space="preserve">cout </w:t>
+      </w:r>
+      <w:proofErr w:type="gramStart"/>
+      <w:r>
+        <w:rPr>
+          <w:rFonts w:ascii="Consolas" w:hAnsi="Consolas" w:cs="Consolas"/>
+          <w:color w:val="000000"/>
+          <w:sz w:val="23"/>
+          <w:szCs w:val="19"/>
+        </w:rPr>
+        <w:t>cout</w:t>
+      </w:r>
+      <w:proofErr w:type="gramEnd"/>
+      <w:r>
+        <w:rPr>
+          <w:rFonts w:ascii="Consolas" w:hAnsi="Consolas" w:cs="Consolas"/>
+          <w:color w:val="000000"/>
+          <w:sz w:val="23"/>
+          <w:szCs w:val="19"/>
+        </w:rPr>
+        <w:t xml:space="preserve"> </w:t>
       </w:r>
       <w:r>
         <w:rPr>
           <w:rFonts w:ascii="Consolas" w:hAnsi="Consolas" w:cs="Consolas"/>
           <w:color w:val="008080"/>
-          <w:sz w:val="19"/>
+          <w:sz w:val="23"/>
           <w:szCs w:val="19"/>
         </w:rPr>
         <w:t>&lt;&lt;</w:t>
@@ -1168,7 +1301,7 @@
         <w:rPr>
           <w:rFonts w:ascii="Consolas" w:hAnsi="Consolas" w:cs="Consolas"/>
           <w:color w:val="000000"/>
-          <w:sz w:val="19"/>
+          <w:sz w:val="23"/>
           <w:szCs w:val="19"/>
         </w:rPr>
         <w:t xml:space="preserve"> *ptr_a </w:t>
@@ -1177,7 +1310,7 @@
         <w:rPr>
           <w:rFonts w:ascii="Consolas" w:hAnsi="Consolas" w:cs="Consolas"/>
           <w:color w:val="008080"/>
-          <w:sz w:val="19"/>
+          <w:sz w:val="23"/>
           <w:szCs w:val="19"/>
         </w:rPr>
         <w:t>&lt;&lt;</w:t>
@@ -1186,7 +1319,7 @@
         <w:rPr>
           <w:rFonts w:ascii="Consolas" w:hAnsi="Consolas" w:cs="Consolas"/>
           <w:color w:val="000000"/>
-          <w:sz w:val="19"/>
+          <w:sz w:val="23"/>
           <w:szCs w:val="19"/>
         </w:rPr>
         <w:t xml:space="preserve"> </w:t>
@@ -1195,7 +1328,7 @@
         <w:rPr>
           <w:rFonts w:ascii="Consolas" w:hAnsi="Consolas" w:cs="Consolas"/>
           <w:color w:val="A31515"/>
-          <w:sz w:val="19"/>
+          <w:sz w:val="23"/>
           <w:szCs w:val="19"/>
         </w:rPr>
         <w:t>" "</w:t>
@@ -1204,7 +1337,7 @@
         <w:rPr>
           <w:rFonts w:ascii="Consolas" w:hAnsi="Consolas" w:cs="Consolas"/>
           <w:color w:val="000000"/>
-          <w:sz w:val="19"/>
+          <w:sz w:val="23"/>
           <w:szCs w:val="19"/>
         </w:rPr>
         <w:t xml:space="preserve"> </w:t>
@@ -1213,7 +1346,7 @@
         <w:rPr>
           <w:rFonts w:ascii="Consolas" w:hAnsi="Consolas" w:cs="Consolas"/>
           <w:color w:val="008080"/>
-          <w:sz w:val="19"/>
+          <w:sz w:val="23"/>
           <w:szCs w:val="19"/>
         </w:rPr>
         <w:t>&lt;&lt;</w:t>
@@ -1222,7 +1355,7 @@
         <w:rPr>
           <w:rFonts w:ascii="Consolas" w:hAnsi="Consolas" w:cs="Consolas"/>
           <w:color w:val="000000"/>
-          <w:sz w:val="19"/>
+          <w:sz w:val="23"/>
           <w:szCs w:val="19"/>
         </w:rPr>
         <w:t xml:space="preserve"> *ptr_b </w:t>
@@ -1231,7 +1364,7 @@
         <w:rPr>
           <w:rFonts w:ascii="Consolas" w:hAnsi="Consolas" w:cs="Consolas"/>
           <w:color w:val="008080"/>
-          <w:sz w:val="19"/>
+          <w:sz w:val="23"/>
           <w:szCs w:val="19"/>
         </w:rPr>
         <w:t>&lt;&lt;</w:t>
@@ -1240,7 +1373,7 @@
         <w:rPr>
           <w:rFonts w:ascii="Consolas" w:hAnsi="Consolas" w:cs="Consolas"/>
           <w:color w:val="000000"/>
-          <w:sz w:val="19"/>
+          <w:sz w:val="23"/>
           <w:szCs w:val="19"/>
         </w:rPr>
         <w:t xml:space="preserve"> </w:t>
@@ -1249,7 +1382,7 @@
         <w:rPr>
           <w:rFonts w:ascii="Consolas" w:hAnsi="Consolas" w:cs="Consolas"/>
           <w:color w:val="A31515"/>
-          <w:sz w:val="19"/>
+          <w:sz w:val="23"/>
           <w:szCs w:val="19"/>
         </w:rPr>
         <w:t>"\n"</w:t>
@@ -1258,7 +1391,7 @@
         <w:rPr>
           <w:rFonts w:ascii="Consolas" w:hAnsi="Consolas" w:cs="Consolas"/>
           <w:color w:val="000000"/>
-          <w:sz w:val="19"/>
+          <w:sz w:val="23"/>
           <w:szCs w:val="19"/>
         </w:rPr>
         <w:t>;</w:t>
@@ -1267,7 +1400,7 @@
         <w:rPr>
           <w:rFonts w:ascii="Consolas" w:hAnsi="Consolas" w:cs="Consolas"/>
           <w:color w:val="008000"/>
-          <w:sz w:val="19"/>
+          <w:sz w:val="23"/>
           <w:szCs w:val="19"/>
         </w:rPr>
         <w:t>//In ra giá trị của con trỏ ptr_a = 3 và ptr_b = 3</w:t>
@@ -1282,28 +1415,48 @@
         <w:rPr>
           <w:rFonts w:ascii="Consolas" w:hAnsi="Consolas" w:cs="Consolas"/>
           <w:color w:val="000000"/>
-          <w:sz w:val="19"/>
-          <w:szCs w:val="19"/>
-        </w:rPr>
-      </w:pPr>
-      <w:r>
-        <w:rPr>
-          <w:rFonts w:ascii="Consolas" w:hAnsi="Consolas" w:cs="Consolas"/>
-          <w:color w:val="000000"/>
-          <w:sz w:val="19"/>
+          <w:sz w:val="23"/>
+          <w:szCs w:val="19"/>
+        </w:rPr>
+      </w:pPr>
+      <w:r>
+        <w:rPr>
+          <w:rFonts w:ascii="Consolas" w:hAnsi="Consolas" w:cs="Consolas"/>
+          <w:color w:val="000000"/>
+          <w:sz w:val="23"/>
           <w:szCs w:val="19"/>
         </w:rPr>
         <w:tab/>
-        <w:t>ptr_c = &amp;ptr_a;</w:t>
+        <w:t>ptr_c = &amp;ptr_a</w:t>
+      </w:r>
+      <w:proofErr w:type="gramStart"/>
+      <w:r>
+        <w:rPr>
+          <w:rFonts w:ascii="Consolas" w:hAnsi="Consolas" w:cs="Consolas"/>
+          <w:color w:val="000000"/>
+          <w:sz w:val="23"/>
+          <w:szCs w:val="19"/>
+        </w:rPr>
+        <w:t>;</w:t>
       </w:r>
       <w:r>
         <w:rPr>
           <w:rFonts w:ascii="Consolas" w:hAnsi="Consolas" w:cs="Consolas"/>
           <w:color w:val="008000"/>
-          <w:sz w:val="19"/>
-          <w:szCs w:val="19"/>
-        </w:rPr>
-        <w:t>//Gán địa chỉ của con trỏ ptr_a cho con trỏ ptr_c</w:t>
+          <w:sz w:val="23"/>
+          <w:szCs w:val="19"/>
+        </w:rPr>
+        <w:t>/</w:t>
+      </w:r>
+      <w:proofErr w:type="gramEnd"/>
+      <w:r>
+        <w:rPr>
+          <w:rFonts w:ascii="Consolas" w:hAnsi="Consolas" w:cs="Consolas"/>
+          <w:color w:val="008000"/>
+          <w:sz w:val="23"/>
+          <w:szCs w:val="19"/>
+        </w:rPr>
+        <w:t>/Gán địa chỉ của con trỏ ptr_a cho con trỏ ptr_c</w:t>
       </w:r>
     </w:p>
     <w:p>
@@ -1315,25 +1468,44 @@
         <w:rPr>
           <w:rFonts w:ascii="Consolas" w:hAnsi="Consolas" w:cs="Consolas"/>
           <w:color w:val="000000"/>
-          <w:sz w:val="19"/>
-          <w:szCs w:val="19"/>
-        </w:rPr>
-      </w:pPr>
-      <w:r>
-        <w:rPr>
-          <w:rFonts w:ascii="Consolas" w:hAnsi="Consolas" w:cs="Consolas"/>
-          <w:color w:val="000000"/>
-          <w:sz w:val="19"/>
+          <w:sz w:val="23"/>
+          <w:szCs w:val="19"/>
+        </w:rPr>
+      </w:pPr>
+      <w:r>
+        <w:rPr>
+          <w:rFonts w:ascii="Consolas" w:hAnsi="Consolas" w:cs="Consolas"/>
+          <w:color w:val="000000"/>
+          <w:sz w:val="23"/>
           <w:szCs w:val="19"/>
         </w:rPr>
         <w:tab/>
-        <w:t xml:space="preserve">cout </w:t>
+      </w:r>
+      <w:proofErr w:type="gramStart"/>
+      <w:r>
+        <w:rPr>
+          <w:rFonts w:ascii="Consolas" w:hAnsi="Consolas" w:cs="Consolas"/>
+          <w:color w:val="000000"/>
+          <w:sz w:val="23"/>
+          <w:szCs w:val="19"/>
+        </w:rPr>
+        <w:t>cout</w:t>
+      </w:r>
+      <w:proofErr w:type="gramEnd"/>
+      <w:r>
+        <w:rPr>
+          <w:rFonts w:ascii="Consolas" w:hAnsi="Consolas" w:cs="Consolas"/>
+          <w:color w:val="000000"/>
+          <w:sz w:val="23"/>
+          <w:szCs w:val="19"/>
+        </w:rPr>
+        <w:t xml:space="preserve"> </w:t>
       </w:r>
       <w:r>
         <w:rPr>
           <w:rFonts w:ascii="Consolas" w:hAnsi="Consolas" w:cs="Consolas"/>
           <w:color w:val="008080"/>
-          <w:sz w:val="19"/>
+          <w:sz w:val="23"/>
           <w:szCs w:val="19"/>
         </w:rPr>
         <w:t>&lt;&lt;</w:t>
@@ -1342,7 +1514,7 @@
         <w:rPr>
           <w:rFonts w:ascii="Consolas" w:hAnsi="Consolas" w:cs="Consolas"/>
           <w:color w:val="000000"/>
-          <w:sz w:val="19"/>
+          <w:sz w:val="23"/>
           <w:szCs w:val="19"/>
         </w:rPr>
         <w:t xml:space="preserve"> *ptr_c </w:t>
@@ -1351,7 +1523,7 @@
         <w:rPr>
           <w:rFonts w:ascii="Consolas" w:hAnsi="Consolas" w:cs="Consolas"/>
           <w:color w:val="008080"/>
-          <w:sz w:val="19"/>
+          <w:sz w:val="23"/>
           <w:szCs w:val="19"/>
         </w:rPr>
         <w:t>&lt;&lt;</w:t>
@@ -1360,7 +1532,7 @@
         <w:rPr>
           <w:rFonts w:ascii="Consolas" w:hAnsi="Consolas" w:cs="Consolas"/>
           <w:color w:val="000000"/>
-          <w:sz w:val="19"/>
+          <w:sz w:val="23"/>
           <w:szCs w:val="19"/>
         </w:rPr>
         <w:t xml:space="preserve"> </w:t>
@@ -1369,7 +1541,7 @@
         <w:rPr>
           <w:rFonts w:ascii="Consolas" w:hAnsi="Consolas" w:cs="Consolas"/>
           <w:color w:val="A31515"/>
-          <w:sz w:val="19"/>
+          <w:sz w:val="23"/>
           <w:szCs w:val="19"/>
         </w:rPr>
         <w:t>" "</w:t>
@@ -1378,7 +1550,7 @@
         <w:rPr>
           <w:rFonts w:ascii="Consolas" w:hAnsi="Consolas" w:cs="Consolas"/>
           <w:color w:val="000000"/>
-          <w:sz w:val="19"/>
+          <w:sz w:val="23"/>
           <w:szCs w:val="19"/>
         </w:rPr>
         <w:t xml:space="preserve"> </w:t>
@@ -1387,7 +1559,7 @@
         <w:rPr>
           <w:rFonts w:ascii="Consolas" w:hAnsi="Consolas" w:cs="Consolas"/>
           <w:color w:val="008080"/>
-          <w:sz w:val="19"/>
+          <w:sz w:val="23"/>
           <w:szCs w:val="19"/>
         </w:rPr>
         <w:t>&lt;&lt;</w:t>
@@ -1396,7 +1568,7 @@
         <w:rPr>
           <w:rFonts w:ascii="Consolas" w:hAnsi="Consolas" w:cs="Consolas"/>
           <w:color w:val="000000"/>
-          <w:sz w:val="19"/>
+          <w:sz w:val="23"/>
           <w:szCs w:val="19"/>
         </w:rPr>
         <w:t xml:space="preserve"> **ptr_c </w:t>
@@ -1405,7 +1577,7 @@
         <w:rPr>
           <w:rFonts w:ascii="Consolas" w:hAnsi="Consolas" w:cs="Consolas"/>
           <w:color w:val="008080"/>
-          <w:sz w:val="19"/>
+          <w:sz w:val="23"/>
           <w:szCs w:val="19"/>
         </w:rPr>
         <w:t>&lt;&lt;</w:t>
@@ -1414,7 +1586,7 @@
         <w:rPr>
           <w:rFonts w:ascii="Consolas" w:hAnsi="Consolas" w:cs="Consolas"/>
           <w:color w:val="000000"/>
-          <w:sz w:val="19"/>
+          <w:sz w:val="23"/>
           <w:szCs w:val="19"/>
         </w:rPr>
         <w:t xml:space="preserve"> </w:t>
@@ -1423,7 +1595,7 @@
         <w:rPr>
           <w:rFonts w:ascii="Consolas" w:hAnsi="Consolas" w:cs="Consolas"/>
           <w:color w:val="A31515"/>
-          <w:sz w:val="19"/>
+          <w:sz w:val="23"/>
           <w:szCs w:val="19"/>
         </w:rPr>
         <w:t>"\n"</w:t>
@@ -1432,7 +1604,7 @@
         <w:rPr>
           <w:rFonts w:ascii="Consolas" w:hAnsi="Consolas" w:cs="Consolas"/>
           <w:color w:val="000000"/>
-          <w:sz w:val="19"/>
+          <w:sz w:val="23"/>
           <w:szCs w:val="19"/>
         </w:rPr>
         <w:t>;</w:t>
@@ -1441,7 +1613,7 @@
         <w:rPr>
           <w:rFonts w:ascii="Consolas" w:hAnsi="Consolas" w:cs="Consolas"/>
           <w:color w:val="008000"/>
-          <w:sz w:val="19"/>
+          <w:sz w:val="23"/>
           <w:szCs w:val="19"/>
         </w:rPr>
         <w:t>// In ra địa chỉ của con tro *ptr_a = 0x1519f0 và giá trị của nó là =3( Vì ptr_c là con trỏ trỏ tới con trỏ</w:t>
@@ -1456,33 +1628,35 @@
         <w:rPr>
           <w:rFonts w:ascii="Consolas" w:hAnsi="Consolas" w:cs="Consolas"/>
           <w:color w:val="000000"/>
-          <w:sz w:val="19"/>
-          <w:szCs w:val="19"/>
-        </w:rPr>
-      </w:pPr>
-      <w:r>
-        <w:rPr>
-          <w:rFonts w:ascii="Consolas" w:hAnsi="Consolas" w:cs="Consolas"/>
-          <w:color w:val="000000"/>
-          <w:sz w:val="19"/>
+          <w:sz w:val="23"/>
+          <w:szCs w:val="19"/>
+        </w:rPr>
+      </w:pPr>
+      <w:r>
+        <w:rPr>
+          <w:rFonts w:ascii="Consolas" w:hAnsi="Consolas" w:cs="Consolas"/>
+          <w:color w:val="000000"/>
+          <w:sz w:val="23"/>
           <w:szCs w:val="19"/>
         </w:rPr>
         <w:tab/>
       </w:r>
+      <w:proofErr w:type="gramStart"/>
       <w:r>
         <w:rPr>
           <w:rFonts w:ascii="Consolas" w:hAnsi="Consolas" w:cs="Consolas"/>
           <w:color w:val="0000FF"/>
-          <w:sz w:val="19"/>
+          <w:sz w:val="23"/>
           <w:szCs w:val="19"/>
         </w:rPr>
         <w:t>delete</w:t>
       </w:r>
-      <w:r>
-        <w:rPr>
-          <w:rFonts w:ascii="Consolas" w:hAnsi="Consolas" w:cs="Consolas"/>
-          <w:color w:val="000000"/>
-          <w:sz w:val="19"/>
+      <w:proofErr w:type="gramEnd"/>
+      <w:r>
+        <w:rPr>
+          <w:rFonts w:ascii="Consolas" w:hAnsi="Consolas" w:cs="Consolas"/>
+          <w:color w:val="000000"/>
+          <w:sz w:val="23"/>
           <w:szCs w:val="19"/>
         </w:rPr>
         <w:t xml:space="preserve"> ptr_a;</w:t>
@@ -1491,48 +1665,10 @@
         <w:rPr>
           <w:rFonts w:ascii="Consolas" w:hAnsi="Consolas" w:cs="Consolas"/>
           <w:color w:val="008000"/>
-          <w:sz w:val="19"/>
-          <w:szCs w:val="19"/>
-        </w:rPr>
-        <w:t xml:space="preserve">//Xóa vùng nhớ </w:t>
-      </w:r>
-      <w:r>
-        <w:rPr>
-          <w:rFonts w:ascii="Consolas" w:hAnsi="Consolas" w:cs="Consolas"/>
-          <w:color w:val="008000"/>
-          <w:sz w:val="19"/>
-          <w:szCs w:val="19"/>
-        </w:rPr>
-        <w:t xml:space="preserve">của địa chỉ mà </w:t>
-      </w:r>
-      <w:r>
-        <w:rPr>
-          <w:rFonts w:ascii="Consolas" w:hAnsi="Consolas" w:cs="Consolas"/>
-          <w:color w:val="008000"/>
-          <w:sz w:val="19"/>
-          <w:szCs w:val="19"/>
-        </w:rPr>
-        <w:t xml:space="preserve">con tro ptr_a </w:t>
-      </w:r>
-      <w:r>
-        <w:rPr>
-          <w:rFonts w:ascii="Consolas" w:hAnsi="Consolas" w:cs="Consolas"/>
-          <w:color w:val="008000"/>
-          <w:sz w:val="19"/>
-          <w:szCs w:val="19"/>
-        </w:rPr>
-        <w:t xml:space="preserve">trỏ tới </w:t>
-      </w:r>
-      <w:bookmarkStart w:id="0" w:name="_GoBack"/>
-      <w:bookmarkEnd w:id="0"/>
-      <w:r>
-        <w:rPr>
-          <w:rFonts w:ascii="Consolas" w:hAnsi="Consolas" w:cs="Consolas"/>
-          <w:color w:val="008000"/>
-          <w:sz w:val="19"/>
-          <w:szCs w:val="19"/>
-        </w:rPr>
-        <w:t>trên Heap</w:t>
+          <w:sz w:val="23"/>
+          <w:szCs w:val="19"/>
+        </w:rPr>
+        <w:t>//Xóa vùng nhớ của địa chỉ mà con tro ptr_a trỏ tới trên Heap</w:t>
       </w:r>
     </w:p>
     <w:p>
@@ -1544,15 +1680,15 @@
         <w:rPr>
           <w:rFonts w:ascii="Consolas" w:hAnsi="Consolas" w:cs="Consolas"/>
           <w:color w:val="000000"/>
-          <w:sz w:val="19"/>
-          <w:szCs w:val="19"/>
-        </w:rPr>
-      </w:pPr>
-      <w:r>
-        <w:rPr>
-          <w:rFonts w:ascii="Consolas" w:hAnsi="Consolas" w:cs="Consolas"/>
-          <w:color w:val="000000"/>
-          <w:sz w:val="19"/>
+          <w:sz w:val="23"/>
+          <w:szCs w:val="19"/>
+        </w:rPr>
+      </w:pPr>
+      <w:r>
+        <w:rPr>
+          <w:rFonts w:ascii="Consolas" w:hAnsi="Consolas" w:cs="Consolas"/>
+          <w:color w:val="000000"/>
+          <w:sz w:val="23"/>
           <w:szCs w:val="19"/>
         </w:rPr>
         <w:tab/>
@@ -1562,16 +1698,17 @@
         <w:rPr>
           <w:rFonts w:ascii="Consolas" w:hAnsi="Consolas" w:cs="Consolas"/>
           <w:color w:val="6F008A"/>
-          <w:sz w:val="19"/>
+          <w:sz w:val="23"/>
           <w:szCs w:val="19"/>
         </w:rPr>
         <w:t>NULL</w:t>
       </w:r>
-      <w:r>
-        <w:rPr>
-          <w:rFonts w:ascii="Consolas" w:hAnsi="Consolas" w:cs="Consolas"/>
-          <w:color w:val="000000"/>
-          <w:sz w:val="19"/>
+      <w:proofErr w:type="gramStart"/>
+      <w:r>
+        <w:rPr>
+          <w:rFonts w:ascii="Consolas" w:hAnsi="Consolas" w:cs="Consolas"/>
+          <w:color w:val="000000"/>
+          <w:sz w:val="23"/>
           <w:szCs w:val="19"/>
         </w:rPr>
         <w:t>;</w:t>
@@ -1580,10 +1717,20 @@
         <w:rPr>
           <w:rFonts w:ascii="Consolas" w:hAnsi="Consolas" w:cs="Consolas"/>
           <w:color w:val="008000"/>
-          <w:sz w:val="19"/>
-          <w:szCs w:val="19"/>
-        </w:rPr>
-        <w:t>//gán giá trị con tro ptr_a =NULL</w:t>
+          <w:sz w:val="23"/>
+          <w:szCs w:val="19"/>
+        </w:rPr>
+        <w:t>/</w:t>
+      </w:r>
+      <w:proofErr w:type="gramEnd"/>
+      <w:r>
+        <w:rPr>
+          <w:rFonts w:ascii="Consolas" w:hAnsi="Consolas" w:cs="Consolas"/>
+          <w:color w:val="008000"/>
+          <w:sz w:val="23"/>
+          <w:szCs w:val="19"/>
+        </w:rPr>
+        <w:t>/gán giá trị con tro ptr_a =NULL</w:t>
       </w:r>
     </w:p>
     <w:p>
@@ -1595,68 +1742,1624 @@
         <w:rPr>
           <w:rFonts w:ascii="Consolas" w:hAnsi="Consolas" w:cs="Consolas"/>
           <w:color w:val="000000"/>
+          <w:sz w:val="23"/>
+          <w:szCs w:val="19"/>
+        </w:rPr>
+      </w:pPr>
+      <w:r>
+        <w:rPr>
+          <w:rFonts w:ascii="Consolas" w:hAnsi="Consolas" w:cs="Consolas"/>
+          <w:color w:val="000000"/>
+          <w:sz w:val="23"/>
+          <w:szCs w:val="19"/>
+        </w:rPr>
+        <w:tab/>
+      </w:r>
+      <w:proofErr w:type="gramStart"/>
+      <w:r>
+        <w:rPr>
+          <w:rFonts w:ascii="Consolas" w:hAnsi="Consolas" w:cs="Consolas"/>
+          <w:color w:val="000000"/>
+          <w:sz w:val="23"/>
+          <w:szCs w:val="19"/>
+        </w:rPr>
+        <w:t>system(</w:t>
+      </w:r>
+      <w:proofErr w:type="gramEnd"/>
+      <w:r>
+        <w:rPr>
+          <w:rFonts w:ascii="Consolas" w:hAnsi="Consolas" w:cs="Consolas"/>
+          <w:color w:val="A31515"/>
+          <w:sz w:val="23"/>
+          <w:szCs w:val="19"/>
+        </w:rPr>
+        <w:t>"pause"</w:t>
+      </w:r>
+      <w:r>
+        <w:rPr>
+          <w:rFonts w:ascii="Consolas" w:hAnsi="Consolas" w:cs="Consolas"/>
+          <w:color w:val="000000"/>
+          <w:sz w:val="23"/>
+          <w:szCs w:val="19"/>
+        </w:rPr>
+        <w:t>);</w:t>
+      </w:r>
+    </w:p>
+    <w:p>
+      <w:pPr>
+        <w:rPr>
+          <w:rFonts w:ascii="Consolas" w:hAnsi="Consolas" w:cs="Consolas"/>
+          <w:color w:val="000000"/>
+          <w:sz w:val="23"/>
+          <w:szCs w:val="19"/>
+        </w:rPr>
+      </w:pPr>
+      <w:r>
+        <w:rPr>
+          <w:rFonts w:ascii="Consolas" w:hAnsi="Consolas" w:cs="Consolas"/>
+          <w:color w:val="000000"/>
+          <w:sz w:val="23"/>
+          <w:szCs w:val="19"/>
+        </w:rPr>
+        <w:t>}</w:t>
+      </w:r>
+    </w:p>
+    <w:p>
+      <w:pPr>
+        <w:rPr>
+          <w:rFonts w:ascii="Consolas" w:hAnsi="Consolas" w:cs="Consolas"/>
+          <w:b/>
+          <w:color w:val="000000"/>
+          <w:sz w:val="27"/>
+          <w:szCs w:val="19"/>
+        </w:rPr>
+      </w:pPr>
+      <w:proofErr w:type="gramStart"/>
+      <w:r>
+        <w:rPr>
+          <w:rFonts w:ascii="Consolas" w:hAnsi="Consolas" w:cs="Consolas"/>
+          <w:b/>
+          <w:color w:val="000000"/>
+          <w:sz w:val="27"/>
+          <w:szCs w:val="19"/>
+        </w:rPr>
+        <w:t>2.</w:t>
+      </w:r>
+      <w:r>
+        <w:rPr>
+          <w:rFonts w:ascii="Consolas" w:hAnsi="Consolas" w:cs="Consolas"/>
+          <w:b/>
+          <w:color w:val="000000"/>
+          <w:sz w:val="27"/>
+          <w:szCs w:val="19"/>
+        </w:rPr>
+        <w:t>Detect</w:t>
+      </w:r>
+      <w:proofErr w:type="gramEnd"/>
+      <w:r>
+        <w:rPr>
+          <w:rFonts w:ascii="Consolas" w:hAnsi="Consolas" w:cs="Consolas"/>
+          <w:b/>
+          <w:color w:val="000000"/>
+          <w:sz w:val="27"/>
+          <w:szCs w:val="19"/>
+        </w:rPr>
+        <w:t xml:space="preserve"> and solve problems of following program</w:t>
+      </w:r>
+    </w:p>
+    <w:p>
+      <w:pPr>
+        <w:rPr>
+          <w:rFonts w:ascii="Times New Roman" w:eastAsia="Times New Roman" w:hAnsi="Times New Roman" w:cs="Times New Roman"/>
+          <w:sz w:val="26"/>
+          <w:szCs w:val="26"/>
+        </w:rPr>
+      </w:pPr>
+      <w:r>
+        <w:rPr>
+          <w:rFonts w:ascii="Consolas" w:hAnsi="Consolas" w:cs="Consolas"/>
+          <w:color w:val="000000"/>
+          <w:sz w:val="27"/>
+          <w:szCs w:val="19"/>
+        </w:rPr>
+        <w:t xml:space="preserve">The problem here is we not yet </w:t>
+      </w:r>
+      <w:r>
+        <w:rPr>
+          <w:rFonts w:ascii="Times New Roman" w:eastAsia="Times New Roman" w:hAnsi="Times New Roman" w:cs="Times New Roman"/>
+          <w:b/>
+          <w:sz w:val="26"/>
+          <w:szCs w:val="26"/>
+          <w:u w:val="single"/>
+        </w:rPr>
+        <w:t xml:space="preserve">Dynamic memory </w:t>
+      </w:r>
+      <w:proofErr w:type="gramStart"/>
+      <w:r>
+        <w:rPr>
+          <w:rFonts w:ascii="Times New Roman" w:eastAsia="Times New Roman" w:hAnsi="Times New Roman" w:cs="Times New Roman"/>
+          <w:b/>
+          <w:sz w:val="26"/>
+          <w:szCs w:val="26"/>
+          <w:u w:val="single"/>
+        </w:rPr>
+        <w:t>allocation</w:t>
+      </w:r>
+      <w:r>
+        <w:rPr>
+          <w:rFonts w:ascii="Times New Roman" w:eastAsia="Times New Roman" w:hAnsi="Times New Roman" w:cs="Times New Roman"/>
+          <w:b/>
+          <w:sz w:val="26"/>
+          <w:szCs w:val="26"/>
+          <w:u w:val="single"/>
+        </w:rPr>
+        <w:t xml:space="preserve"> </w:t>
+      </w:r>
+      <w:r>
+        <w:rPr>
+          <w:rFonts w:ascii="Times New Roman" w:eastAsia="Times New Roman" w:hAnsi="Times New Roman" w:cs="Times New Roman"/>
+          <w:sz w:val="26"/>
+          <w:szCs w:val="26"/>
+        </w:rPr>
+        <w:t xml:space="preserve"> for</w:t>
+      </w:r>
+      <w:proofErr w:type="gramEnd"/>
+      <w:r>
+        <w:rPr>
+          <w:rFonts w:ascii="Times New Roman" w:eastAsia="Times New Roman" w:hAnsi="Times New Roman" w:cs="Times New Roman"/>
+          <w:sz w:val="26"/>
+          <w:szCs w:val="26"/>
+        </w:rPr>
+        <w:t xml:space="preserve"> vairble pointer p and we miss operator [] after delete a.</w:t>
+      </w:r>
+    </w:p>
+    <w:p>
+      <w:pPr>
+        <w:rPr>
+          <w:rFonts w:ascii="Times New Roman" w:eastAsia="Times New Roman" w:hAnsi="Times New Roman" w:cs="Times New Roman"/>
+          <w:sz w:val="26"/>
+          <w:szCs w:val="26"/>
+        </w:rPr>
+      </w:pPr>
+    </w:p>
+    <w:p>
+      <w:pPr>
+        <w:rPr>
+          <w:rFonts w:ascii="Consolas" w:hAnsi="Consolas" w:cs="Consolas"/>
+          <w:b/>
+          <w:color w:val="000000"/>
           <w:sz w:val="19"/>
           <w:szCs w:val="19"/>
         </w:rPr>
       </w:pPr>
-      <w:r>
-        <w:rPr>
-          <w:rFonts w:ascii="Consolas" w:hAnsi="Consolas" w:cs="Consolas"/>
+    </w:p>
+    <w:p>
+      <w:pPr>
+        <w:autoSpaceDE w:val="0"/>
+        <w:autoSpaceDN w:val="0"/>
+        <w:adjustRightInd w:val="0"/>
+        <w:spacing w:after="0" w:line="240" w:lineRule="auto"/>
+        <w:rPr>
+          <w:rFonts w:ascii="Consolas" w:hAnsi="Consolas" w:cs="Consolas"/>
+          <w:color w:val="000000"/>
+          <w:sz w:val="25"/>
+          <w:szCs w:val="19"/>
+        </w:rPr>
+      </w:pPr>
+      <w:r>
+        <w:rPr>
+          <w:rFonts w:ascii="Consolas" w:hAnsi="Consolas" w:cs="Consolas"/>
+          <w:color w:val="808080"/>
+          <w:sz w:val="25"/>
+          <w:szCs w:val="19"/>
+        </w:rPr>
+        <w:lastRenderedPageBreak/>
+        <w:t>#include</w:t>
+      </w:r>
+      <w:r>
+        <w:rPr>
+          <w:rFonts w:ascii="Consolas" w:hAnsi="Consolas" w:cs="Consolas"/>
+          <w:color w:val="000000"/>
+          <w:sz w:val="25"/>
+          <w:szCs w:val="19"/>
+        </w:rPr>
+        <w:t xml:space="preserve"> </w:t>
+      </w:r>
+      <w:r>
+        <w:rPr>
+          <w:rFonts w:ascii="Consolas" w:hAnsi="Consolas" w:cs="Consolas"/>
+          <w:color w:val="A31515"/>
+          <w:sz w:val="25"/>
+          <w:szCs w:val="19"/>
+        </w:rPr>
+        <w:t>&lt;iostream&gt;</w:t>
+      </w:r>
+    </w:p>
+    <w:p>
+      <w:pPr>
+        <w:autoSpaceDE w:val="0"/>
+        <w:autoSpaceDN w:val="0"/>
+        <w:adjustRightInd w:val="0"/>
+        <w:spacing w:after="0" w:line="240" w:lineRule="auto"/>
+        <w:rPr>
+          <w:rFonts w:ascii="Consolas" w:hAnsi="Consolas" w:cs="Consolas"/>
+          <w:color w:val="000000"/>
+          <w:sz w:val="25"/>
+          <w:szCs w:val="19"/>
+        </w:rPr>
+      </w:pPr>
+      <w:proofErr w:type="gramStart"/>
+      <w:r>
+        <w:rPr>
+          <w:rFonts w:ascii="Consolas" w:hAnsi="Consolas" w:cs="Consolas"/>
+          <w:color w:val="0000FF"/>
+          <w:sz w:val="25"/>
+          <w:szCs w:val="19"/>
+        </w:rPr>
+        <w:t>using</w:t>
+      </w:r>
+      <w:proofErr w:type="gramEnd"/>
+      <w:r>
+        <w:rPr>
+          <w:rFonts w:ascii="Consolas" w:hAnsi="Consolas" w:cs="Consolas"/>
+          <w:color w:val="000000"/>
+          <w:sz w:val="25"/>
+          <w:szCs w:val="19"/>
+        </w:rPr>
+        <w:t xml:space="preserve"> </w:t>
+      </w:r>
+      <w:r>
+        <w:rPr>
+          <w:rFonts w:ascii="Consolas" w:hAnsi="Consolas" w:cs="Consolas"/>
+          <w:color w:val="0000FF"/>
+          <w:sz w:val="25"/>
+          <w:szCs w:val="19"/>
+        </w:rPr>
+        <w:t>namespace</w:t>
+      </w:r>
+      <w:r>
+        <w:rPr>
+          <w:rFonts w:ascii="Consolas" w:hAnsi="Consolas" w:cs="Consolas"/>
+          <w:color w:val="000000"/>
+          <w:sz w:val="25"/>
+          <w:szCs w:val="19"/>
+        </w:rPr>
+        <w:t xml:space="preserve"> std;</w:t>
+      </w:r>
+    </w:p>
+    <w:p>
+      <w:pPr>
+        <w:autoSpaceDE w:val="0"/>
+        <w:autoSpaceDN w:val="0"/>
+        <w:adjustRightInd w:val="0"/>
+        <w:spacing w:after="0" w:line="240" w:lineRule="auto"/>
+        <w:rPr>
+          <w:rFonts w:ascii="Consolas" w:hAnsi="Consolas" w:cs="Consolas"/>
+          <w:color w:val="000000"/>
+          <w:sz w:val="25"/>
+          <w:szCs w:val="19"/>
+        </w:rPr>
+      </w:pPr>
+      <w:proofErr w:type="gramStart"/>
+      <w:r>
+        <w:rPr>
+          <w:rFonts w:ascii="Consolas" w:hAnsi="Consolas" w:cs="Consolas"/>
+          <w:color w:val="0000FF"/>
+          <w:sz w:val="25"/>
+          <w:szCs w:val="19"/>
+        </w:rPr>
+        <w:t>void</w:t>
+      </w:r>
+      <w:proofErr w:type="gramEnd"/>
+      <w:r>
+        <w:rPr>
+          <w:rFonts w:ascii="Consolas" w:hAnsi="Consolas" w:cs="Consolas"/>
+          <w:color w:val="000000"/>
+          <w:sz w:val="25"/>
+          <w:szCs w:val="19"/>
+        </w:rPr>
+        <w:t xml:space="preserve"> main()</w:t>
+      </w:r>
+    </w:p>
+    <w:p>
+      <w:pPr>
+        <w:tabs>
+          <w:tab w:val="left" w:pos="2064"/>
+        </w:tabs>
+        <w:autoSpaceDE w:val="0"/>
+        <w:autoSpaceDN w:val="0"/>
+        <w:adjustRightInd w:val="0"/>
+        <w:spacing w:after="0" w:line="240" w:lineRule="auto"/>
+        <w:rPr>
+          <w:rFonts w:ascii="Consolas" w:hAnsi="Consolas" w:cs="Consolas"/>
+          <w:color w:val="000000"/>
+          <w:sz w:val="25"/>
+          <w:szCs w:val="19"/>
+        </w:rPr>
+      </w:pPr>
+      <w:r>
+        <w:rPr>
+          <w:rFonts w:ascii="Consolas" w:hAnsi="Consolas" w:cs="Consolas"/>
+          <w:color w:val="000000"/>
+          <w:sz w:val="25"/>
+          <w:szCs w:val="19"/>
+        </w:rPr>
+        <w:t>{</w:t>
+      </w:r>
+      <w:r>
+        <w:rPr>
+          <w:rFonts w:ascii="Consolas" w:hAnsi="Consolas" w:cs="Consolas"/>
+          <w:color w:val="000000"/>
+          <w:sz w:val="25"/>
+          <w:szCs w:val="19"/>
+        </w:rPr>
+        <w:tab/>
+      </w:r>
+    </w:p>
+    <w:p>
+      <w:pPr>
+        <w:autoSpaceDE w:val="0"/>
+        <w:autoSpaceDN w:val="0"/>
+        <w:adjustRightInd w:val="0"/>
+        <w:spacing w:after="0" w:line="240" w:lineRule="auto"/>
+        <w:rPr>
+          <w:rFonts w:ascii="Consolas" w:hAnsi="Consolas" w:cs="Consolas"/>
+          <w:color w:val="000000"/>
+          <w:sz w:val="25"/>
+          <w:szCs w:val="19"/>
+        </w:rPr>
+      </w:pPr>
+      <w:r>
+        <w:rPr>
+          <w:rFonts w:ascii="Consolas" w:hAnsi="Consolas" w:cs="Consolas"/>
+          <w:color w:val="000000"/>
+          <w:sz w:val="25"/>
+          <w:szCs w:val="19"/>
+        </w:rPr>
+        <w:tab/>
+      </w:r>
+      <w:proofErr w:type="gramStart"/>
+      <w:r>
+        <w:rPr>
+          <w:rFonts w:ascii="Consolas" w:hAnsi="Consolas" w:cs="Consolas"/>
+          <w:color w:val="0000FF"/>
+          <w:sz w:val="25"/>
+          <w:szCs w:val="19"/>
+        </w:rPr>
+        <w:t>int</w:t>
+      </w:r>
+      <w:proofErr w:type="gramEnd"/>
+      <w:r>
+        <w:rPr>
+          <w:rFonts w:ascii="Consolas" w:hAnsi="Consolas" w:cs="Consolas"/>
+          <w:color w:val="000000"/>
+          <w:sz w:val="25"/>
+          <w:szCs w:val="19"/>
+        </w:rPr>
+        <w:t xml:space="preserve"> a[4] = { 1, 2, 3, 4 };</w:t>
+      </w:r>
+    </w:p>
+    <w:p>
+      <w:pPr>
+        <w:autoSpaceDE w:val="0"/>
+        <w:autoSpaceDN w:val="0"/>
+        <w:adjustRightInd w:val="0"/>
+        <w:spacing w:after="0" w:line="240" w:lineRule="auto"/>
+        <w:rPr>
+          <w:rFonts w:ascii="Consolas" w:hAnsi="Consolas" w:cs="Consolas"/>
+          <w:color w:val="000000"/>
+          <w:sz w:val="25"/>
+          <w:szCs w:val="19"/>
+        </w:rPr>
+      </w:pPr>
+      <w:r>
+        <w:rPr>
+          <w:rFonts w:ascii="Consolas" w:hAnsi="Consolas" w:cs="Consolas"/>
+          <w:color w:val="000000"/>
+          <w:sz w:val="25"/>
+          <w:szCs w:val="19"/>
+        </w:rPr>
+        <w:tab/>
+      </w:r>
+      <w:proofErr w:type="gramStart"/>
+      <w:r>
+        <w:rPr>
+          <w:rFonts w:ascii="Consolas" w:hAnsi="Consolas" w:cs="Consolas"/>
+          <w:color w:val="0000FF"/>
+          <w:sz w:val="25"/>
+          <w:szCs w:val="19"/>
+        </w:rPr>
+        <w:t>int</w:t>
+      </w:r>
+      <w:proofErr w:type="gramEnd"/>
+      <w:r>
+        <w:rPr>
+          <w:rFonts w:ascii="Consolas" w:hAnsi="Consolas" w:cs="Consolas"/>
+          <w:color w:val="000000"/>
+          <w:sz w:val="25"/>
+          <w:szCs w:val="19"/>
+        </w:rPr>
+        <w:t xml:space="preserve"> *p =</w:t>
+      </w:r>
+      <w:r>
+        <w:rPr>
+          <w:rFonts w:ascii="Consolas" w:hAnsi="Consolas" w:cs="Consolas"/>
+          <w:color w:val="000000"/>
+          <w:sz w:val="25"/>
+          <w:szCs w:val="19"/>
+        </w:rPr>
+        <w:t xml:space="preserve"> new int; // Solve is a </w:t>
+      </w:r>
+      <w:r>
+        <w:rPr>
+          <w:rFonts w:ascii="Consolas" w:hAnsi="Consolas" w:cs="Consolas"/>
+          <w:color w:val="000000"/>
+          <w:sz w:val="25"/>
+          <w:szCs w:val="19"/>
+        </w:rPr>
+        <w:t xml:space="preserve"> </w:t>
+      </w:r>
+      <w:r>
+        <w:rPr>
+          <w:rFonts w:ascii="Times New Roman" w:eastAsia="Times New Roman" w:hAnsi="Times New Roman" w:cs="Times New Roman"/>
+          <w:b/>
+          <w:sz w:val="26"/>
+          <w:szCs w:val="26"/>
+          <w:u w:val="single"/>
+        </w:rPr>
+        <w:t>Dynamic memory allocation</w:t>
+      </w:r>
+      <w:r>
+        <w:rPr>
+          <w:rFonts w:ascii="Times New Roman" w:eastAsia="Times New Roman" w:hAnsi="Times New Roman" w:cs="Times New Roman"/>
+          <w:b/>
+          <w:sz w:val="26"/>
+          <w:szCs w:val="26"/>
+          <w:u w:val="single"/>
+        </w:rPr>
+        <w:t xml:space="preserve"> </w:t>
+      </w:r>
+      <w:r>
+        <w:rPr>
+          <w:rFonts w:ascii="Times New Roman" w:eastAsia="Times New Roman" w:hAnsi="Times New Roman" w:cs="Times New Roman"/>
+          <w:sz w:val="26"/>
+          <w:szCs w:val="26"/>
+        </w:rPr>
+        <w:t xml:space="preserve"> </w:t>
+      </w:r>
+      <w:r>
+        <w:rPr>
+          <w:rFonts w:ascii="Times New Roman" w:eastAsia="Times New Roman" w:hAnsi="Times New Roman" w:cs="Times New Roman"/>
+          <w:sz w:val="26"/>
+          <w:szCs w:val="26"/>
+        </w:rPr>
+        <w:t xml:space="preserve"> for pointer p.</w:t>
+      </w:r>
+    </w:p>
+    <w:p>
+      <w:pPr>
+        <w:autoSpaceDE w:val="0"/>
+        <w:autoSpaceDN w:val="0"/>
+        <w:adjustRightInd w:val="0"/>
+        <w:spacing w:after="0" w:line="240" w:lineRule="auto"/>
+        <w:ind w:firstLine="720"/>
+        <w:rPr>
+          <w:rFonts w:ascii="Consolas" w:hAnsi="Consolas" w:cs="Consolas"/>
+          <w:color w:val="000000"/>
+          <w:sz w:val="25"/>
+          <w:szCs w:val="19"/>
+        </w:rPr>
+      </w:pPr>
+      <w:r>
+        <w:rPr>
+          <w:rFonts w:ascii="Consolas" w:hAnsi="Consolas" w:cs="Consolas"/>
+          <w:color w:val="000000"/>
+          <w:sz w:val="25"/>
+          <w:szCs w:val="19"/>
+        </w:rPr>
+        <w:t xml:space="preserve">p = </w:t>
+      </w:r>
+      <w:r>
+        <w:rPr>
+          <w:rFonts w:ascii="Consolas" w:hAnsi="Consolas" w:cs="Consolas"/>
+          <w:color w:val="000000"/>
+          <w:sz w:val="25"/>
+          <w:szCs w:val="19"/>
+        </w:rPr>
+        <w:t>a</w:t>
+      </w:r>
+      <w:proofErr w:type="gramStart"/>
+      <w:r>
+        <w:rPr>
+          <w:rFonts w:ascii="Consolas" w:hAnsi="Consolas" w:cs="Consolas"/>
+          <w:color w:val="000000"/>
+          <w:sz w:val="25"/>
+          <w:szCs w:val="19"/>
+        </w:rPr>
+        <w:t>;</w:t>
+      </w:r>
+      <w:r>
+        <w:rPr>
+          <w:rFonts w:ascii="Consolas" w:hAnsi="Consolas" w:cs="Consolas"/>
+          <w:color w:val="000000"/>
+          <w:sz w:val="25"/>
+          <w:szCs w:val="19"/>
+        </w:rPr>
+        <w:t>/</w:t>
+      </w:r>
+      <w:proofErr w:type="gramEnd"/>
+      <w:r>
+        <w:rPr>
+          <w:rFonts w:ascii="Consolas" w:hAnsi="Consolas" w:cs="Consolas"/>
+          <w:color w:val="000000"/>
+          <w:sz w:val="25"/>
+          <w:szCs w:val="19"/>
+        </w:rPr>
+        <w:t>/assign address vairble a for pointer p</w:t>
+      </w:r>
+    </w:p>
+    <w:p>
+      <w:pPr>
+        <w:autoSpaceDE w:val="0"/>
+        <w:autoSpaceDN w:val="0"/>
+        <w:adjustRightInd w:val="0"/>
+        <w:spacing w:after="0" w:line="240" w:lineRule="auto"/>
+        <w:rPr>
+          <w:rFonts w:ascii="Consolas" w:hAnsi="Consolas" w:cs="Consolas"/>
+          <w:color w:val="000000"/>
+          <w:sz w:val="25"/>
+          <w:szCs w:val="19"/>
+        </w:rPr>
+      </w:pPr>
+      <w:r>
+        <w:rPr>
+          <w:rFonts w:ascii="Consolas" w:hAnsi="Consolas" w:cs="Consolas"/>
+          <w:color w:val="000000"/>
+          <w:sz w:val="25"/>
+          <w:szCs w:val="19"/>
+        </w:rPr>
+        <w:tab/>
+      </w:r>
+      <w:proofErr w:type="gramStart"/>
+      <w:r>
+        <w:rPr>
+          <w:rFonts w:ascii="Consolas" w:hAnsi="Consolas" w:cs="Consolas"/>
+          <w:color w:val="0000FF"/>
+          <w:sz w:val="25"/>
+          <w:szCs w:val="19"/>
+        </w:rPr>
+        <w:t>int</w:t>
+      </w:r>
+      <w:proofErr w:type="gramEnd"/>
+      <w:r>
+        <w:rPr>
+          <w:rFonts w:ascii="Consolas" w:hAnsi="Consolas" w:cs="Consolas"/>
+          <w:color w:val="000000"/>
+          <w:sz w:val="25"/>
+          <w:szCs w:val="19"/>
+        </w:rPr>
+        <w:t xml:space="preserve"> *p2 = </w:t>
+      </w:r>
+      <w:r>
+        <w:rPr>
+          <w:rFonts w:ascii="Consolas" w:hAnsi="Consolas" w:cs="Consolas"/>
+          <w:color w:val="0000FF"/>
+          <w:sz w:val="25"/>
+          <w:szCs w:val="19"/>
+        </w:rPr>
+        <w:t>new</w:t>
+      </w:r>
+      <w:r>
+        <w:rPr>
+          <w:rFonts w:ascii="Consolas" w:hAnsi="Consolas" w:cs="Consolas"/>
+          <w:color w:val="000000"/>
+          <w:sz w:val="25"/>
+          <w:szCs w:val="19"/>
+        </w:rPr>
+        <w:t xml:space="preserve"> </w:t>
+      </w:r>
+      <w:r>
+        <w:rPr>
+          <w:rFonts w:ascii="Consolas" w:hAnsi="Consolas" w:cs="Consolas"/>
+          <w:color w:val="0000FF"/>
+          <w:sz w:val="25"/>
+          <w:szCs w:val="19"/>
+        </w:rPr>
+        <w:t>int</w:t>
+      </w:r>
+      <w:r>
+        <w:rPr>
+          <w:rFonts w:ascii="Consolas" w:hAnsi="Consolas" w:cs="Consolas"/>
+          <w:color w:val="000000"/>
+          <w:sz w:val="25"/>
+          <w:szCs w:val="19"/>
+        </w:rPr>
+        <w:t>;</w:t>
+      </w:r>
+    </w:p>
+    <w:p>
+      <w:pPr>
+        <w:autoSpaceDE w:val="0"/>
+        <w:autoSpaceDN w:val="0"/>
+        <w:adjustRightInd w:val="0"/>
+        <w:spacing w:after="0" w:line="240" w:lineRule="auto"/>
+        <w:rPr>
+          <w:rFonts w:ascii="Consolas" w:hAnsi="Consolas" w:cs="Consolas"/>
+          <w:color w:val="000000"/>
+          <w:sz w:val="25"/>
+          <w:szCs w:val="19"/>
+        </w:rPr>
+      </w:pPr>
+      <w:r>
+        <w:rPr>
+          <w:rFonts w:ascii="Consolas" w:hAnsi="Consolas" w:cs="Consolas"/>
+          <w:color w:val="000000"/>
+          <w:sz w:val="25"/>
+          <w:szCs w:val="19"/>
+        </w:rPr>
+        <w:tab/>
+      </w:r>
+      <w:proofErr w:type="gramStart"/>
+      <w:r>
+        <w:rPr>
+          <w:rFonts w:ascii="Consolas" w:hAnsi="Consolas" w:cs="Consolas"/>
+          <w:color w:val="0000FF"/>
+          <w:sz w:val="25"/>
+          <w:szCs w:val="19"/>
+        </w:rPr>
+        <w:t>delete</w:t>
+      </w:r>
+      <w:proofErr w:type="gramEnd"/>
+      <w:r>
+        <w:rPr>
+          <w:rFonts w:ascii="Consolas" w:hAnsi="Consolas" w:cs="Consolas"/>
+          <w:color w:val="000000"/>
+          <w:sz w:val="25"/>
+          <w:szCs w:val="19"/>
+        </w:rPr>
+        <w:t xml:space="preserve"> p;</w:t>
+      </w:r>
+    </w:p>
+    <w:p>
+      <w:pPr>
+        <w:autoSpaceDE w:val="0"/>
+        <w:autoSpaceDN w:val="0"/>
+        <w:adjustRightInd w:val="0"/>
+        <w:spacing w:after="0" w:line="240" w:lineRule="auto"/>
+        <w:rPr>
+          <w:rFonts w:ascii="Consolas" w:hAnsi="Consolas" w:cs="Consolas"/>
+          <w:color w:val="000000"/>
+          <w:sz w:val="25"/>
+          <w:szCs w:val="19"/>
+        </w:rPr>
+      </w:pPr>
+      <w:r>
+        <w:rPr>
+          <w:rFonts w:ascii="Consolas" w:hAnsi="Consolas" w:cs="Consolas"/>
+          <w:color w:val="000000"/>
+          <w:sz w:val="25"/>
+          <w:szCs w:val="19"/>
+        </w:rPr>
+        <w:tab/>
+      </w:r>
+      <w:proofErr w:type="gramStart"/>
+      <w:r>
+        <w:rPr>
+          <w:rFonts w:ascii="Consolas" w:hAnsi="Consolas" w:cs="Consolas"/>
+          <w:color w:val="008000"/>
+          <w:sz w:val="25"/>
+          <w:szCs w:val="19"/>
+        </w:rPr>
+        <w:t>delete</w:t>
+      </w:r>
+      <w:r>
+        <w:rPr>
+          <w:rFonts w:ascii="Consolas" w:hAnsi="Consolas" w:cs="Consolas"/>
+          <w:color w:val="008000"/>
+          <w:sz w:val="25"/>
+          <w:szCs w:val="19"/>
+        </w:rPr>
+        <w:t>[</w:t>
+      </w:r>
+      <w:proofErr w:type="gramEnd"/>
+      <w:r>
+        <w:rPr>
+          <w:rFonts w:ascii="Consolas" w:hAnsi="Consolas" w:cs="Consolas"/>
+          <w:color w:val="008000"/>
+          <w:sz w:val="25"/>
+          <w:szCs w:val="19"/>
+        </w:rPr>
+        <w:t>]</w:t>
+      </w:r>
+      <w:r>
+        <w:rPr>
+          <w:rFonts w:ascii="Consolas" w:hAnsi="Consolas" w:cs="Consolas"/>
+          <w:color w:val="008000"/>
+          <w:sz w:val="25"/>
+          <w:szCs w:val="19"/>
+        </w:rPr>
+        <w:t xml:space="preserve"> a;</w:t>
+      </w:r>
+      <w:r>
+        <w:rPr>
+          <w:rFonts w:ascii="Consolas" w:hAnsi="Consolas" w:cs="Consolas"/>
+          <w:color w:val="008000"/>
+          <w:sz w:val="25"/>
+          <w:szCs w:val="19"/>
+        </w:rPr>
+        <w:t xml:space="preserve"> // </w:t>
+      </w:r>
+      <w:r>
+        <w:rPr>
+          <w:rFonts w:ascii="Consolas" w:hAnsi="Consolas" w:cs="Consolas"/>
+          <w:color w:val="008000"/>
+          <w:sz w:val="25"/>
+          <w:szCs w:val="19"/>
+        </w:rPr>
+        <w:t>add</w:t>
+      </w:r>
+      <w:r>
+        <w:rPr>
+          <w:rFonts w:ascii="Consolas" w:hAnsi="Consolas" w:cs="Consolas"/>
+          <w:color w:val="008000"/>
+          <w:sz w:val="25"/>
+          <w:szCs w:val="19"/>
+        </w:rPr>
+        <w:t xml:space="preserve"> operator [] for delete array.</w:t>
+      </w:r>
+    </w:p>
+    <w:p>
+      <w:pPr>
+        <w:autoSpaceDE w:val="0"/>
+        <w:autoSpaceDN w:val="0"/>
+        <w:adjustRightInd w:val="0"/>
+        <w:spacing w:after="0" w:line="240" w:lineRule="auto"/>
+        <w:rPr>
+          <w:rFonts w:ascii="Consolas" w:hAnsi="Consolas" w:cs="Consolas"/>
+          <w:color w:val="000000"/>
+          <w:sz w:val="25"/>
+          <w:szCs w:val="19"/>
+        </w:rPr>
+      </w:pPr>
+      <w:r>
+        <w:rPr>
+          <w:rFonts w:ascii="Consolas" w:hAnsi="Consolas" w:cs="Consolas"/>
+          <w:color w:val="000000"/>
+          <w:sz w:val="25"/>
+          <w:szCs w:val="19"/>
+        </w:rPr>
+        <w:tab/>
+      </w:r>
+      <w:proofErr w:type="gramStart"/>
+      <w:r>
+        <w:rPr>
+          <w:rFonts w:ascii="Consolas" w:hAnsi="Consolas" w:cs="Consolas"/>
+          <w:color w:val="0000FF"/>
+          <w:sz w:val="25"/>
+          <w:szCs w:val="19"/>
+        </w:rPr>
+        <w:t>delete</w:t>
+      </w:r>
+      <w:proofErr w:type="gramEnd"/>
+      <w:r>
+        <w:rPr>
+          <w:rFonts w:ascii="Consolas" w:hAnsi="Consolas" w:cs="Consolas"/>
+          <w:color w:val="000000"/>
+          <w:sz w:val="25"/>
+          <w:szCs w:val="19"/>
+        </w:rPr>
+        <w:t xml:space="preserve"> p2;</w:t>
+      </w:r>
+    </w:p>
+    <w:p>
+      <w:pPr>
+        <w:rPr>
+          <w:rFonts w:ascii="Consolas" w:hAnsi="Consolas" w:cs="Consolas"/>
+          <w:b/>
+          <w:color w:val="000000"/>
+          <w:sz w:val="25"/>
+          <w:szCs w:val="19"/>
+        </w:rPr>
+      </w:pPr>
+      <w:r>
+        <w:rPr>
+          <w:rFonts w:ascii="Consolas" w:hAnsi="Consolas" w:cs="Consolas"/>
+          <w:color w:val="000000"/>
+          <w:sz w:val="25"/>
+          <w:szCs w:val="19"/>
+        </w:rPr>
+        <w:t>}</w:t>
+      </w:r>
+    </w:p>
+    <w:p>
+      <w:pPr>
+        <w:rPr>
+          <w:rFonts w:ascii="Consolas" w:hAnsi="Consolas" w:cs="Consolas"/>
+          <w:b/>
           <w:color w:val="000000"/>
           <w:sz w:val="19"/>
           <w:szCs w:val="19"/>
         </w:rPr>
-        <w:tab/>
-        <w:t>system(</w:t>
-      </w:r>
-      <w:r>
-        <w:rPr>
-          <w:rFonts w:ascii="Consolas" w:hAnsi="Consolas" w:cs="Consolas"/>
-          <w:color w:val="A31515"/>
-          <w:sz w:val="19"/>
-          <w:szCs w:val="19"/>
-        </w:rPr>
-        <w:t>"pause"</w:t>
-      </w:r>
-      <w:r>
-        <w:rPr>
-          <w:rFonts w:ascii="Consolas" w:hAnsi="Consolas" w:cs="Consolas"/>
-          <w:color w:val="000000"/>
-          <w:sz w:val="19"/>
-          <w:szCs w:val="19"/>
-        </w:rPr>
-        <w:t>);</w:t>
-      </w:r>
-    </w:p>
-    <w:p>
-      <w:pPr>
-        <w:rPr>
-          <w:rFonts w:ascii="Consolas" w:hAnsi="Consolas" w:cs="Consolas"/>
-          <w:color w:val="000000"/>
-          <w:sz w:val="19"/>
-          <w:szCs w:val="19"/>
-        </w:rPr>
-      </w:pPr>
-      <w:r>
-        <w:rPr>
-          <w:rFonts w:ascii="Consolas" w:hAnsi="Consolas" w:cs="Consolas"/>
-          <w:color w:val="000000"/>
-          <w:sz w:val="19"/>
-          <w:szCs w:val="19"/>
+      </w:pPr>
+    </w:p>
+    <w:p>
+      <w:pPr>
+        <w:rPr>
+          <w:rFonts w:ascii="Consolas" w:hAnsi="Consolas" w:cs="Consolas"/>
+          <w:b/>
+          <w:color w:val="000000"/>
+          <w:sz w:val="27"/>
+          <w:szCs w:val="19"/>
+        </w:rPr>
+      </w:pPr>
+      <w:proofErr w:type="gramStart"/>
+      <w:r>
+        <w:rPr>
+          <w:rFonts w:ascii="Consolas" w:hAnsi="Consolas" w:cs="Consolas"/>
+          <w:b/>
+          <w:color w:val="000000"/>
+          <w:sz w:val="27"/>
+          <w:szCs w:val="19"/>
+        </w:rPr>
+        <w:t>3.Using</w:t>
+      </w:r>
+      <w:proofErr w:type="gramEnd"/>
+      <w:r>
+        <w:rPr>
+          <w:rFonts w:ascii="Consolas" w:hAnsi="Consolas" w:cs="Consolas"/>
+          <w:b/>
+          <w:color w:val="000000"/>
+          <w:sz w:val="27"/>
+          <w:szCs w:val="19"/>
+        </w:rPr>
+        <w:t xml:space="preserve"> pointer</w:t>
+      </w:r>
+    </w:p>
+    <w:p>
+      <w:pPr>
+        <w:rPr>
+          <w:rFonts w:ascii="Consolas" w:hAnsi="Consolas" w:cs="Consolas"/>
+          <w:b/>
+          <w:color w:val="000000"/>
+          <w:sz w:val="23"/>
+          <w:szCs w:val="19"/>
+        </w:rPr>
+      </w:pPr>
+      <w:r>
+        <w:rPr>
+          <w:rFonts w:ascii="Consolas" w:hAnsi="Consolas" w:cs="Consolas"/>
+          <w:b/>
+          <w:color w:val="000000"/>
+          <w:sz w:val="23"/>
+          <w:szCs w:val="19"/>
+        </w:rPr>
+        <w:t>Why should we use delete?</w:t>
+      </w:r>
+    </w:p>
+    <w:p>
+      <w:pPr>
+        <w:rPr>
+          <w:rFonts w:ascii="Consolas" w:hAnsi="Consolas" w:cs="Consolas"/>
+          <w:color w:val="000000"/>
+          <w:sz w:val="23"/>
+          <w:szCs w:val="19"/>
+        </w:rPr>
+      </w:pPr>
+      <w:r>
+        <w:rPr>
+          <w:rFonts w:ascii="Consolas" w:hAnsi="Consolas" w:cs="Consolas"/>
+          <w:color w:val="000000"/>
+          <w:sz w:val="23"/>
+          <w:szCs w:val="19"/>
+        </w:rPr>
+        <w:t xml:space="preserve">Chúng ta sử dụng delete để giải phóng vùng nhớ </w:t>
+      </w:r>
+      <w:r>
+        <w:rPr>
+          <w:rFonts w:ascii="Consolas" w:hAnsi="Consolas" w:cs="Consolas"/>
+          <w:color w:val="000000"/>
+          <w:sz w:val="23"/>
+          <w:szCs w:val="19"/>
+        </w:rPr>
+        <w:t>chứa địa chỉ mà con trỏ đang trỏ tới trên bộ nhớ Heap cho Hệ Điều Hành.</w:t>
+      </w:r>
+    </w:p>
+    <w:p>
+      <w:pPr>
+        <w:rPr>
+          <w:rFonts w:ascii="Consolas" w:hAnsi="Consolas" w:cs="Consolas"/>
+          <w:b/>
+          <w:color w:val="000000"/>
+          <w:sz w:val="23"/>
+          <w:szCs w:val="19"/>
+        </w:rPr>
+      </w:pPr>
+      <w:r>
+        <w:rPr>
+          <w:rFonts w:ascii="Consolas" w:hAnsi="Consolas" w:cs="Consolas"/>
+          <w:b/>
+          <w:color w:val="000000"/>
+          <w:sz w:val="23"/>
+          <w:szCs w:val="19"/>
+        </w:rPr>
+        <w:t xml:space="preserve">When we use </w:t>
+      </w:r>
+      <w:proofErr w:type="gramStart"/>
+      <w:r>
+        <w:rPr>
+          <w:rFonts w:ascii="Consolas" w:hAnsi="Consolas" w:cs="Consolas"/>
+          <w:b/>
+          <w:color w:val="000000"/>
+          <w:sz w:val="23"/>
+          <w:szCs w:val="19"/>
+        </w:rPr>
+        <w:t>delete</w:t>
+      </w:r>
+      <w:r>
+        <w:rPr>
+          <w:rFonts w:ascii="Consolas" w:hAnsi="Consolas" w:cs="Consolas"/>
+          <w:b/>
+          <w:color w:val="000000"/>
+          <w:sz w:val="23"/>
+          <w:szCs w:val="19"/>
+        </w:rPr>
+        <w:t xml:space="preserve"> ?</w:t>
+      </w:r>
+      <w:proofErr w:type="gramEnd"/>
+    </w:p>
+    <w:p>
+      <w:pPr>
+        <w:rPr>
+          <w:rFonts w:ascii="Consolas" w:hAnsi="Consolas" w:cs="Consolas"/>
+          <w:b/>
+          <w:color w:val="000000"/>
+          <w:sz w:val="23"/>
+          <w:szCs w:val="19"/>
+        </w:rPr>
+      </w:pPr>
+      <w:r>
+        <w:rPr>
+          <w:rFonts w:ascii="Consolas" w:hAnsi="Consolas" w:cs="Consolas"/>
+          <w:color w:val="000000"/>
+          <w:sz w:val="23"/>
+          <w:szCs w:val="19"/>
+        </w:rPr>
+        <w:t xml:space="preserve">Chúng ta sử dung delete khi chúng muốn trả lại vùng nhớ trên Heap cho Hệ Điều Hành và sau khi chúng ta sử dụng toán tử </w:t>
+      </w:r>
+      <w:proofErr w:type="gramStart"/>
+      <w:r>
+        <w:rPr>
+          <w:rFonts w:ascii="Consolas" w:hAnsi="Consolas" w:cs="Consolas"/>
+          <w:b/>
+          <w:color w:val="000000"/>
+          <w:sz w:val="23"/>
+          <w:szCs w:val="19"/>
+        </w:rPr>
+        <w:t>new</w:t>
+      </w:r>
+      <w:r>
+        <w:rPr>
+          <w:rFonts w:ascii="Consolas" w:hAnsi="Consolas" w:cs="Consolas"/>
+          <w:b/>
+          <w:color w:val="000000"/>
+          <w:sz w:val="23"/>
+          <w:szCs w:val="19"/>
+        </w:rPr>
+        <w:t xml:space="preserve"> .</w:t>
+      </w:r>
+      <w:proofErr w:type="gramEnd"/>
+    </w:p>
+    <w:p>
+      <w:pPr>
+        <w:rPr>
+          <w:rFonts w:ascii="Consolas" w:hAnsi="Consolas" w:cs="Consolas"/>
+          <w:b/>
+          <w:color w:val="000000"/>
+          <w:sz w:val="23"/>
+          <w:szCs w:val="19"/>
+        </w:rPr>
+      </w:pPr>
+      <w:r>
+        <w:rPr>
+          <w:rFonts w:ascii="Consolas" w:hAnsi="Consolas" w:cs="Consolas"/>
+          <w:b/>
+          <w:color w:val="000000"/>
+          <w:sz w:val="23"/>
+          <w:szCs w:val="19"/>
+        </w:rPr>
+        <w:t>Differe</w:t>
+      </w:r>
+      <w:r>
+        <w:rPr>
+          <w:rFonts w:ascii="Consolas" w:hAnsi="Consolas" w:cs="Consolas"/>
+          <w:b/>
+          <w:color w:val="000000"/>
+          <w:sz w:val="23"/>
+          <w:szCs w:val="19"/>
+        </w:rPr>
+        <w:t xml:space="preserve">nce between delete and </w:t>
+      </w:r>
+      <w:proofErr w:type="gramStart"/>
+      <w:r>
+        <w:rPr>
+          <w:rFonts w:ascii="Consolas" w:hAnsi="Consolas" w:cs="Consolas"/>
+          <w:b/>
+          <w:color w:val="000000"/>
+          <w:sz w:val="23"/>
+          <w:szCs w:val="19"/>
+        </w:rPr>
+        <w:t>delete[</w:t>
+      </w:r>
+      <w:proofErr w:type="gramEnd"/>
+      <w:r>
+        <w:rPr>
+          <w:rFonts w:ascii="Consolas" w:hAnsi="Consolas" w:cs="Consolas"/>
+          <w:b/>
+          <w:color w:val="000000"/>
+          <w:sz w:val="23"/>
+          <w:szCs w:val="19"/>
+        </w:rPr>
+        <w:t>]?</w:t>
+      </w:r>
+      <w:r>
+        <w:rPr>
+          <w:rFonts w:ascii="Consolas" w:hAnsi="Consolas" w:cs="Consolas"/>
+          <w:b/>
+          <w:color w:val="000000"/>
+          <w:sz w:val="23"/>
+          <w:szCs w:val="19"/>
+        </w:rPr>
+        <w:t xml:space="preserve"> Write a demo.</w:t>
+      </w:r>
+    </w:p>
+    <w:p>
+      <w:pPr>
+        <w:rPr>
+          <w:rFonts w:ascii="Consolas" w:hAnsi="Consolas" w:cs="Consolas"/>
+          <w:color w:val="000000"/>
+          <w:sz w:val="23"/>
+          <w:szCs w:val="19"/>
+        </w:rPr>
+      </w:pPr>
+      <w:proofErr w:type="gramStart"/>
+      <w:r>
+        <w:rPr>
+          <w:rFonts w:ascii="Consolas" w:hAnsi="Consolas" w:cs="Consolas"/>
+          <w:color w:val="000000"/>
+          <w:sz w:val="23"/>
+          <w:szCs w:val="19"/>
+        </w:rPr>
+        <w:t>Delete[</w:t>
+      </w:r>
+      <w:proofErr w:type="gramEnd"/>
+      <w:r>
+        <w:rPr>
+          <w:rFonts w:ascii="Consolas" w:hAnsi="Consolas" w:cs="Consolas"/>
+          <w:color w:val="000000"/>
+          <w:sz w:val="23"/>
+          <w:szCs w:val="19"/>
+        </w:rPr>
+        <w:t>] dung trong trường hợp tạo mảng.</w:t>
+      </w:r>
+    </w:p>
+    <w:p>
+      <w:pPr>
+        <w:rPr>
+          <w:rFonts w:ascii="Consolas" w:hAnsi="Consolas" w:cs="Consolas"/>
+          <w:color w:val="000000"/>
+          <w:sz w:val="23"/>
+          <w:szCs w:val="19"/>
+        </w:rPr>
+      </w:pPr>
+      <w:r>
+        <w:rPr>
+          <w:rFonts w:ascii="Consolas" w:hAnsi="Consolas" w:cs="Consolas"/>
+          <w:color w:val="000000"/>
+          <w:sz w:val="23"/>
+          <w:szCs w:val="19"/>
+        </w:rPr>
+        <w:t>Delete dung trong trường hợp tạo đối tưởng không phải mảng</w:t>
+      </w:r>
+    </w:p>
+    <w:p>
+      <w:pPr>
+        <w:rPr>
+          <w:rFonts w:ascii="Consolas" w:hAnsi="Consolas" w:cs="Consolas"/>
+          <w:b/>
+          <w:color w:val="000000"/>
+          <w:sz w:val="23"/>
+          <w:szCs w:val="19"/>
+          <w:u w:val="single"/>
+        </w:rPr>
+      </w:pPr>
+      <w:r>
+        <w:rPr>
+          <w:rFonts w:ascii="Consolas" w:hAnsi="Consolas" w:cs="Consolas"/>
+          <w:b/>
+          <w:color w:val="000000"/>
+          <w:sz w:val="23"/>
+          <w:szCs w:val="19"/>
+          <w:u w:val="single"/>
+        </w:rPr>
+        <w:t>DEMO</w:t>
+      </w:r>
+      <w:r>
+        <w:rPr>
+          <w:rFonts w:ascii="Consolas" w:hAnsi="Consolas" w:cs="Consolas"/>
+          <w:b/>
+          <w:color w:val="000000"/>
+          <w:sz w:val="23"/>
+          <w:szCs w:val="19"/>
+          <w:u w:val="single"/>
+        </w:rPr>
+        <w:t>:</w:t>
+      </w:r>
+    </w:p>
+    <w:p>
+      <w:pPr>
+        <w:rPr>
+          <w:rFonts w:ascii="Consolas" w:hAnsi="Consolas" w:cs="Consolas"/>
+          <w:b/>
+          <w:color w:val="000000"/>
+          <w:sz w:val="23"/>
+          <w:szCs w:val="19"/>
+        </w:rPr>
+      </w:pPr>
+      <w:r>
+        <w:rPr>
+          <w:rFonts w:ascii="Consolas" w:hAnsi="Consolas" w:cs="Consolas"/>
+          <w:b/>
+          <w:color w:val="000000"/>
+          <w:sz w:val="23"/>
+          <w:szCs w:val="19"/>
+        </w:rPr>
+        <w:t>#include&lt;iostream&gt;</w:t>
+      </w:r>
+    </w:p>
+    <w:p>
+      <w:pPr>
+        <w:rPr>
+          <w:rFonts w:ascii="Consolas" w:hAnsi="Consolas" w:cs="Consolas"/>
+          <w:b/>
+          <w:color w:val="000000"/>
+          <w:sz w:val="23"/>
+          <w:szCs w:val="19"/>
+        </w:rPr>
+      </w:pPr>
+      <w:r>
+        <w:rPr>
+          <w:rFonts w:ascii="Consolas" w:hAnsi="Consolas" w:cs="Consolas"/>
+          <w:b/>
+          <w:color w:val="000000"/>
+          <w:sz w:val="23"/>
+          <w:szCs w:val="19"/>
+        </w:rPr>
+        <w:t xml:space="preserve">Using namespace </w:t>
+      </w:r>
+      <w:proofErr w:type="gramStart"/>
+      <w:r>
+        <w:rPr>
+          <w:rFonts w:ascii="Consolas" w:hAnsi="Consolas" w:cs="Consolas"/>
+          <w:b/>
+          <w:color w:val="000000"/>
+          <w:sz w:val="23"/>
+          <w:szCs w:val="19"/>
+        </w:rPr>
+        <w:t>std</w:t>
+      </w:r>
+      <w:proofErr w:type="gramEnd"/>
+      <w:r>
+        <w:rPr>
+          <w:rFonts w:ascii="Consolas" w:hAnsi="Consolas" w:cs="Consolas"/>
+          <w:b/>
+          <w:color w:val="000000"/>
+          <w:sz w:val="23"/>
+          <w:szCs w:val="19"/>
+        </w:rPr>
+        <w:t>;</w:t>
+      </w:r>
+    </w:p>
+    <w:p>
+      <w:pPr>
+        <w:rPr>
+          <w:rFonts w:ascii="Consolas" w:hAnsi="Consolas" w:cs="Consolas"/>
+          <w:b/>
+          <w:color w:val="000000"/>
+          <w:sz w:val="23"/>
+          <w:szCs w:val="19"/>
+        </w:rPr>
+      </w:pPr>
+      <w:r>
+        <w:rPr>
+          <w:rFonts w:ascii="Consolas" w:hAnsi="Consolas" w:cs="Consolas"/>
+          <w:b/>
+          <w:color w:val="000000"/>
+          <w:sz w:val="23"/>
+          <w:szCs w:val="19"/>
+        </w:rPr>
+        <w:t xml:space="preserve">Void </w:t>
+      </w:r>
+      <w:proofErr w:type="gramStart"/>
+      <w:r>
+        <w:rPr>
+          <w:rFonts w:ascii="Consolas" w:hAnsi="Consolas" w:cs="Consolas"/>
+          <w:b/>
+          <w:color w:val="000000"/>
+          <w:sz w:val="23"/>
+          <w:szCs w:val="19"/>
+        </w:rPr>
+        <w:t>main(</w:t>
+      </w:r>
+      <w:proofErr w:type="gramEnd"/>
+      <w:r>
+        <w:rPr>
+          <w:rFonts w:ascii="Consolas" w:hAnsi="Consolas" w:cs="Consolas"/>
+          <w:b/>
+          <w:color w:val="000000"/>
+          <w:sz w:val="23"/>
+          <w:szCs w:val="19"/>
+        </w:rPr>
+        <w:t>){</w:t>
+      </w:r>
+    </w:p>
+    <w:p>
+      <w:pPr>
+        <w:rPr>
+          <w:rFonts w:ascii="Consolas" w:hAnsi="Consolas" w:cs="Consolas"/>
+          <w:b/>
+          <w:color w:val="000000"/>
+          <w:sz w:val="23"/>
+          <w:szCs w:val="19"/>
+        </w:rPr>
+      </w:pPr>
+      <w:r>
+        <w:rPr>
+          <w:rFonts w:ascii="Consolas" w:hAnsi="Consolas" w:cs="Consolas"/>
+          <w:b/>
+          <w:color w:val="000000"/>
+          <w:sz w:val="23"/>
+          <w:szCs w:val="19"/>
+        </w:rPr>
+        <w:t xml:space="preserve">Int *array = new </w:t>
+      </w:r>
+      <w:proofErr w:type="gramStart"/>
+      <w:r>
+        <w:rPr>
+          <w:rFonts w:ascii="Consolas" w:hAnsi="Consolas" w:cs="Consolas"/>
+          <w:b/>
+          <w:color w:val="000000"/>
+          <w:sz w:val="23"/>
+          <w:szCs w:val="19"/>
+        </w:rPr>
+        <w:t>int[</w:t>
+      </w:r>
+      <w:proofErr w:type="gramEnd"/>
+      <w:r>
+        <w:rPr>
+          <w:rFonts w:ascii="Consolas" w:hAnsi="Consolas" w:cs="Consolas"/>
+          <w:b/>
+          <w:color w:val="000000"/>
+          <w:sz w:val="23"/>
+          <w:szCs w:val="19"/>
+        </w:rPr>
+        <w:t>5];</w:t>
+      </w:r>
+    </w:p>
+    <w:p>
+      <w:pPr>
+        <w:rPr>
+          <w:rFonts w:ascii="Consolas" w:hAnsi="Consolas" w:cs="Consolas"/>
+          <w:b/>
+          <w:color w:val="000000"/>
+          <w:sz w:val="23"/>
+          <w:szCs w:val="19"/>
+        </w:rPr>
+      </w:pPr>
+      <w:r>
+        <w:rPr>
+          <w:rFonts w:ascii="Consolas" w:hAnsi="Consolas" w:cs="Consolas"/>
+          <w:b/>
+          <w:color w:val="000000"/>
+          <w:sz w:val="23"/>
+          <w:szCs w:val="19"/>
+        </w:rPr>
+        <w:t xml:space="preserve">Delete </w:t>
+      </w:r>
+      <w:proofErr w:type="gramStart"/>
+      <w:r>
+        <w:rPr>
+          <w:rFonts w:ascii="Consolas" w:hAnsi="Consolas" w:cs="Consolas"/>
+          <w:b/>
+          <w:color w:val="000000"/>
+          <w:sz w:val="23"/>
+          <w:szCs w:val="19"/>
+        </w:rPr>
+        <w:t>array[</w:t>
+      </w:r>
+      <w:proofErr w:type="gramEnd"/>
+      <w:r>
+        <w:rPr>
+          <w:rFonts w:ascii="Consolas" w:hAnsi="Consolas" w:cs="Consolas"/>
+          <w:b/>
+          <w:color w:val="000000"/>
+          <w:sz w:val="23"/>
+          <w:szCs w:val="19"/>
+        </w:rPr>
+        <w:t>0</w:t>
+      </w:r>
+      <w:r>
+        <w:rPr>
+          <w:rFonts w:ascii="Consolas" w:hAnsi="Consolas" w:cs="Consolas"/>
+          <w:b/>
+          <w:color w:val="000000"/>
+          <w:sz w:val="23"/>
+          <w:szCs w:val="19"/>
+        </w:rPr>
+        <w:t>];</w:t>
+      </w:r>
+    </w:p>
+    <w:p>
+      <w:pPr>
+        <w:rPr>
+          <w:rFonts w:ascii="Consolas" w:hAnsi="Consolas" w:cs="Consolas"/>
+          <w:b/>
+          <w:color w:val="000000"/>
+          <w:sz w:val="23"/>
+          <w:szCs w:val="19"/>
+        </w:rPr>
+      </w:pPr>
+    </w:p>
+    <w:p>
+      <w:pPr>
+        <w:rPr>
+          <w:rFonts w:ascii="Consolas" w:hAnsi="Consolas" w:cs="Consolas"/>
+          <w:b/>
+          <w:color w:val="000000"/>
+          <w:sz w:val="23"/>
+          <w:szCs w:val="19"/>
+        </w:rPr>
+      </w:pPr>
+      <w:r>
+        <w:rPr>
+          <w:rFonts w:ascii="Consolas" w:hAnsi="Consolas" w:cs="Consolas"/>
+          <w:b/>
+          <w:color w:val="000000"/>
+          <w:sz w:val="23"/>
+          <w:szCs w:val="19"/>
+        </w:rPr>
+        <w:lastRenderedPageBreak/>
+        <w:t>Int *p = new int;</w:t>
+      </w:r>
+    </w:p>
+    <w:p>
+      <w:pPr>
+        <w:rPr>
+          <w:rFonts w:ascii="Consolas" w:hAnsi="Consolas" w:cs="Consolas"/>
+          <w:b/>
+          <w:color w:val="000000"/>
+          <w:sz w:val="23"/>
+          <w:szCs w:val="19"/>
+        </w:rPr>
+      </w:pPr>
+      <w:r>
+        <w:rPr>
+          <w:rFonts w:ascii="Consolas" w:hAnsi="Consolas" w:cs="Consolas"/>
+          <w:b/>
+          <w:color w:val="000000"/>
+          <w:sz w:val="23"/>
+          <w:szCs w:val="19"/>
+        </w:rPr>
+        <w:t>Delete;</w:t>
+      </w:r>
+    </w:p>
+    <w:p>
+      <w:pPr>
+        <w:rPr>
+          <w:rFonts w:ascii="Consolas" w:hAnsi="Consolas" w:cs="Consolas"/>
+          <w:b/>
+          <w:color w:val="000000"/>
+          <w:sz w:val="23"/>
+          <w:szCs w:val="19"/>
+          <w:u w:val="single"/>
+        </w:rPr>
+      </w:pPr>
+      <w:r>
+        <w:rPr>
+          <w:rFonts w:ascii="Consolas" w:hAnsi="Consolas" w:cs="Consolas"/>
+          <w:b/>
+          <w:color w:val="000000"/>
+          <w:sz w:val="23"/>
+          <w:szCs w:val="19"/>
+          <w:u w:val="single"/>
         </w:rPr>
         <w:t>}</w:t>
       </w:r>
     </w:p>
     <w:p>
-      <w:r>
-        <w:rPr>
-          <w:rFonts w:ascii="Consolas" w:hAnsi="Consolas" w:cs="Consolas"/>
-          <w:color w:val="000000"/>
-          <w:sz w:val="19"/>
-          <w:szCs w:val="19"/>
-        </w:rPr>
-        <w:t>2.</w:t>
-      </w:r>
+      <w:pPr>
+        <w:rPr>
+          <w:rFonts w:ascii="Consolas" w:hAnsi="Consolas" w:cs="Consolas"/>
+          <w:b/>
+          <w:color w:val="000000"/>
+          <w:sz w:val="25"/>
+          <w:szCs w:val="19"/>
+        </w:rPr>
+      </w:pPr>
+      <w:r>
+        <w:rPr>
+          <w:rFonts w:ascii="Consolas" w:hAnsi="Consolas" w:cs="Consolas"/>
+          <w:b/>
+          <w:color w:val="000000"/>
+          <w:sz w:val="25"/>
+          <w:szCs w:val="19"/>
+        </w:rPr>
+        <w:t>4. Given below code</w:t>
+      </w:r>
+    </w:p>
+    <w:p>
+      <w:pPr>
+        <w:rPr>
+          <w:rFonts w:ascii="Consolas" w:hAnsi="Consolas" w:cs="Consolas"/>
+          <w:b/>
+          <w:color w:val="000000"/>
+          <w:sz w:val="25"/>
+          <w:szCs w:val="19"/>
+        </w:rPr>
+      </w:pPr>
+      <w:r>
+        <w:rPr>
+          <w:rFonts w:ascii="Consolas" w:hAnsi="Consolas" w:cs="Consolas"/>
+          <w:b/>
+          <w:color w:val="000000"/>
+          <w:sz w:val="25"/>
+          <w:szCs w:val="19"/>
+        </w:rPr>
+        <w:t xml:space="preserve">What </w:t>
+      </w:r>
+      <w:proofErr w:type="gramStart"/>
+      <w:r>
+        <w:rPr>
+          <w:rFonts w:ascii="Consolas" w:hAnsi="Consolas" w:cs="Consolas"/>
+          <w:b/>
+          <w:color w:val="000000"/>
+          <w:sz w:val="25"/>
+          <w:szCs w:val="19"/>
+        </w:rPr>
+        <w:t>are the result</w:t>
+      </w:r>
+      <w:proofErr w:type="gramEnd"/>
+      <w:r>
+        <w:rPr>
+          <w:rFonts w:ascii="Consolas" w:hAnsi="Consolas" w:cs="Consolas"/>
+          <w:b/>
+          <w:color w:val="000000"/>
+          <w:sz w:val="25"/>
+          <w:szCs w:val="19"/>
+        </w:rPr>
+        <w:t>?</w:t>
+      </w:r>
+    </w:p>
+    <w:p>
+      <w:pPr>
+        <w:rPr>
+          <w:rFonts w:ascii="Consolas" w:hAnsi="Consolas" w:cs="Consolas"/>
+          <w:b/>
+          <w:color w:val="000000"/>
+          <w:sz w:val="25"/>
+          <w:szCs w:val="19"/>
+        </w:rPr>
+      </w:pPr>
+      <w:r>
+        <w:rPr>
+          <w:rFonts w:ascii="Consolas" w:hAnsi="Consolas" w:cs="Consolas"/>
+          <w:b/>
+          <w:color w:val="000000"/>
+          <w:sz w:val="25"/>
+          <w:szCs w:val="19"/>
+        </w:rPr>
+        <w:t xml:space="preserve">1. *p1 == </w:t>
+      </w:r>
+      <w:r>
+        <w:rPr>
+          <w:rFonts w:ascii="Consolas" w:hAnsi="Consolas" w:cs="Consolas"/>
+          <w:b/>
+          <w:color w:val="000000"/>
+          <w:sz w:val="25"/>
+          <w:szCs w:val="19"/>
+        </w:rPr>
+        <w:t>10</w:t>
+      </w:r>
+    </w:p>
+    <w:p>
+      <w:pPr>
+        <w:rPr>
+          <w:rFonts w:ascii="Consolas" w:hAnsi="Consolas" w:cs="Consolas"/>
+          <w:b/>
+          <w:color w:val="000000"/>
+          <w:sz w:val="25"/>
+          <w:szCs w:val="19"/>
+        </w:rPr>
+      </w:pPr>
+      <w:r>
+        <w:rPr>
+          <w:rFonts w:ascii="Consolas" w:hAnsi="Consolas" w:cs="Consolas"/>
+          <w:b/>
+          <w:color w:val="000000"/>
+          <w:sz w:val="25"/>
+          <w:szCs w:val="19"/>
+        </w:rPr>
+        <w:t xml:space="preserve">2. *p2 == </w:t>
+      </w:r>
+      <w:r>
+        <w:rPr>
+          <w:rFonts w:ascii="Consolas" w:hAnsi="Consolas" w:cs="Consolas"/>
+          <w:b/>
+          <w:color w:val="000000"/>
+          <w:sz w:val="25"/>
+          <w:szCs w:val="19"/>
+        </w:rPr>
+        <w:t>0x100</w:t>
+      </w:r>
+    </w:p>
+    <w:p>
+      <w:pPr>
+        <w:rPr>
+          <w:rFonts w:ascii="Consolas" w:hAnsi="Consolas" w:cs="Consolas"/>
+          <w:b/>
+          <w:color w:val="000000"/>
+          <w:sz w:val="25"/>
+          <w:szCs w:val="19"/>
+        </w:rPr>
+      </w:pPr>
+      <w:r>
+        <w:rPr>
+          <w:rFonts w:ascii="Consolas" w:hAnsi="Consolas" w:cs="Consolas"/>
+          <w:b/>
+          <w:color w:val="000000"/>
+          <w:sz w:val="25"/>
+          <w:szCs w:val="19"/>
+        </w:rPr>
+        <w:t>3. *(*p2) ==</w:t>
+      </w:r>
+      <w:r>
+        <w:rPr>
+          <w:rFonts w:ascii="Consolas" w:hAnsi="Consolas" w:cs="Consolas"/>
+          <w:b/>
+          <w:color w:val="000000"/>
+          <w:sz w:val="25"/>
+          <w:szCs w:val="19"/>
+        </w:rPr>
+        <w:t xml:space="preserve"> </w:t>
+      </w:r>
+      <w:r>
+        <w:rPr>
+          <w:rFonts w:ascii="Consolas" w:hAnsi="Consolas" w:cs="Consolas"/>
+          <w:b/>
+          <w:color w:val="000000"/>
+          <w:sz w:val="25"/>
+          <w:szCs w:val="19"/>
+        </w:rPr>
+        <w:t>10</w:t>
+      </w:r>
+    </w:p>
+    <w:p>
+      <w:pPr>
+        <w:rPr>
+          <w:rFonts w:ascii="Consolas" w:hAnsi="Consolas" w:cs="Consolas"/>
+          <w:b/>
+          <w:color w:val="000000"/>
+          <w:sz w:val="23"/>
+          <w:szCs w:val="19"/>
+          <w:u w:val="single"/>
+        </w:rPr>
+      </w:pPr>
+    </w:p>
+    <w:p>
+      <w:pPr>
+        <w:rPr>
+          <w:sz w:val="26"/>
+        </w:rPr>
+      </w:pPr>
     </w:p>
     <w:sectPr>
       <w:pgSz w:w="12240" w:h="15840"/>

</xml_diff>

<commit_message>
+ Change VietNammes to English of Question 1
</commit_message>
<xml_diff>
--- a/QuestionCplusplus.docx
+++ b/QuestionCplusplus.docx
@@ -26,27 +26,15 @@
           <w:szCs w:val="19"/>
         </w:rPr>
       </w:pPr>
-      <w:proofErr w:type="gramStart"/>
-      <w:r>
-        <w:rPr>
-          <w:rFonts w:ascii="Consolas" w:hAnsi="Consolas" w:cs="Consolas"/>
-          <w:b/>
-          <w:color w:val="000000"/>
-          <w:sz w:val="25"/>
-          <w:szCs w:val="19"/>
-        </w:rPr>
-        <w:t>1.Explain</w:t>
-      </w:r>
-      <w:proofErr w:type="gramEnd"/>
-      <w:r>
-        <w:rPr>
-          <w:rFonts w:ascii="Consolas" w:hAnsi="Consolas" w:cs="Consolas"/>
-          <w:b/>
-          <w:color w:val="000000"/>
-          <w:sz w:val="25"/>
-          <w:szCs w:val="19"/>
-        </w:rPr>
-        <w:t xml:space="preserve"> the result of following program</w:t>
+      <w:r>
+        <w:rPr>
+          <w:rFonts w:ascii="Consolas" w:hAnsi="Consolas" w:cs="Consolas"/>
+          <w:b/>
+          <w:color w:val="000000"/>
+          <w:sz w:val="25"/>
+          <w:szCs w:val="19"/>
+        </w:rPr>
+        <w:t>1.Explain the result of following program</w:t>
       </w:r>
     </w:p>
     <w:p>
@@ -131,7 +119,6 @@
           <w:szCs w:val="19"/>
         </w:rPr>
       </w:pPr>
-      <w:proofErr w:type="gramStart"/>
       <w:r>
         <w:rPr>
           <w:rFonts w:ascii="Consolas" w:hAnsi="Consolas" w:cs="Consolas"/>
@@ -141,7 +128,6 @@
         </w:rPr>
         <w:t>using</w:t>
       </w:r>
-      <w:proofErr w:type="gramEnd"/>
       <w:r>
         <w:rPr>
           <w:rFonts w:ascii="Consolas" w:hAnsi="Consolas" w:cs="Consolas"/>
@@ -183,7 +169,6 @@
           <w:szCs w:val="19"/>
         </w:rPr>
       </w:pPr>
-      <w:proofErr w:type="gramStart"/>
       <w:r>
         <w:rPr>
           <w:rFonts w:ascii="Consolas" w:hAnsi="Consolas" w:cs="Consolas"/>
@@ -193,7 +178,6 @@
         </w:rPr>
         <w:t>typedef</w:t>
       </w:r>
-      <w:proofErr w:type="gramEnd"/>
       <w:r>
         <w:rPr>
           <w:rFonts w:ascii="Consolas" w:hAnsi="Consolas" w:cs="Consolas"/>
@@ -253,7 +237,6 @@
           <w:szCs w:val="19"/>
         </w:rPr>
       </w:pPr>
-      <w:proofErr w:type="gramStart"/>
       <w:r>
         <w:rPr>
           <w:rFonts w:ascii="Consolas" w:hAnsi="Consolas" w:cs="Consolas"/>
@@ -263,7 +246,6 @@
         </w:rPr>
         <w:t>void</w:t>
       </w:r>
-      <w:proofErr w:type="gramEnd"/>
       <w:r>
         <w:rPr>
           <w:rFonts w:ascii="Consolas" w:hAnsi="Consolas" w:cs="Consolas"/>
@@ -388,7 +370,6 @@
         </w:rPr>
         <w:t>int</w:t>
       </w:r>
-      <w:proofErr w:type="gramStart"/>
       <w:r>
         <w:rPr>
           <w:rFonts w:ascii="Consolas" w:hAnsi="Consolas" w:cs="Consolas"/>
@@ -405,29 +386,44 @@
           <w:sz w:val="23"/>
           <w:szCs w:val="19"/>
         </w:rPr>
-        <w:t>/</w:t>
-      </w:r>
-      <w:proofErr w:type="gramEnd"/>
-      <w:r>
-        <w:rPr>
-          <w:rFonts w:ascii="Consolas" w:hAnsi="Consolas" w:cs="Consolas"/>
-          <w:color w:val="008000"/>
-          <w:sz w:val="23"/>
-          <w:szCs w:val="19"/>
-        </w:rPr>
-        <w:t xml:space="preserve">/ </w:t>
-      </w:r>
-      <w:bookmarkStart w:id="0" w:name="_GoBack"/>
-      <w:r>
-        <w:rPr>
-          <w:rFonts w:ascii="Consolas" w:hAnsi="Consolas" w:cs="Consolas"/>
-          <w:color w:val="008000"/>
-          <w:sz w:val="23"/>
-          <w:szCs w:val="19"/>
-        </w:rPr>
-        <w:t>Cấp phát động bộ nhớ cho con trỏ ptr_a</w:t>
-      </w:r>
-      <w:bookmarkEnd w:id="0"/>
+        <w:t xml:space="preserve">// </w:t>
+      </w:r>
+      <w:r>
+        <w:rPr>
+          <w:rFonts w:ascii="Times New Roman" w:eastAsia="Times New Roman" w:hAnsi="Times New Roman" w:cs="Times New Roman"/>
+          <w:b/>
+          <w:sz w:val="26"/>
+          <w:szCs w:val="26"/>
+          <w:u w:val="single"/>
+        </w:rPr>
+        <w:t>Dynamic memory allocation</w:t>
+      </w:r>
+      <w:r>
+        <w:rPr>
+          <w:rFonts w:ascii="Times New Roman" w:eastAsia="Times New Roman" w:hAnsi="Times New Roman" w:cs="Times New Roman"/>
+          <w:b/>
+          <w:sz w:val="26"/>
+          <w:szCs w:val="26"/>
+          <w:u w:val="single"/>
+        </w:rPr>
+        <w:t xml:space="preserve"> </w:t>
+      </w:r>
+      <w:r>
+        <w:rPr>
+          <w:rFonts w:ascii="Times New Roman" w:eastAsia="Times New Roman" w:hAnsi="Times New Roman" w:cs="Times New Roman"/>
+          <w:sz w:val="26"/>
+          <w:szCs w:val="26"/>
+        </w:rPr>
+        <w:t xml:space="preserve"> </w:t>
+      </w:r>
+      <w:r>
+        <w:rPr>
+          <w:rFonts w:ascii="Times New Roman" w:eastAsia="Times New Roman" w:hAnsi="Times New Roman" w:cs="Times New Roman"/>
+          <w:sz w:val="26"/>
+          <w:szCs w:val="26"/>
+        </w:rPr>
+        <w:t>for pointer ptr_a</w:t>
+      </w:r>
     </w:p>
     <w:p>
       <w:pPr>
@@ -459,7 +455,16 @@
           <w:sz w:val="23"/>
           <w:szCs w:val="19"/>
         </w:rPr>
-        <w:t>// Gán giá trị 3 cho con trỏ ptr_a</w:t>
+        <w:t xml:space="preserve">// </w:t>
+      </w:r>
+      <w:r>
+        <w:rPr>
+          <w:rFonts w:ascii="Consolas" w:hAnsi="Consolas" w:cs="Consolas"/>
+          <w:color w:val="008000"/>
+          <w:sz w:val="23"/>
+          <w:szCs w:val="19"/>
+        </w:rPr>
+        <w:t>Assign address vairble 3 for pointer ptr_a</w:t>
       </w:r>
     </w:p>
     <w:p>
@@ -483,36 +488,52 @@
           <w:szCs w:val="19"/>
         </w:rPr>
         <w:tab/>
-        <w:t>ptr_b = ptr_a</w:t>
-      </w:r>
-      <w:proofErr w:type="gramStart"/>
-      <w:r>
-        <w:rPr>
-          <w:rFonts w:ascii="Consolas" w:hAnsi="Consolas" w:cs="Consolas"/>
-          <w:color w:val="000000"/>
-          <w:sz w:val="23"/>
-          <w:szCs w:val="19"/>
-        </w:rPr>
-        <w:t>;</w:t>
-      </w:r>
-      <w:r>
-        <w:rPr>
-          <w:rFonts w:ascii="Consolas" w:hAnsi="Consolas" w:cs="Consolas"/>
-          <w:color w:val="008000"/>
-          <w:sz w:val="23"/>
-          <w:szCs w:val="19"/>
-        </w:rPr>
-        <w:t>/</w:t>
-      </w:r>
-      <w:proofErr w:type="gramEnd"/>
-      <w:r>
-        <w:rPr>
-          <w:rFonts w:ascii="Consolas" w:hAnsi="Consolas" w:cs="Consolas"/>
-          <w:color w:val="008000"/>
-          <w:sz w:val="23"/>
-          <w:szCs w:val="19"/>
-        </w:rPr>
-        <w:t>/ Gán địa chỉ con trỏ ptr_a đang trỏ tới cho con trỏ ptr_b</w:t>
+        <w:t>ptr_b = ptr_a;</w:t>
+      </w:r>
+      <w:r>
+        <w:rPr>
+          <w:rFonts w:ascii="Consolas" w:hAnsi="Consolas" w:cs="Consolas"/>
+          <w:color w:val="008000"/>
+          <w:sz w:val="23"/>
+          <w:szCs w:val="19"/>
+        </w:rPr>
+        <w:t xml:space="preserve">// </w:t>
+      </w:r>
+      <w:r>
+        <w:rPr>
+          <w:rFonts w:ascii="Consolas" w:hAnsi="Consolas" w:cs="Consolas"/>
+          <w:color w:val="008000"/>
+          <w:sz w:val="23"/>
+          <w:szCs w:val="19"/>
+        </w:rPr>
+        <w:t>Assign address pointer</w:t>
+      </w:r>
+      <w:r>
+        <w:rPr>
+          <w:rFonts w:ascii="Consolas" w:hAnsi="Consolas" w:cs="Consolas"/>
+          <w:color w:val="008000"/>
+          <w:sz w:val="23"/>
+          <w:szCs w:val="19"/>
+        </w:rPr>
+        <w:t xml:space="preserve"> ptr_a </w:t>
+      </w:r>
+      <w:r>
+        <w:rPr>
+          <w:rFonts w:ascii="Consolas" w:hAnsi="Consolas" w:cs="Consolas"/>
+          <w:color w:val="008000"/>
+          <w:sz w:val="23"/>
+          <w:szCs w:val="19"/>
+        </w:rPr>
+        <w:t>is pointting  for pointer</w:t>
+      </w:r>
+      <w:r>
+        <w:rPr>
+          <w:rFonts w:ascii="Consolas" w:hAnsi="Consolas" w:cs="Consolas"/>
+          <w:color w:val="008000"/>
+          <w:sz w:val="23"/>
+          <w:szCs w:val="19"/>
+        </w:rPr>
+        <w:t xml:space="preserve"> ptr_b</w:t>
       </w:r>
     </w:p>
     <w:p>
@@ -536,18 +557,35 @@
           <w:szCs w:val="19"/>
         </w:rPr>
         <w:tab/>
-      </w:r>
-      <w:proofErr w:type="gramStart"/>
-      <w:r>
-        <w:rPr>
-          <w:rFonts w:ascii="Consolas" w:hAnsi="Consolas" w:cs="Consolas"/>
-          <w:color w:val="000000"/>
-          <w:sz w:val="23"/>
-          <w:szCs w:val="19"/>
-        </w:rPr>
-        <w:t>cout</w:t>
-      </w:r>
-      <w:proofErr w:type="gramEnd"/>
+        <w:t xml:space="preserve">cout </w:t>
+      </w:r>
+      <w:r>
+        <w:rPr>
+          <w:rFonts w:ascii="Consolas" w:hAnsi="Consolas" w:cs="Consolas"/>
+          <w:color w:val="008080"/>
+          <w:sz w:val="23"/>
+          <w:szCs w:val="19"/>
+        </w:rPr>
+        <w:t>&lt;&lt;</w:t>
+      </w:r>
+      <w:r>
+        <w:rPr>
+          <w:rFonts w:ascii="Consolas" w:hAnsi="Consolas" w:cs="Consolas"/>
+          <w:color w:val="000000"/>
+          <w:sz w:val="23"/>
+          <w:szCs w:val="19"/>
+        </w:rPr>
+        <w:t xml:space="preserve"> *ptr_a </w:t>
+      </w:r>
+      <w:r>
+        <w:rPr>
+          <w:rFonts w:ascii="Consolas" w:hAnsi="Consolas" w:cs="Consolas"/>
+          <w:color w:val="008080"/>
+          <w:sz w:val="23"/>
+          <w:szCs w:val="19"/>
+        </w:rPr>
+        <w:t>&lt;&lt;</w:t>
+      </w:r>
       <w:r>
         <w:rPr>
           <w:rFonts w:ascii="Consolas" w:hAnsi="Consolas" w:cs="Consolas"/>
@@ -560,6 +598,24 @@
       <w:r>
         <w:rPr>
           <w:rFonts w:ascii="Consolas" w:hAnsi="Consolas" w:cs="Consolas"/>
+          <w:color w:val="A31515"/>
+          <w:sz w:val="23"/>
+          <w:szCs w:val="19"/>
+        </w:rPr>
+        <w:t>" "</w:t>
+      </w:r>
+      <w:r>
+        <w:rPr>
+          <w:rFonts w:ascii="Consolas" w:hAnsi="Consolas" w:cs="Consolas"/>
+          <w:color w:val="000000"/>
+          <w:sz w:val="23"/>
+          <w:szCs w:val="19"/>
+        </w:rPr>
+        <w:t xml:space="preserve"> </w:t>
+      </w:r>
+      <w:r>
+        <w:rPr>
+          <w:rFonts w:ascii="Consolas" w:hAnsi="Consolas" w:cs="Consolas"/>
           <w:color w:val="008080"/>
           <w:sz w:val="23"/>
           <w:szCs w:val="19"/>
@@ -573,7 +629,7 @@
           <w:sz w:val="23"/>
           <w:szCs w:val="19"/>
         </w:rPr>
-        <w:t xml:space="preserve"> *ptr_a </w:t>
+        <w:t xml:space="preserve"> *ptr_b </w:t>
       </w:r>
       <w:r>
         <w:rPr>
@@ -600,60 +656,6 @@
           <w:sz w:val="23"/>
           <w:szCs w:val="19"/>
         </w:rPr>
-        <w:t>" "</w:t>
-      </w:r>
-      <w:r>
-        <w:rPr>
-          <w:rFonts w:ascii="Consolas" w:hAnsi="Consolas" w:cs="Consolas"/>
-          <w:color w:val="000000"/>
-          <w:sz w:val="23"/>
-          <w:szCs w:val="19"/>
-        </w:rPr>
-        <w:t xml:space="preserve"> </w:t>
-      </w:r>
-      <w:r>
-        <w:rPr>
-          <w:rFonts w:ascii="Consolas" w:hAnsi="Consolas" w:cs="Consolas"/>
-          <w:color w:val="008080"/>
-          <w:sz w:val="23"/>
-          <w:szCs w:val="19"/>
-        </w:rPr>
-        <w:t>&lt;&lt;</w:t>
-      </w:r>
-      <w:r>
-        <w:rPr>
-          <w:rFonts w:ascii="Consolas" w:hAnsi="Consolas" w:cs="Consolas"/>
-          <w:color w:val="000000"/>
-          <w:sz w:val="23"/>
-          <w:szCs w:val="19"/>
-        </w:rPr>
-        <w:t xml:space="preserve"> *ptr_b </w:t>
-      </w:r>
-      <w:r>
-        <w:rPr>
-          <w:rFonts w:ascii="Consolas" w:hAnsi="Consolas" w:cs="Consolas"/>
-          <w:color w:val="008080"/>
-          <w:sz w:val="23"/>
-          <w:szCs w:val="19"/>
-        </w:rPr>
-        <w:t>&lt;&lt;</w:t>
-      </w:r>
-      <w:r>
-        <w:rPr>
-          <w:rFonts w:ascii="Consolas" w:hAnsi="Consolas" w:cs="Consolas"/>
-          <w:color w:val="000000"/>
-          <w:sz w:val="23"/>
-          <w:szCs w:val="19"/>
-        </w:rPr>
-        <w:t xml:space="preserve"> </w:t>
-      </w:r>
-      <w:r>
-        <w:rPr>
-          <w:rFonts w:ascii="Consolas" w:hAnsi="Consolas" w:cs="Consolas"/>
-          <w:color w:val="A31515"/>
-          <w:sz w:val="23"/>
-          <w:szCs w:val="19"/>
-        </w:rPr>
         <w:t>"\n"</w:t>
       </w:r>
       <w:r>
@@ -672,7 +674,16 @@
           <w:sz w:val="23"/>
           <w:szCs w:val="19"/>
         </w:rPr>
-        <w:t>// In ra giá trị của con trỏ ptr_a = 3 và ptr_b = 3</w:t>
+        <w:t xml:space="preserve">// </w:t>
+      </w:r>
+      <w:r>
+        <w:rPr>
+          <w:rFonts w:ascii="Consolas" w:hAnsi="Consolas" w:cs="Consolas"/>
+          <w:color w:val="008000"/>
+          <w:sz w:val="23"/>
+          <w:szCs w:val="19"/>
+        </w:rPr>
+        <w:t>print out value of pointer ptr_a = 3 and ptr_b =3</w:t>
       </w:r>
     </w:p>
     <w:p>
@@ -725,7 +736,6 @@
         </w:rPr>
         <w:t>int</w:t>
       </w:r>
-      <w:proofErr w:type="gramStart"/>
       <w:r>
         <w:rPr>
           <w:rFonts w:ascii="Consolas" w:hAnsi="Consolas" w:cs="Consolas"/>
@@ -742,17 +752,43 @@
           <w:sz w:val="23"/>
           <w:szCs w:val="19"/>
         </w:rPr>
-        <w:t>/</w:t>
-      </w:r>
-      <w:proofErr w:type="gramEnd"/>
-      <w:r>
-        <w:rPr>
-          <w:rFonts w:ascii="Consolas" w:hAnsi="Consolas" w:cs="Consolas"/>
-          <w:color w:val="008000"/>
-          <w:sz w:val="23"/>
-          <w:szCs w:val="19"/>
-        </w:rPr>
-        <w:t>/ Cấp pháp bộ nhớ động cho con trỏ ptr_b</w:t>
+        <w:t xml:space="preserve">// </w:t>
+      </w:r>
+      <w:r>
+        <w:rPr>
+          <w:rFonts w:ascii="Times New Roman" w:eastAsia="Times New Roman" w:hAnsi="Times New Roman" w:cs="Times New Roman"/>
+          <w:b/>
+          <w:sz w:val="26"/>
+          <w:szCs w:val="26"/>
+          <w:u w:val="single"/>
+        </w:rPr>
+        <w:t>Dynamic memory allocation</w:t>
+      </w:r>
+      <w:r>
+        <w:rPr>
+          <w:rFonts w:ascii="Times New Roman" w:eastAsia="Times New Roman" w:hAnsi="Times New Roman" w:cs="Times New Roman"/>
+          <w:b/>
+          <w:sz w:val="26"/>
+          <w:szCs w:val="26"/>
+          <w:u w:val="single"/>
+        </w:rPr>
+        <w:t xml:space="preserve"> </w:t>
+      </w:r>
+      <w:r>
+        <w:rPr>
+          <w:rFonts w:ascii="Times New Roman" w:eastAsia="Times New Roman" w:hAnsi="Times New Roman" w:cs="Times New Roman"/>
+          <w:sz w:val="26"/>
+          <w:szCs w:val="26"/>
+        </w:rPr>
+        <w:t xml:space="preserve"> </w:t>
+      </w:r>
+      <w:r>
+        <w:rPr>
+          <w:rFonts w:ascii="Times New Roman" w:eastAsia="Times New Roman" w:hAnsi="Times New Roman" w:cs="Times New Roman"/>
+          <w:sz w:val="26"/>
+          <w:szCs w:val="26"/>
+        </w:rPr>
+        <w:t>for pointer ptr_b</w:t>
       </w:r>
     </w:p>
     <w:p>
@@ -768,25 +804,6 @@
           <w:szCs w:val="19"/>
         </w:rPr>
       </w:pPr>
-      <w:r>
-        <w:rPr>
-          <w:rFonts w:ascii="Consolas" w:hAnsi="Consolas" w:cs="Consolas"/>
-          <w:color w:val="000000"/>
-          <w:sz w:val="23"/>
-          <w:szCs w:val="19"/>
-        </w:rPr>
-        <w:tab/>
-        <w:t xml:space="preserve">*ptr_b = 9; </w:t>
-      </w:r>
-      <w:r>
-        <w:rPr>
-          <w:rFonts w:ascii="Consolas" w:hAnsi="Consolas" w:cs="Consolas"/>
-          <w:color w:val="008000"/>
-          <w:sz w:val="23"/>
-          <w:szCs w:val="19"/>
-        </w:rPr>
-        <w:t xml:space="preserve">// Gán lại giá trị 9 cho con trỏ ptr_b </w:t>
-      </w:r>
     </w:p>
     <w:p>
       <w:pPr>
@@ -809,22 +826,30 @@
           <w:szCs w:val="19"/>
         </w:rPr>
         <w:tab/>
-      </w:r>
-      <w:proofErr w:type="gramStart"/>
-      <w:r>
-        <w:rPr>
-          <w:rFonts w:ascii="Consolas" w:hAnsi="Consolas" w:cs="Consolas"/>
-          <w:color w:val="000000"/>
-          <w:sz w:val="23"/>
-          <w:szCs w:val="19"/>
-        </w:rPr>
-        <w:t>cout</w:t>
-      </w:r>
-      <w:proofErr w:type="gramEnd"/>
-      <w:r>
-        <w:rPr>
-          <w:rFonts w:ascii="Consolas" w:hAnsi="Consolas" w:cs="Consolas"/>
-          <w:color w:val="000000"/>
+        <w:t xml:space="preserve">*ptr_b = 9; </w:t>
+      </w:r>
+      <w:r>
+        <w:rPr>
+          <w:rFonts w:ascii="Consolas" w:hAnsi="Consolas" w:cs="Consolas"/>
+          <w:color w:val="008000"/>
+          <w:sz w:val="23"/>
+          <w:szCs w:val="19"/>
+        </w:rPr>
+        <w:t xml:space="preserve">// </w:t>
+      </w:r>
+      <w:r>
+        <w:rPr>
+          <w:rFonts w:ascii="Consolas" w:hAnsi="Consolas" w:cs="Consolas"/>
+          <w:color w:val="008000"/>
+          <w:sz w:val="23"/>
+          <w:szCs w:val="19"/>
+        </w:rPr>
+        <w:t xml:space="preserve">Assign again </w:t>
+      </w:r>
+      <w:r>
+        <w:rPr>
+          <w:rFonts w:ascii="Consolas" w:hAnsi="Consolas" w:cs="Consolas"/>
+          <w:color w:val="008000"/>
           <w:sz w:val="23"/>
           <w:szCs w:val="19"/>
         </w:rPr>
@@ -833,119 +858,20 @@
       <w:r>
         <w:rPr>
           <w:rFonts w:ascii="Consolas" w:hAnsi="Consolas" w:cs="Consolas"/>
-          <w:color w:val="008080"/>
-          <w:sz w:val="23"/>
-          <w:szCs w:val="19"/>
-        </w:rPr>
-        <w:t>&lt;&lt;</w:t>
-      </w:r>
-      <w:r>
-        <w:rPr>
-          <w:rFonts w:ascii="Consolas" w:hAnsi="Consolas" w:cs="Consolas"/>
-          <w:color w:val="000000"/>
-          <w:sz w:val="23"/>
-          <w:szCs w:val="19"/>
-        </w:rPr>
-        <w:t xml:space="preserve"> *ptr_a </w:t>
-      </w:r>
-      <w:r>
-        <w:rPr>
-          <w:rFonts w:ascii="Consolas" w:hAnsi="Consolas" w:cs="Consolas"/>
-          <w:color w:val="008080"/>
-          <w:sz w:val="23"/>
-          <w:szCs w:val="19"/>
-        </w:rPr>
-        <w:t>&lt;&lt;</w:t>
-      </w:r>
-      <w:r>
-        <w:rPr>
-          <w:rFonts w:ascii="Consolas" w:hAnsi="Consolas" w:cs="Consolas"/>
-          <w:color w:val="000000"/>
-          <w:sz w:val="23"/>
-          <w:szCs w:val="19"/>
-        </w:rPr>
-        <w:t xml:space="preserve"> </w:t>
-      </w:r>
-      <w:r>
-        <w:rPr>
-          <w:rFonts w:ascii="Consolas" w:hAnsi="Consolas" w:cs="Consolas"/>
-          <w:color w:val="A31515"/>
-          <w:sz w:val="23"/>
-          <w:szCs w:val="19"/>
-        </w:rPr>
-        <w:t>" "</w:t>
-      </w:r>
-      <w:r>
-        <w:rPr>
-          <w:rFonts w:ascii="Consolas" w:hAnsi="Consolas" w:cs="Consolas"/>
-          <w:color w:val="000000"/>
-          <w:sz w:val="23"/>
-          <w:szCs w:val="19"/>
-        </w:rPr>
-        <w:t xml:space="preserve"> </w:t>
-      </w:r>
-      <w:r>
-        <w:rPr>
-          <w:rFonts w:ascii="Consolas" w:hAnsi="Consolas" w:cs="Consolas"/>
-          <w:color w:val="008080"/>
-          <w:sz w:val="23"/>
-          <w:szCs w:val="19"/>
-        </w:rPr>
-        <w:t>&lt;&lt;</w:t>
-      </w:r>
-      <w:r>
-        <w:rPr>
-          <w:rFonts w:ascii="Consolas" w:hAnsi="Consolas" w:cs="Consolas"/>
-          <w:color w:val="000000"/>
-          <w:sz w:val="23"/>
-          <w:szCs w:val="19"/>
-        </w:rPr>
-        <w:t xml:space="preserve"> *ptr_b </w:t>
-      </w:r>
-      <w:r>
-        <w:rPr>
-          <w:rFonts w:ascii="Consolas" w:hAnsi="Consolas" w:cs="Consolas"/>
-          <w:color w:val="008080"/>
-          <w:sz w:val="23"/>
-          <w:szCs w:val="19"/>
-        </w:rPr>
-        <w:t>&lt;&lt;</w:t>
-      </w:r>
-      <w:r>
-        <w:rPr>
-          <w:rFonts w:ascii="Consolas" w:hAnsi="Consolas" w:cs="Consolas"/>
-          <w:color w:val="000000"/>
-          <w:sz w:val="23"/>
-          <w:szCs w:val="19"/>
-        </w:rPr>
-        <w:t xml:space="preserve"> </w:t>
-      </w:r>
-      <w:r>
-        <w:rPr>
-          <w:rFonts w:ascii="Consolas" w:hAnsi="Consolas" w:cs="Consolas"/>
-          <w:color w:val="A31515"/>
-          <w:sz w:val="23"/>
-          <w:szCs w:val="19"/>
-        </w:rPr>
-        <w:t>"\n"</w:t>
-      </w:r>
-      <w:r>
-        <w:rPr>
-          <w:rFonts w:ascii="Consolas" w:hAnsi="Consolas" w:cs="Consolas"/>
-          <w:color w:val="000000"/>
-          <w:sz w:val="23"/>
-          <w:szCs w:val="19"/>
-        </w:rPr>
-        <w:t>;</w:t>
-      </w:r>
-      <w:r>
-        <w:rPr>
-          <w:rFonts w:ascii="Consolas" w:hAnsi="Consolas" w:cs="Consolas"/>
-          <w:color w:val="008000"/>
-          <w:sz w:val="23"/>
-          <w:szCs w:val="19"/>
-        </w:rPr>
-        <w:t>//In ra giá trị của con trỏ ptr_a = 3 và ptr_b =9</w:t>
+          <w:color w:val="008000"/>
+          <w:sz w:val="23"/>
+          <w:szCs w:val="19"/>
+        </w:rPr>
+        <w:t>value 9 for pointer</w:t>
+      </w:r>
+      <w:r>
+        <w:rPr>
+          <w:rFonts w:ascii="Consolas" w:hAnsi="Consolas" w:cs="Consolas"/>
+          <w:color w:val="008000"/>
+          <w:sz w:val="23"/>
+          <w:szCs w:val="19"/>
+        </w:rPr>
+        <w:t xml:space="preserve"> ptr_b </w:t>
       </w:r>
     </w:p>
     <w:p>
@@ -969,16 +895,151 @@
           <w:szCs w:val="19"/>
         </w:rPr>
         <w:tab/>
-        <w:t xml:space="preserve">*ptr_b = *ptr_a; </w:t>
-      </w:r>
-      <w:r>
-        <w:rPr>
-          <w:rFonts w:ascii="Consolas" w:hAnsi="Consolas" w:cs="Consolas"/>
-          <w:color w:val="008000"/>
-          <w:sz w:val="23"/>
-          <w:szCs w:val="19"/>
-        </w:rPr>
-        <w:t>// Gán giá trị của con trỏ ptr_a = 3 cho con trỏ ptr_b;</w:t>
+        <w:t xml:space="preserve">cout </w:t>
+      </w:r>
+      <w:r>
+        <w:rPr>
+          <w:rFonts w:ascii="Consolas" w:hAnsi="Consolas" w:cs="Consolas"/>
+          <w:color w:val="008080"/>
+          <w:sz w:val="23"/>
+          <w:szCs w:val="19"/>
+        </w:rPr>
+        <w:t>&lt;&lt;</w:t>
+      </w:r>
+      <w:r>
+        <w:rPr>
+          <w:rFonts w:ascii="Consolas" w:hAnsi="Consolas" w:cs="Consolas"/>
+          <w:color w:val="000000"/>
+          <w:sz w:val="23"/>
+          <w:szCs w:val="19"/>
+        </w:rPr>
+        <w:t xml:space="preserve"> *ptr_a </w:t>
+      </w:r>
+      <w:r>
+        <w:rPr>
+          <w:rFonts w:ascii="Consolas" w:hAnsi="Consolas" w:cs="Consolas"/>
+          <w:color w:val="008080"/>
+          <w:sz w:val="23"/>
+          <w:szCs w:val="19"/>
+        </w:rPr>
+        <w:t>&lt;&lt;</w:t>
+      </w:r>
+      <w:r>
+        <w:rPr>
+          <w:rFonts w:ascii="Consolas" w:hAnsi="Consolas" w:cs="Consolas"/>
+          <w:color w:val="000000"/>
+          <w:sz w:val="23"/>
+          <w:szCs w:val="19"/>
+        </w:rPr>
+        <w:t xml:space="preserve"> </w:t>
+      </w:r>
+      <w:r>
+        <w:rPr>
+          <w:rFonts w:ascii="Consolas" w:hAnsi="Consolas" w:cs="Consolas"/>
+          <w:color w:val="A31515"/>
+          <w:sz w:val="23"/>
+          <w:szCs w:val="19"/>
+        </w:rPr>
+        <w:t>" "</w:t>
+      </w:r>
+      <w:r>
+        <w:rPr>
+          <w:rFonts w:ascii="Consolas" w:hAnsi="Consolas" w:cs="Consolas"/>
+          <w:color w:val="000000"/>
+          <w:sz w:val="23"/>
+          <w:szCs w:val="19"/>
+        </w:rPr>
+        <w:t xml:space="preserve"> </w:t>
+      </w:r>
+      <w:r>
+        <w:rPr>
+          <w:rFonts w:ascii="Consolas" w:hAnsi="Consolas" w:cs="Consolas"/>
+          <w:color w:val="008080"/>
+          <w:sz w:val="23"/>
+          <w:szCs w:val="19"/>
+        </w:rPr>
+        <w:t>&lt;&lt;</w:t>
+      </w:r>
+      <w:r>
+        <w:rPr>
+          <w:rFonts w:ascii="Consolas" w:hAnsi="Consolas" w:cs="Consolas"/>
+          <w:color w:val="000000"/>
+          <w:sz w:val="23"/>
+          <w:szCs w:val="19"/>
+        </w:rPr>
+        <w:t xml:space="preserve"> *ptr_b </w:t>
+      </w:r>
+      <w:r>
+        <w:rPr>
+          <w:rFonts w:ascii="Consolas" w:hAnsi="Consolas" w:cs="Consolas"/>
+          <w:color w:val="008080"/>
+          <w:sz w:val="23"/>
+          <w:szCs w:val="19"/>
+        </w:rPr>
+        <w:t>&lt;&lt;</w:t>
+      </w:r>
+      <w:r>
+        <w:rPr>
+          <w:rFonts w:ascii="Consolas" w:hAnsi="Consolas" w:cs="Consolas"/>
+          <w:color w:val="000000"/>
+          <w:sz w:val="23"/>
+          <w:szCs w:val="19"/>
+        </w:rPr>
+        <w:t xml:space="preserve"> </w:t>
+      </w:r>
+      <w:r>
+        <w:rPr>
+          <w:rFonts w:ascii="Consolas" w:hAnsi="Consolas" w:cs="Consolas"/>
+          <w:color w:val="A31515"/>
+          <w:sz w:val="23"/>
+          <w:szCs w:val="19"/>
+        </w:rPr>
+        <w:t>"\n"</w:t>
+      </w:r>
+      <w:r>
+        <w:rPr>
+          <w:rFonts w:ascii="Consolas" w:hAnsi="Consolas" w:cs="Consolas"/>
+          <w:color w:val="000000"/>
+          <w:sz w:val="23"/>
+          <w:szCs w:val="19"/>
+        </w:rPr>
+        <w:t>;</w:t>
+      </w:r>
+      <w:r>
+        <w:rPr>
+          <w:rFonts w:ascii="Consolas" w:hAnsi="Consolas" w:cs="Consolas"/>
+          <w:color w:val="008000"/>
+          <w:sz w:val="23"/>
+          <w:szCs w:val="19"/>
+        </w:rPr>
+        <w:t>//</w:t>
+      </w:r>
+      <w:r>
+        <w:rPr>
+          <w:rFonts w:ascii="Consolas" w:hAnsi="Consolas" w:cs="Consolas"/>
+          <w:color w:val="008000"/>
+          <w:sz w:val="23"/>
+          <w:szCs w:val="19"/>
+        </w:rPr>
+        <w:t xml:space="preserve"> </w:t>
+      </w:r>
+      <w:r>
+        <w:rPr>
+          <w:rFonts w:ascii="Consolas" w:hAnsi="Consolas" w:cs="Consolas"/>
+          <w:color w:val="008000"/>
+          <w:sz w:val="23"/>
+          <w:szCs w:val="19"/>
+        </w:rPr>
+        <w:t>print out value o</w:t>
+      </w:r>
+      <w:r>
+        <w:rPr>
+          <w:rFonts w:ascii="Consolas" w:hAnsi="Consolas" w:cs="Consolas"/>
+          <w:color w:val="008000"/>
+          <w:sz w:val="23"/>
+          <w:szCs w:val="19"/>
+        </w:rPr>
+        <w:t>f pointer ptr_a = 3 and ptr_b =9</w:t>
       </w:r>
     </w:p>
     <w:p>
@@ -1002,143 +1063,34 @@
           <w:szCs w:val="19"/>
         </w:rPr>
         <w:tab/>
-      </w:r>
-      <w:proofErr w:type="gramStart"/>
-      <w:r>
-        <w:rPr>
-          <w:rFonts w:ascii="Consolas" w:hAnsi="Consolas" w:cs="Consolas"/>
-          <w:color w:val="000000"/>
-          <w:sz w:val="23"/>
-          <w:szCs w:val="19"/>
-        </w:rPr>
-        <w:t>cout</w:t>
-      </w:r>
-      <w:proofErr w:type="gramEnd"/>
-      <w:r>
-        <w:rPr>
-          <w:rFonts w:ascii="Consolas" w:hAnsi="Consolas" w:cs="Consolas"/>
-          <w:color w:val="000000"/>
-          <w:sz w:val="23"/>
-          <w:szCs w:val="19"/>
-        </w:rPr>
-        <w:t xml:space="preserve"> </w:t>
-      </w:r>
-      <w:r>
-        <w:rPr>
-          <w:rFonts w:ascii="Consolas" w:hAnsi="Consolas" w:cs="Consolas"/>
-          <w:color w:val="008080"/>
-          <w:sz w:val="23"/>
-          <w:szCs w:val="19"/>
-        </w:rPr>
-        <w:t>&lt;&lt;</w:t>
-      </w:r>
-      <w:r>
-        <w:rPr>
-          <w:rFonts w:ascii="Consolas" w:hAnsi="Consolas" w:cs="Consolas"/>
-          <w:color w:val="000000"/>
-          <w:sz w:val="23"/>
-          <w:szCs w:val="19"/>
-        </w:rPr>
-        <w:t xml:space="preserve"> *ptr_a </w:t>
-      </w:r>
-      <w:r>
-        <w:rPr>
-          <w:rFonts w:ascii="Consolas" w:hAnsi="Consolas" w:cs="Consolas"/>
-          <w:color w:val="008080"/>
-          <w:sz w:val="23"/>
-          <w:szCs w:val="19"/>
-        </w:rPr>
-        <w:t>&lt;&lt;</w:t>
-      </w:r>
-      <w:r>
-        <w:rPr>
-          <w:rFonts w:ascii="Consolas" w:hAnsi="Consolas" w:cs="Consolas"/>
-          <w:color w:val="000000"/>
-          <w:sz w:val="23"/>
-          <w:szCs w:val="19"/>
-        </w:rPr>
-        <w:t xml:space="preserve"> </w:t>
-      </w:r>
-      <w:r>
-        <w:rPr>
-          <w:rFonts w:ascii="Consolas" w:hAnsi="Consolas" w:cs="Consolas"/>
-          <w:color w:val="A31515"/>
-          <w:sz w:val="23"/>
-          <w:szCs w:val="19"/>
-        </w:rPr>
-        <w:t>" "</w:t>
-      </w:r>
-      <w:r>
-        <w:rPr>
-          <w:rFonts w:ascii="Consolas" w:hAnsi="Consolas" w:cs="Consolas"/>
-          <w:color w:val="000000"/>
-          <w:sz w:val="23"/>
-          <w:szCs w:val="19"/>
-        </w:rPr>
-        <w:t xml:space="preserve"> </w:t>
-      </w:r>
-      <w:r>
-        <w:rPr>
-          <w:rFonts w:ascii="Consolas" w:hAnsi="Consolas" w:cs="Consolas"/>
-          <w:color w:val="008080"/>
-          <w:sz w:val="23"/>
-          <w:szCs w:val="19"/>
-        </w:rPr>
-        <w:t>&lt;&lt;</w:t>
-      </w:r>
-      <w:r>
-        <w:rPr>
-          <w:rFonts w:ascii="Consolas" w:hAnsi="Consolas" w:cs="Consolas"/>
-          <w:color w:val="000000"/>
-          <w:sz w:val="23"/>
-          <w:szCs w:val="19"/>
-        </w:rPr>
-        <w:t xml:space="preserve"> *ptr_b </w:t>
-      </w:r>
-      <w:r>
-        <w:rPr>
-          <w:rFonts w:ascii="Consolas" w:hAnsi="Consolas" w:cs="Consolas"/>
-          <w:color w:val="008080"/>
-          <w:sz w:val="23"/>
-          <w:szCs w:val="19"/>
-        </w:rPr>
-        <w:t>&lt;&lt;</w:t>
-      </w:r>
-      <w:r>
-        <w:rPr>
-          <w:rFonts w:ascii="Consolas" w:hAnsi="Consolas" w:cs="Consolas"/>
-          <w:color w:val="000000"/>
-          <w:sz w:val="23"/>
-          <w:szCs w:val="19"/>
-        </w:rPr>
-        <w:t xml:space="preserve"> </w:t>
-      </w:r>
-      <w:r>
-        <w:rPr>
-          <w:rFonts w:ascii="Consolas" w:hAnsi="Consolas" w:cs="Consolas"/>
-          <w:color w:val="A31515"/>
-          <w:sz w:val="23"/>
-          <w:szCs w:val="19"/>
-        </w:rPr>
-        <w:t>"\n"</w:t>
-      </w:r>
-      <w:r>
-        <w:rPr>
-          <w:rFonts w:ascii="Consolas" w:hAnsi="Consolas" w:cs="Consolas"/>
-          <w:color w:val="000000"/>
-          <w:sz w:val="23"/>
-          <w:szCs w:val="19"/>
-        </w:rPr>
-        <w:t>;</w:t>
-      </w:r>
-      <w:r>
-        <w:rPr>
-          <w:rFonts w:ascii="Consolas" w:hAnsi="Consolas" w:cs="Consolas"/>
-          <w:color w:val="008000"/>
-          <w:sz w:val="23"/>
-          <w:szCs w:val="19"/>
-        </w:rPr>
-        <w:t>//In ra giá trị của con trỏ ptr-a =3 và ptr_b = 3</w:t>
+        <w:t xml:space="preserve">*ptr_b = *ptr_a; </w:t>
+      </w:r>
+      <w:r>
+        <w:rPr>
+          <w:rFonts w:ascii="Consolas" w:hAnsi="Consolas" w:cs="Consolas"/>
+          <w:color w:val="008000"/>
+          <w:sz w:val="23"/>
+          <w:szCs w:val="19"/>
+        </w:rPr>
+        <w:t xml:space="preserve">// </w:t>
+      </w:r>
+      <w:r>
+        <w:rPr>
+          <w:rFonts w:ascii="Consolas" w:hAnsi="Consolas" w:cs="Consolas"/>
+          <w:color w:val="008000"/>
+          <w:sz w:val="23"/>
+          <w:szCs w:val="19"/>
+        </w:rPr>
+        <w:t>Assign value of pointer ptr_a = 3 for pointer</w:t>
+      </w:r>
+      <w:r>
+        <w:rPr>
+          <w:rFonts w:ascii="Consolas" w:hAnsi="Consolas" w:cs="Consolas"/>
+          <w:color w:val="008000"/>
+          <w:sz w:val="23"/>
+          <w:szCs w:val="19"/>
+        </w:rPr>
+        <w:t xml:space="preserve"> ptr_b;</w:t>
       </w:r>
     </w:p>
     <w:p>
@@ -1162,35 +1114,142 @@
           <w:szCs w:val="19"/>
         </w:rPr>
         <w:tab/>
-      </w:r>
-      <w:proofErr w:type="gramStart"/>
-      <w:r>
-        <w:rPr>
-          <w:rFonts w:ascii="Consolas" w:hAnsi="Consolas" w:cs="Consolas"/>
-          <w:color w:val="0000FF"/>
-          <w:sz w:val="23"/>
-          <w:szCs w:val="19"/>
-        </w:rPr>
-        <w:t>delete</w:t>
-      </w:r>
-      <w:proofErr w:type="gramEnd"/>
-      <w:r>
-        <w:rPr>
-          <w:rFonts w:ascii="Consolas" w:hAnsi="Consolas" w:cs="Consolas"/>
-          <w:color w:val="000000"/>
-          <w:sz w:val="23"/>
-          <w:szCs w:val="19"/>
-        </w:rPr>
-        <w:t xml:space="preserve"> ptr_a;</w:t>
-      </w:r>
-      <w:r>
-        <w:rPr>
-          <w:rFonts w:ascii="Consolas" w:hAnsi="Consolas" w:cs="Consolas"/>
-          <w:color w:val="008000"/>
-          <w:sz w:val="23"/>
-          <w:szCs w:val="19"/>
-        </w:rPr>
-        <w:t>//Xóa vùng nhớ của địa chỉ mà con trỏ ptr_a trỏ tới trên Heap</w:t>
+        <w:t xml:space="preserve">cout </w:t>
+      </w:r>
+      <w:r>
+        <w:rPr>
+          <w:rFonts w:ascii="Consolas" w:hAnsi="Consolas" w:cs="Consolas"/>
+          <w:color w:val="008080"/>
+          <w:sz w:val="23"/>
+          <w:szCs w:val="19"/>
+        </w:rPr>
+        <w:t>&lt;&lt;</w:t>
+      </w:r>
+      <w:r>
+        <w:rPr>
+          <w:rFonts w:ascii="Consolas" w:hAnsi="Consolas" w:cs="Consolas"/>
+          <w:color w:val="000000"/>
+          <w:sz w:val="23"/>
+          <w:szCs w:val="19"/>
+        </w:rPr>
+        <w:t xml:space="preserve"> *ptr_a </w:t>
+      </w:r>
+      <w:r>
+        <w:rPr>
+          <w:rFonts w:ascii="Consolas" w:hAnsi="Consolas" w:cs="Consolas"/>
+          <w:color w:val="008080"/>
+          <w:sz w:val="23"/>
+          <w:szCs w:val="19"/>
+        </w:rPr>
+        <w:t>&lt;&lt;</w:t>
+      </w:r>
+      <w:r>
+        <w:rPr>
+          <w:rFonts w:ascii="Consolas" w:hAnsi="Consolas" w:cs="Consolas"/>
+          <w:color w:val="000000"/>
+          <w:sz w:val="23"/>
+          <w:szCs w:val="19"/>
+        </w:rPr>
+        <w:t xml:space="preserve"> </w:t>
+      </w:r>
+      <w:r>
+        <w:rPr>
+          <w:rFonts w:ascii="Consolas" w:hAnsi="Consolas" w:cs="Consolas"/>
+          <w:color w:val="A31515"/>
+          <w:sz w:val="23"/>
+          <w:szCs w:val="19"/>
+        </w:rPr>
+        <w:t>" "</w:t>
+      </w:r>
+      <w:r>
+        <w:rPr>
+          <w:rFonts w:ascii="Consolas" w:hAnsi="Consolas" w:cs="Consolas"/>
+          <w:color w:val="000000"/>
+          <w:sz w:val="23"/>
+          <w:szCs w:val="19"/>
+        </w:rPr>
+        <w:t xml:space="preserve"> </w:t>
+      </w:r>
+      <w:r>
+        <w:rPr>
+          <w:rFonts w:ascii="Consolas" w:hAnsi="Consolas" w:cs="Consolas"/>
+          <w:color w:val="008080"/>
+          <w:sz w:val="23"/>
+          <w:szCs w:val="19"/>
+        </w:rPr>
+        <w:t>&lt;&lt;</w:t>
+      </w:r>
+      <w:r>
+        <w:rPr>
+          <w:rFonts w:ascii="Consolas" w:hAnsi="Consolas" w:cs="Consolas"/>
+          <w:color w:val="000000"/>
+          <w:sz w:val="23"/>
+          <w:szCs w:val="19"/>
+        </w:rPr>
+        <w:t xml:space="preserve"> *ptr_b </w:t>
+      </w:r>
+      <w:r>
+        <w:rPr>
+          <w:rFonts w:ascii="Consolas" w:hAnsi="Consolas" w:cs="Consolas"/>
+          <w:color w:val="008080"/>
+          <w:sz w:val="23"/>
+          <w:szCs w:val="19"/>
+        </w:rPr>
+        <w:t>&lt;&lt;</w:t>
+      </w:r>
+      <w:r>
+        <w:rPr>
+          <w:rFonts w:ascii="Consolas" w:hAnsi="Consolas" w:cs="Consolas"/>
+          <w:color w:val="000000"/>
+          <w:sz w:val="23"/>
+          <w:szCs w:val="19"/>
+        </w:rPr>
+        <w:t xml:space="preserve"> </w:t>
+      </w:r>
+      <w:r>
+        <w:rPr>
+          <w:rFonts w:ascii="Consolas" w:hAnsi="Consolas" w:cs="Consolas"/>
+          <w:color w:val="A31515"/>
+          <w:sz w:val="23"/>
+          <w:szCs w:val="19"/>
+        </w:rPr>
+        <w:t>"\n"</w:t>
+      </w:r>
+      <w:r>
+        <w:rPr>
+          <w:rFonts w:ascii="Consolas" w:hAnsi="Consolas" w:cs="Consolas"/>
+          <w:color w:val="000000"/>
+          <w:sz w:val="23"/>
+          <w:szCs w:val="19"/>
+        </w:rPr>
+        <w:t>;</w:t>
+      </w:r>
+      <w:r>
+        <w:rPr>
+          <w:rFonts w:ascii="Consolas" w:hAnsi="Consolas" w:cs="Consolas"/>
+          <w:color w:val="008000"/>
+          <w:sz w:val="23"/>
+          <w:szCs w:val="19"/>
+        </w:rPr>
+        <w:t>//</w:t>
+      </w:r>
+      <w:r>
+        <w:rPr>
+          <w:rFonts w:ascii="Consolas" w:hAnsi="Consolas" w:cs="Consolas"/>
+          <w:color w:val="008000"/>
+          <w:sz w:val="23"/>
+          <w:szCs w:val="19"/>
+        </w:rPr>
+        <w:t xml:space="preserve"> </w:t>
+      </w:r>
+      <w:r>
+        <w:rPr>
+          <w:rFonts w:ascii="Consolas" w:hAnsi="Consolas" w:cs="Consolas"/>
+          <w:color w:val="008000"/>
+          <w:sz w:val="23"/>
+          <w:szCs w:val="19"/>
+        </w:rPr>
+        <w:t>print out value of pointer ptr_a = 3 and ptr_b =3</w:t>
       </w:r>
     </w:p>
     <w:p>
@@ -1214,36 +1273,33 @@
           <w:szCs w:val="19"/>
         </w:rPr>
         <w:tab/>
-        <w:t>ptr_a = ptr_b</w:t>
-      </w:r>
-      <w:proofErr w:type="gramStart"/>
-      <w:r>
-        <w:rPr>
-          <w:rFonts w:ascii="Consolas" w:hAnsi="Consolas" w:cs="Consolas"/>
-          <w:color w:val="000000"/>
-          <w:sz w:val="23"/>
-          <w:szCs w:val="19"/>
-        </w:rPr>
-        <w:t>;</w:t>
-      </w:r>
-      <w:r>
-        <w:rPr>
-          <w:rFonts w:ascii="Consolas" w:hAnsi="Consolas" w:cs="Consolas"/>
-          <w:color w:val="008000"/>
-          <w:sz w:val="23"/>
-          <w:szCs w:val="19"/>
-        </w:rPr>
-        <w:t>/</w:t>
-      </w:r>
-      <w:proofErr w:type="gramEnd"/>
-      <w:r>
-        <w:rPr>
-          <w:rFonts w:ascii="Consolas" w:hAnsi="Consolas" w:cs="Consolas"/>
-          <w:color w:val="008000"/>
-          <w:sz w:val="23"/>
-          <w:szCs w:val="19"/>
-        </w:rPr>
-        <w:t>/ gán địa chỉ con trỏ ptr_b cho con trỏ ptr_a</w:t>
+      </w:r>
+      <w:r>
+        <w:rPr>
+          <w:rFonts w:ascii="Consolas" w:hAnsi="Consolas" w:cs="Consolas"/>
+          <w:color w:val="0000FF"/>
+          <w:sz w:val="23"/>
+          <w:szCs w:val="19"/>
+        </w:rPr>
+        <w:t>delete</w:t>
+      </w:r>
+      <w:r>
+        <w:rPr>
+          <w:rFonts w:ascii="Consolas" w:hAnsi="Consolas" w:cs="Consolas"/>
+          <w:color w:val="000000"/>
+          <w:sz w:val="23"/>
+          <w:szCs w:val="19"/>
+        </w:rPr>
+        <w:t xml:space="preserve"> ptr_a;</w:t>
+      </w:r>
+      <w:r>
+        <w:rPr>
+          <w:rFonts w:ascii="Consolas" w:hAnsi="Consolas" w:cs="Consolas"/>
+          <w:color w:val="008000"/>
+          <w:sz w:val="23"/>
+          <w:szCs w:val="19"/>
+        </w:rPr>
+        <w:t xml:space="preserve">//Delete link  between pointer ptr_a and value pointer ptr_a is pointting. </w:t>
       </w:r>
     </w:p>
     <w:p>
@@ -1267,143 +1323,34 @@
           <w:szCs w:val="19"/>
         </w:rPr>
         <w:tab/>
-      </w:r>
-      <w:proofErr w:type="gramStart"/>
-      <w:r>
-        <w:rPr>
-          <w:rFonts w:ascii="Consolas" w:hAnsi="Consolas" w:cs="Consolas"/>
-          <w:color w:val="000000"/>
-          <w:sz w:val="23"/>
-          <w:szCs w:val="19"/>
-        </w:rPr>
-        <w:t>cout</w:t>
-      </w:r>
-      <w:proofErr w:type="gramEnd"/>
-      <w:r>
-        <w:rPr>
-          <w:rFonts w:ascii="Consolas" w:hAnsi="Consolas" w:cs="Consolas"/>
-          <w:color w:val="000000"/>
-          <w:sz w:val="23"/>
-          <w:szCs w:val="19"/>
-        </w:rPr>
-        <w:t xml:space="preserve"> </w:t>
-      </w:r>
-      <w:r>
-        <w:rPr>
-          <w:rFonts w:ascii="Consolas" w:hAnsi="Consolas" w:cs="Consolas"/>
-          <w:color w:val="008080"/>
-          <w:sz w:val="23"/>
-          <w:szCs w:val="19"/>
-        </w:rPr>
-        <w:t>&lt;&lt;</w:t>
-      </w:r>
-      <w:r>
-        <w:rPr>
-          <w:rFonts w:ascii="Consolas" w:hAnsi="Consolas" w:cs="Consolas"/>
-          <w:color w:val="000000"/>
-          <w:sz w:val="23"/>
-          <w:szCs w:val="19"/>
-        </w:rPr>
-        <w:t xml:space="preserve"> *ptr_a </w:t>
-      </w:r>
-      <w:r>
-        <w:rPr>
-          <w:rFonts w:ascii="Consolas" w:hAnsi="Consolas" w:cs="Consolas"/>
-          <w:color w:val="008080"/>
-          <w:sz w:val="23"/>
-          <w:szCs w:val="19"/>
-        </w:rPr>
-        <w:t>&lt;&lt;</w:t>
-      </w:r>
-      <w:r>
-        <w:rPr>
-          <w:rFonts w:ascii="Consolas" w:hAnsi="Consolas" w:cs="Consolas"/>
-          <w:color w:val="000000"/>
-          <w:sz w:val="23"/>
-          <w:szCs w:val="19"/>
-        </w:rPr>
-        <w:t xml:space="preserve"> </w:t>
-      </w:r>
-      <w:r>
-        <w:rPr>
-          <w:rFonts w:ascii="Consolas" w:hAnsi="Consolas" w:cs="Consolas"/>
-          <w:color w:val="A31515"/>
-          <w:sz w:val="23"/>
-          <w:szCs w:val="19"/>
-        </w:rPr>
-        <w:t>" "</w:t>
-      </w:r>
-      <w:r>
-        <w:rPr>
-          <w:rFonts w:ascii="Consolas" w:hAnsi="Consolas" w:cs="Consolas"/>
-          <w:color w:val="000000"/>
-          <w:sz w:val="23"/>
-          <w:szCs w:val="19"/>
-        </w:rPr>
-        <w:t xml:space="preserve"> </w:t>
-      </w:r>
-      <w:r>
-        <w:rPr>
-          <w:rFonts w:ascii="Consolas" w:hAnsi="Consolas" w:cs="Consolas"/>
-          <w:color w:val="008080"/>
-          <w:sz w:val="23"/>
-          <w:szCs w:val="19"/>
-        </w:rPr>
-        <w:t>&lt;&lt;</w:t>
-      </w:r>
-      <w:r>
-        <w:rPr>
-          <w:rFonts w:ascii="Consolas" w:hAnsi="Consolas" w:cs="Consolas"/>
-          <w:color w:val="000000"/>
-          <w:sz w:val="23"/>
-          <w:szCs w:val="19"/>
-        </w:rPr>
-        <w:t xml:space="preserve"> *ptr_b </w:t>
-      </w:r>
-      <w:r>
-        <w:rPr>
-          <w:rFonts w:ascii="Consolas" w:hAnsi="Consolas" w:cs="Consolas"/>
-          <w:color w:val="008080"/>
-          <w:sz w:val="23"/>
-          <w:szCs w:val="19"/>
-        </w:rPr>
-        <w:t>&lt;&lt;</w:t>
-      </w:r>
-      <w:r>
-        <w:rPr>
-          <w:rFonts w:ascii="Consolas" w:hAnsi="Consolas" w:cs="Consolas"/>
-          <w:color w:val="000000"/>
-          <w:sz w:val="23"/>
-          <w:szCs w:val="19"/>
-        </w:rPr>
-        <w:t xml:space="preserve"> </w:t>
-      </w:r>
-      <w:r>
-        <w:rPr>
-          <w:rFonts w:ascii="Consolas" w:hAnsi="Consolas" w:cs="Consolas"/>
-          <w:color w:val="A31515"/>
-          <w:sz w:val="23"/>
-          <w:szCs w:val="19"/>
-        </w:rPr>
-        <w:t>"\n"</w:t>
-      </w:r>
-      <w:r>
-        <w:rPr>
-          <w:rFonts w:ascii="Consolas" w:hAnsi="Consolas" w:cs="Consolas"/>
-          <w:color w:val="000000"/>
-          <w:sz w:val="23"/>
-          <w:szCs w:val="19"/>
-        </w:rPr>
-        <w:t>;</w:t>
-      </w:r>
-      <w:r>
-        <w:rPr>
-          <w:rFonts w:ascii="Consolas" w:hAnsi="Consolas" w:cs="Consolas"/>
-          <w:color w:val="008000"/>
-          <w:sz w:val="23"/>
-          <w:szCs w:val="19"/>
-        </w:rPr>
-        <w:t>//In ra giá trị của con trỏ ptr_a = 3 và ptr_b = 3</w:t>
+        <w:t>ptr_a = ptr_b;</w:t>
+      </w:r>
+      <w:r>
+        <w:rPr>
+          <w:rFonts w:ascii="Consolas" w:hAnsi="Consolas" w:cs="Consolas"/>
+          <w:color w:val="008000"/>
+          <w:sz w:val="23"/>
+          <w:szCs w:val="19"/>
+        </w:rPr>
+        <w:t xml:space="preserve">// </w:t>
+      </w:r>
+      <w:r>
+        <w:rPr>
+          <w:rFonts w:ascii="Consolas" w:hAnsi="Consolas" w:cs="Consolas"/>
+          <w:color w:val="008000"/>
+          <w:sz w:val="23"/>
+          <w:szCs w:val="19"/>
+        </w:rPr>
+        <w:t>Assign address pointer ptr_b for pointer</w:t>
+      </w:r>
+      <w:r>
+        <w:rPr>
+          <w:rFonts w:ascii="Consolas" w:hAnsi="Consolas" w:cs="Consolas"/>
+          <w:color w:val="008000"/>
+          <w:sz w:val="23"/>
+          <w:szCs w:val="19"/>
+        </w:rPr>
+        <w:t xml:space="preserve"> ptr_a</w:t>
       </w:r>
     </w:p>
     <w:p>
@@ -1427,9 +1374,107 @@
           <w:szCs w:val="19"/>
         </w:rPr>
         <w:tab/>
-        <w:t>ptr_c = &amp;ptr_a</w:t>
-      </w:r>
-      <w:proofErr w:type="gramStart"/>
+        <w:t xml:space="preserve">cout </w:t>
+      </w:r>
+      <w:r>
+        <w:rPr>
+          <w:rFonts w:ascii="Consolas" w:hAnsi="Consolas" w:cs="Consolas"/>
+          <w:color w:val="008080"/>
+          <w:sz w:val="23"/>
+          <w:szCs w:val="19"/>
+        </w:rPr>
+        <w:t>&lt;&lt;</w:t>
+      </w:r>
+      <w:r>
+        <w:rPr>
+          <w:rFonts w:ascii="Consolas" w:hAnsi="Consolas" w:cs="Consolas"/>
+          <w:color w:val="000000"/>
+          <w:sz w:val="23"/>
+          <w:szCs w:val="19"/>
+        </w:rPr>
+        <w:t xml:space="preserve"> *ptr_a </w:t>
+      </w:r>
+      <w:r>
+        <w:rPr>
+          <w:rFonts w:ascii="Consolas" w:hAnsi="Consolas" w:cs="Consolas"/>
+          <w:color w:val="008080"/>
+          <w:sz w:val="23"/>
+          <w:szCs w:val="19"/>
+        </w:rPr>
+        <w:t>&lt;&lt;</w:t>
+      </w:r>
+      <w:r>
+        <w:rPr>
+          <w:rFonts w:ascii="Consolas" w:hAnsi="Consolas" w:cs="Consolas"/>
+          <w:color w:val="000000"/>
+          <w:sz w:val="23"/>
+          <w:szCs w:val="19"/>
+        </w:rPr>
+        <w:t xml:space="preserve"> </w:t>
+      </w:r>
+      <w:r>
+        <w:rPr>
+          <w:rFonts w:ascii="Consolas" w:hAnsi="Consolas" w:cs="Consolas"/>
+          <w:color w:val="A31515"/>
+          <w:sz w:val="23"/>
+          <w:szCs w:val="19"/>
+        </w:rPr>
+        <w:t>" "</w:t>
+      </w:r>
+      <w:r>
+        <w:rPr>
+          <w:rFonts w:ascii="Consolas" w:hAnsi="Consolas" w:cs="Consolas"/>
+          <w:color w:val="000000"/>
+          <w:sz w:val="23"/>
+          <w:szCs w:val="19"/>
+        </w:rPr>
+        <w:t xml:space="preserve"> </w:t>
+      </w:r>
+      <w:r>
+        <w:rPr>
+          <w:rFonts w:ascii="Consolas" w:hAnsi="Consolas" w:cs="Consolas"/>
+          <w:color w:val="008080"/>
+          <w:sz w:val="23"/>
+          <w:szCs w:val="19"/>
+        </w:rPr>
+        <w:t>&lt;&lt;</w:t>
+      </w:r>
+      <w:r>
+        <w:rPr>
+          <w:rFonts w:ascii="Consolas" w:hAnsi="Consolas" w:cs="Consolas"/>
+          <w:color w:val="000000"/>
+          <w:sz w:val="23"/>
+          <w:szCs w:val="19"/>
+        </w:rPr>
+        <w:t xml:space="preserve"> *ptr_b </w:t>
+      </w:r>
+      <w:r>
+        <w:rPr>
+          <w:rFonts w:ascii="Consolas" w:hAnsi="Consolas" w:cs="Consolas"/>
+          <w:color w:val="008080"/>
+          <w:sz w:val="23"/>
+          <w:szCs w:val="19"/>
+        </w:rPr>
+        <w:t>&lt;&lt;</w:t>
+      </w:r>
+      <w:r>
+        <w:rPr>
+          <w:rFonts w:ascii="Consolas" w:hAnsi="Consolas" w:cs="Consolas"/>
+          <w:color w:val="000000"/>
+          <w:sz w:val="23"/>
+          <w:szCs w:val="19"/>
+        </w:rPr>
+        <w:t xml:space="preserve"> </w:t>
+      </w:r>
+      <w:r>
+        <w:rPr>
+          <w:rFonts w:ascii="Consolas" w:hAnsi="Consolas" w:cs="Consolas"/>
+          <w:color w:val="A31515"/>
+          <w:sz w:val="23"/>
+          <w:szCs w:val="19"/>
+        </w:rPr>
+        <w:t>"\n"</w:t>
+      </w:r>
       <w:r>
         <w:rPr>
           <w:rFonts w:ascii="Consolas" w:hAnsi="Consolas" w:cs="Consolas"/>
@@ -1446,17 +1491,25 @@
           <w:sz w:val="23"/>
           <w:szCs w:val="19"/>
         </w:rPr>
-        <w:t>/</w:t>
-      </w:r>
-      <w:proofErr w:type="gramEnd"/>
-      <w:r>
-        <w:rPr>
-          <w:rFonts w:ascii="Consolas" w:hAnsi="Consolas" w:cs="Consolas"/>
-          <w:color w:val="008000"/>
-          <w:sz w:val="23"/>
-          <w:szCs w:val="19"/>
-        </w:rPr>
-        <w:t>/Gán địa chỉ của con trỏ ptr_a cho con trỏ ptr_c</w:t>
+        <w:t>//</w:t>
+      </w:r>
+      <w:r>
+        <w:rPr>
+          <w:rFonts w:ascii="Consolas" w:hAnsi="Consolas" w:cs="Consolas"/>
+          <w:color w:val="008000"/>
+          <w:sz w:val="23"/>
+          <w:szCs w:val="19"/>
+        </w:rPr>
+        <w:t xml:space="preserve"> </w:t>
+      </w:r>
+      <w:r>
+        <w:rPr>
+          <w:rFonts w:ascii="Consolas" w:hAnsi="Consolas" w:cs="Consolas"/>
+          <w:color w:val="008000"/>
+          <w:sz w:val="23"/>
+          <w:szCs w:val="19"/>
+        </w:rPr>
+        <w:t>print out value of pointer ptr_a = 3 and ptr_b =3</w:t>
       </w:r>
     </w:p>
     <w:p>
@@ -1480,143 +1533,25 @@
           <w:szCs w:val="19"/>
         </w:rPr>
         <w:tab/>
-      </w:r>
-      <w:proofErr w:type="gramStart"/>
-      <w:r>
-        <w:rPr>
-          <w:rFonts w:ascii="Consolas" w:hAnsi="Consolas" w:cs="Consolas"/>
-          <w:color w:val="000000"/>
-          <w:sz w:val="23"/>
-          <w:szCs w:val="19"/>
-        </w:rPr>
-        <w:t>cout</w:t>
-      </w:r>
-      <w:proofErr w:type="gramEnd"/>
-      <w:r>
-        <w:rPr>
-          <w:rFonts w:ascii="Consolas" w:hAnsi="Consolas" w:cs="Consolas"/>
-          <w:color w:val="000000"/>
-          <w:sz w:val="23"/>
-          <w:szCs w:val="19"/>
-        </w:rPr>
-        <w:t xml:space="preserve"> </w:t>
-      </w:r>
-      <w:r>
-        <w:rPr>
-          <w:rFonts w:ascii="Consolas" w:hAnsi="Consolas" w:cs="Consolas"/>
-          <w:color w:val="008080"/>
-          <w:sz w:val="23"/>
-          <w:szCs w:val="19"/>
-        </w:rPr>
-        <w:t>&lt;&lt;</w:t>
-      </w:r>
-      <w:r>
-        <w:rPr>
-          <w:rFonts w:ascii="Consolas" w:hAnsi="Consolas" w:cs="Consolas"/>
-          <w:color w:val="000000"/>
-          <w:sz w:val="23"/>
-          <w:szCs w:val="19"/>
-        </w:rPr>
-        <w:t xml:space="preserve"> *ptr_c </w:t>
-      </w:r>
-      <w:r>
-        <w:rPr>
-          <w:rFonts w:ascii="Consolas" w:hAnsi="Consolas" w:cs="Consolas"/>
-          <w:color w:val="008080"/>
-          <w:sz w:val="23"/>
-          <w:szCs w:val="19"/>
-        </w:rPr>
-        <w:t>&lt;&lt;</w:t>
-      </w:r>
-      <w:r>
-        <w:rPr>
-          <w:rFonts w:ascii="Consolas" w:hAnsi="Consolas" w:cs="Consolas"/>
-          <w:color w:val="000000"/>
-          <w:sz w:val="23"/>
-          <w:szCs w:val="19"/>
-        </w:rPr>
-        <w:t xml:space="preserve"> </w:t>
-      </w:r>
-      <w:r>
-        <w:rPr>
-          <w:rFonts w:ascii="Consolas" w:hAnsi="Consolas" w:cs="Consolas"/>
-          <w:color w:val="A31515"/>
-          <w:sz w:val="23"/>
-          <w:szCs w:val="19"/>
-        </w:rPr>
-        <w:t>" "</w:t>
-      </w:r>
-      <w:r>
-        <w:rPr>
-          <w:rFonts w:ascii="Consolas" w:hAnsi="Consolas" w:cs="Consolas"/>
-          <w:color w:val="000000"/>
-          <w:sz w:val="23"/>
-          <w:szCs w:val="19"/>
-        </w:rPr>
-        <w:t xml:space="preserve"> </w:t>
-      </w:r>
-      <w:r>
-        <w:rPr>
-          <w:rFonts w:ascii="Consolas" w:hAnsi="Consolas" w:cs="Consolas"/>
-          <w:color w:val="008080"/>
-          <w:sz w:val="23"/>
-          <w:szCs w:val="19"/>
-        </w:rPr>
-        <w:t>&lt;&lt;</w:t>
-      </w:r>
-      <w:r>
-        <w:rPr>
-          <w:rFonts w:ascii="Consolas" w:hAnsi="Consolas" w:cs="Consolas"/>
-          <w:color w:val="000000"/>
-          <w:sz w:val="23"/>
-          <w:szCs w:val="19"/>
-        </w:rPr>
-        <w:t xml:space="preserve"> **ptr_c </w:t>
-      </w:r>
-      <w:r>
-        <w:rPr>
-          <w:rFonts w:ascii="Consolas" w:hAnsi="Consolas" w:cs="Consolas"/>
-          <w:color w:val="008080"/>
-          <w:sz w:val="23"/>
-          <w:szCs w:val="19"/>
-        </w:rPr>
-        <w:t>&lt;&lt;</w:t>
-      </w:r>
-      <w:r>
-        <w:rPr>
-          <w:rFonts w:ascii="Consolas" w:hAnsi="Consolas" w:cs="Consolas"/>
-          <w:color w:val="000000"/>
-          <w:sz w:val="23"/>
-          <w:szCs w:val="19"/>
-        </w:rPr>
-        <w:t xml:space="preserve"> </w:t>
-      </w:r>
-      <w:r>
-        <w:rPr>
-          <w:rFonts w:ascii="Consolas" w:hAnsi="Consolas" w:cs="Consolas"/>
-          <w:color w:val="A31515"/>
-          <w:sz w:val="23"/>
-          <w:szCs w:val="19"/>
-        </w:rPr>
-        <w:t>"\n"</w:t>
-      </w:r>
-      <w:r>
-        <w:rPr>
-          <w:rFonts w:ascii="Consolas" w:hAnsi="Consolas" w:cs="Consolas"/>
-          <w:color w:val="000000"/>
-          <w:sz w:val="23"/>
-          <w:szCs w:val="19"/>
-        </w:rPr>
-        <w:t>;</w:t>
-      </w:r>
-      <w:r>
-        <w:rPr>
-          <w:rFonts w:ascii="Consolas" w:hAnsi="Consolas" w:cs="Consolas"/>
-          <w:color w:val="008000"/>
-          <w:sz w:val="23"/>
-          <w:szCs w:val="19"/>
-        </w:rPr>
-        <w:t>// In ra địa chỉ của con tro *ptr_a = 0x1519f0 và giá trị của nó là =3( Vì ptr_c là con trỏ trỏ tới con trỏ</w:t>
+        <w:t>ptr_c = &amp;ptr_a;</w:t>
+      </w:r>
+      <w:r>
+        <w:rPr>
+          <w:rFonts w:ascii="Consolas" w:hAnsi="Consolas" w:cs="Consolas"/>
+          <w:color w:val="008000"/>
+          <w:sz w:val="23"/>
+          <w:szCs w:val="19"/>
+        </w:rPr>
+        <w:t>//Assign address of pointer ptr_a for pointer</w:t>
+      </w:r>
+      <w:r>
+        <w:rPr>
+          <w:rFonts w:ascii="Consolas" w:hAnsi="Consolas" w:cs="Consolas"/>
+          <w:color w:val="008000"/>
+          <w:sz w:val="23"/>
+          <w:szCs w:val="19"/>
+        </w:rPr>
+        <w:t xml:space="preserve"> ptr_c</w:t>
       </w:r>
     </w:p>
     <w:p>
@@ -1640,35 +1575,169 @@
           <w:szCs w:val="19"/>
         </w:rPr>
         <w:tab/>
-      </w:r>
-      <w:proofErr w:type="gramStart"/>
-      <w:r>
-        <w:rPr>
-          <w:rFonts w:ascii="Consolas" w:hAnsi="Consolas" w:cs="Consolas"/>
-          <w:color w:val="0000FF"/>
-          <w:sz w:val="23"/>
-          <w:szCs w:val="19"/>
-        </w:rPr>
-        <w:t>delete</w:t>
-      </w:r>
-      <w:proofErr w:type="gramEnd"/>
-      <w:r>
-        <w:rPr>
-          <w:rFonts w:ascii="Consolas" w:hAnsi="Consolas" w:cs="Consolas"/>
-          <w:color w:val="000000"/>
-          <w:sz w:val="23"/>
-          <w:szCs w:val="19"/>
-        </w:rPr>
-        <w:t xml:space="preserve"> ptr_a;</w:t>
-      </w:r>
-      <w:r>
-        <w:rPr>
-          <w:rFonts w:ascii="Consolas" w:hAnsi="Consolas" w:cs="Consolas"/>
-          <w:color w:val="008000"/>
-          <w:sz w:val="23"/>
-          <w:szCs w:val="19"/>
-        </w:rPr>
-        <w:t>//Xóa vùng nhớ của địa chỉ mà con tro ptr_a trỏ tới trên Heap</w:t>
+        <w:t xml:space="preserve">cout </w:t>
+      </w:r>
+      <w:r>
+        <w:rPr>
+          <w:rFonts w:ascii="Consolas" w:hAnsi="Consolas" w:cs="Consolas"/>
+          <w:color w:val="008080"/>
+          <w:sz w:val="23"/>
+          <w:szCs w:val="19"/>
+        </w:rPr>
+        <w:t>&lt;&lt;</w:t>
+      </w:r>
+      <w:r>
+        <w:rPr>
+          <w:rFonts w:ascii="Consolas" w:hAnsi="Consolas" w:cs="Consolas"/>
+          <w:color w:val="000000"/>
+          <w:sz w:val="23"/>
+          <w:szCs w:val="19"/>
+        </w:rPr>
+        <w:t xml:space="preserve"> *ptr_c </w:t>
+      </w:r>
+      <w:r>
+        <w:rPr>
+          <w:rFonts w:ascii="Consolas" w:hAnsi="Consolas" w:cs="Consolas"/>
+          <w:color w:val="008080"/>
+          <w:sz w:val="23"/>
+          <w:szCs w:val="19"/>
+        </w:rPr>
+        <w:t>&lt;&lt;</w:t>
+      </w:r>
+      <w:r>
+        <w:rPr>
+          <w:rFonts w:ascii="Consolas" w:hAnsi="Consolas" w:cs="Consolas"/>
+          <w:color w:val="000000"/>
+          <w:sz w:val="23"/>
+          <w:szCs w:val="19"/>
+        </w:rPr>
+        <w:t xml:space="preserve"> </w:t>
+      </w:r>
+      <w:r>
+        <w:rPr>
+          <w:rFonts w:ascii="Consolas" w:hAnsi="Consolas" w:cs="Consolas"/>
+          <w:color w:val="A31515"/>
+          <w:sz w:val="23"/>
+          <w:szCs w:val="19"/>
+        </w:rPr>
+        <w:t>" "</w:t>
+      </w:r>
+      <w:r>
+        <w:rPr>
+          <w:rFonts w:ascii="Consolas" w:hAnsi="Consolas" w:cs="Consolas"/>
+          <w:color w:val="000000"/>
+          <w:sz w:val="23"/>
+          <w:szCs w:val="19"/>
+        </w:rPr>
+        <w:t xml:space="preserve"> </w:t>
+      </w:r>
+      <w:r>
+        <w:rPr>
+          <w:rFonts w:ascii="Consolas" w:hAnsi="Consolas" w:cs="Consolas"/>
+          <w:color w:val="008080"/>
+          <w:sz w:val="23"/>
+          <w:szCs w:val="19"/>
+        </w:rPr>
+        <w:t>&lt;&lt;</w:t>
+      </w:r>
+      <w:r>
+        <w:rPr>
+          <w:rFonts w:ascii="Consolas" w:hAnsi="Consolas" w:cs="Consolas"/>
+          <w:color w:val="000000"/>
+          <w:sz w:val="23"/>
+          <w:szCs w:val="19"/>
+        </w:rPr>
+        <w:t xml:space="preserve"> **ptr_c </w:t>
+      </w:r>
+      <w:r>
+        <w:rPr>
+          <w:rFonts w:ascii="Consolas" w:hAnsi="Consolas" w:cs="Consolas"/>
+          <w:color w:val="008080"/>
+          <w:sz w:val="23"/>
+          <w:szCs w:val="19"/>
+        </w:rPr>
+        <w:t>&lt;&lt;</w:t>
+      </w:r>
+      <w:r>
+        <w:rPr>
+          <w:rFonts w:ascii="Consolas" w:hAnsi="Consolas" w:cs="Consolas"/>
+          <w:color w:val="000000"/>
+          <w:sz w:val="23"/>
+          <w:szCs w:val="19"/>
+        </w:rPr>
+        <w:t xml:space="preserve"> </w:t>
+      </w:r>
+      <w:r>
+        <w:rPr>
+          <w:rFonts w:ascii="Consolas" w:hAnsi="Consolas" w:cs="Consolas"/>
+          <w:color w:val="A31515"/>
+          <w:sz w:val="23"/>
+          <w:szCs w:val="19"/>
+        </w:rPr>
+        <w:t>"\n"</w:t>
+      </w:r>
+      <w:r>
+        <w:rPr>
+          <w:rFonts w:ascii="Consolas" w:hAnsi="Consolas" w:cs="Consolas"/>
+          <w:color w:val="000000"/>
+          <w:sz w:val="23"/>
+          <w:szCs w:val="19"/>
+        </w:rPr>
+        <w:t>;</w:t>
+      </w:r>
+      <w:r>
+        <w:rPr>
+          <w:rFonts w:ascii="Consolas" w:hAnsi="Consolas" w:cs="Consolas"/>
+          <w:color w:val="008000"/>
+          <w:sz w:val="23"/>
+          <w:szCs w:val="19"/>
+        </w:rPr>
+        <w:t xml:space="preserve">// </w:t>
+      </w:r>
+      <w:r>
+        <w:rPr>
+          <w:rFonts w:ascii="Consolas" w:hAnsi="Consolas" w:cs="Consolas"/>
+          <w:color w:val="008000"/>
+          <w:sz w:val="23"/>
+          <w:szCs w:val="19"/>
+        </w:rPr>
+        <w:t xml:space="preserve">printf out address of pointer  *ptr_a = 0x1519f0 and its value is </w:t>
+      </w:r>
+      <w:r>
+        <w:rPr>
+          <w:rFonts w:ascii="Consolas" w:hAnsi="Consolas" w:cs="Consolas"/>
+          <w:color w:val="008000"/>
+          <w:sz w:val="23"/>
+          <w:szCs w:val="19"/>
+        </w:rPr>
+        <w:t xml:space="preserve"> =3( </w:t>
+      </w:r>
+      <w:r>
+        <w:rPr>
+          <w:rFonts w:ascii="Consolas" w:hAnsi="Consolas" w:cs="Consolas"/>
+          <w:color w:val="008000"/>
+          <w:sz w:val="23"/>
+          <w:szCs w:val="19"/>
+        </w:rPr>
+        <w:t>Because</w:t>
+      </w:r>
+      <w:r>
+        <w:rPr>
+          <w:rFonts w:ascii="Consolas" w:hAnsi="Consolas" w:cs="Consolas"/>
+          <w:color w:val="008000"/>
+          <w:sz w:val="23"/>
+          <w:szCs w:val="19"/>
+        </w:rPr>
+        <w:t xml:space="preserve"> </w:t>
+      </w:r>
+      <w:r>
+        <w:rPr>
+          <w:rFonts w:ascii="Consolas" w:hAnsi="Consolas" w:cs="Consolas"/>
+          <w:color w:val="008000"/>
+          <w:sz w:val="23"/>
+          <w:szCs w:val="19"/>
+        </w:rPr>
+        <w:t>pointer ptr_c is pointer to pointer</w:t>
       </w:r>
     </w:p>
     <w:p>
@@ -1692,45 +1761,51 @@
           <w:szCs w:val="19"/>
         </w:rPr>
         <w:tab/>
-        <w:t xml:space="preserve">ptr_a = </w:t>
-      </w:r>
-      <w:r>
-        <w:rPr>
-          <w:rFonts w:ascii="Consolas" w:hAnsi="Consolas" w:cs="Consolas"/>
-          <w:color w:val="6F008A"/>
-          <w:sz w:val="23"/>
-          <w:szCs w:val="19"/>
-        </w:rPr>
-        <w:t>NULL</w:t>
-      </w:r>
-      <w:proofErr w:type="gramStart"/>
-      <w:r>
-        <w:rPr>
-          <w:rFonts w:ascii="Consolas" w:hAnsi="Consolas" w:cs="Consolas"/>
-          <w:color w:val="000000"/>
-          <w:sz w:val="23"/>
-          <w:szCs w:val="19"/>
-        </w:rPr>
-        <w:t>;</w:t>
-      </w:r>
-      <w:r>
-        <w:rPr>
-          <w:rFonts w:ascii="Consolas" w:hAnsi="Consolas" w:cs="Consolas"/>
-          <w:color w:val="008000"/>
-          <w:sz w:val="23"/>
-          <w:szCs w:val="19"/>
-        </w:rPr>
-        <w:t>/</w:t>
-      </w:r>
-      <w:proofErr w:type="gramEnd"/>
-      <w:r>
-        <w:rPr>
-          <w:rFonts w:ascii="Consolas" w:hAnsi="Consolas" w:cs="Consolas"/>
-          <w:color w:val="008000"/>
-          <w:sz w:val="23"/>
-          <w:szCs w:val="19"/>
-        </w:rPr>
-        <w:t>/gán giá trị con tro ptr_a =NULL</w:t>
+      </w:r>
+      <w:r>
+        <w:rPr>
+          <w:rFonts w:ascii="Consolas" w:hAnsi="Consolas" w:cs="Consolas"/>
+          <w:color w:val="0000FF"/>
+          <w:sz w:val="23"/>
+          <w:szCs w:val="19"/>
+        </w:rPr>
+        <w:t>delete</w:t>
+      </w:r>
+      <w:r>
+        <w:rPr>
+          <w:rFonts w:ascii="Consolas" w:hAnsi="Consolas" w:cs="Consolas"/>
+          <w:color w:val="000000"/>
+          <w:sz w:val="23"/>
+          <w:szCs w:val="19"/>
+        </w:rPr>
+        <w:t xml:space="preserve"> ptr_a;</w:t>
+      </w:r>
+      <w:r>
+        <w:rPr>
+          <w:rFonts w:ascii="Consolas" w:hAnsi="Consolas" w:cs="Consolas"/>
+          <w:color w:val="008000"/>
+          <w:sz w:val="23"/>
+          <w:szCs w:val="19"/>
+        </w:rPr>
+        <w:t>//</w:t>
+      </w:r>
+      <w:r>
+        <w:rPr>
+          <w:rFonts w:ascii="Consolas" w:hAnsi="Consolas" w:cs="Consolas"/>
+          <w:color w:val="008000"/>
+          <w:sz w:val="23"/>
+          <w:szCs w:val="19"/>
+        </w:rPr>
+        <w:t xml:space="preserve"> </w:t>
+      </w:r>
+      <w:r>
+        <w:rPr>
+          <w:rFonts w:ascii="Consolas" w:hAnsi="Consolas" w:cs="Consolas"/>
+          <w:color w:val="008000"/>
+          <w:sz w:val="23"/>
+          <w:szCs w:val="19"/>
+        </w:rPr>
+        <w:t xml:space="preserve">Delete link  between pointer ptr_a and value pointer ptr_a is pointting. </w:t>
       </w:r>
     </w:p>
     <w:p>
@@ -1754,18 +1829,56 @@
           <w:szCs w:val="19"/>
         </w:rPr>
         <w:tab/>
-      </w:r>
-      <w:proofErr w:type="gramStart"/>
-      <w:r>
-        <w:rPr>
-          <w:rFonts w:ascii="Consolas" w:hAnsi="Consolas" w:cs="Consolas"/>
-          <w:color w:val="000000"/>
-          <w:sz w:val="23"/>
-          <w:szCs w:val="19"/>
-        </w:rPr>
+        <w:t xml:space="preserve">ptr_a = </w:t>
+      </w:r>
+      <w:r>
+        <w:rPr>
+          <w:rFonts w:ascii="Consolas" w:hAnsi="Consolas" w:cs="Consolas"/>
+          <w:color w:val="6F008A"/>
+          <w:sz w:val="23"/>
+          <w:szCs w:val="19"/>
+        </w:rPr>
+        <w:t>NULL</w:t>
+      </w:r>
+      <w:r>
+        <w:rPr>
+          <w:rFonts w:ascii="Consolas" w:hAnsi="Consolas" w:cs="Consolas"/>
+          <w:color w:val="000000"/>
+          <w:sz w:val="23"/>
+          <w:szCs w:val="19"/>
+        </w:rPr>
+        <w:t>;</w:t>
+      </w:r>
+      <w:r>
+        <w:rPr>
+          <w:rFonts w:ascii="Consolas" w:hAnsi="Consolas" w:cs="Consolas"/>
+          <w:color w:val="008000"/>
+          <w:sz w:val="23"/>
+          <w:szCs w:val="19"/>
+        </w:rPr>
+        <w:t>//Assign value for pointer ptr_a = N</w:t>
+      </w:r>
+      <w:bookmarkStart w:id="0" w:name="_GoBack"/>
+      <w:bookmarkEnd w:id="0"/>
+      <w:r>
+        <w:rPr>
+          <w:rFonts w:ascii="Consolas" w:hAnsi="Consolas" w:cs="Consolas"/>
+          <w:color w:val="008000"/>
+          <w:sz w:val="23"/>
+          <w:szCs w:val="19"/>
+        </w:rPr>
+        <w:t>ULL</w:t>
+      </w:r>
+      <w:r>
+        <w:rPr>
+          <w:rFonts w:ascii="Consolas" w:hAnsi="Consolas" w:cs="Consolas"/>
+          <w:color w:val="000000"/>
+          <w:sz w:val="23"/>
+          <w:szCs w:val="19"/>
+        </w:rPr>
+        <w:tab/>
         <w:t>system(</w:t>
       </w:r>
-      <w:proofErr w:type="gramEnd"/>
       <w:r>
         <w:rPr>
           <w:rFonts w:ascii="Consolas" w:hAnsi="Consolas" w:cs="Consolas"/>
@@ -1814,7 +1927,6 @@
           <w:szCs w:val="19"/>
         </w:rPr>
       </w:pPr>
-      <w:proofErr w:type="gramStart"/>
       <w:r>
         <w:rPr>
           <w:rFonts w:ascii="Consolas" w:hAnsi="Consolas" w:cs="Consolas"/>
@@ -1833,18 +1945,7 @@
           <w:sz w:val="27"/>
           <w:szCs w:val="19"/>
         </w:rPr>
-        <w:t>Detect</w:t>
-      </w:r>
-      <w:proofErr w:type="gramEnd"/>
-      <w:r>
-        <w:rPr>
-          <w:rFonts w:ascii="Consolas" w:hAnsi="Consolas" w:cs="Consolas"/>
-          <w:b/>
-          <w:color w:val="000000"/>
-          <w:sz w:val="27"/>
-          <w:szCs w:val="19"/>
-        </w:rPr>
-        <w:t xml:space="preserve"> and solve problems of following program</w:t>
+        <w:t>Detect and solve problems of following program</w:t>
       </w:r>
     </w:p>
     <w:p>
@@ -1872,9 +1973,8 @@
           <w:szCs w:val="26"/>
           <w:u w:val="single"/>
         </w:rPr>
-        <w:t xml:space="preserve">Dynamic memory </w:t>
-      </w:r>
-      <w:proofErr w:type="gramStart"/>
+        <w:t>Dynamic memory allocation</w:t>
+      </w:r>
       <w:r>
         <w:rPr>
           <w:rFonts w:ascii="Times New Roman" w:eastAsia="Times New Roman" w:hAnsi="Times New Roman" w:cs="Times New Roman"/>
@@ -1883,16 +1983,6 @@
           <w:szCs w:val="26"/>
           <w:u w:val="single"/>
         </w:rPr>
-        <w:t>allocation</w:t>
-      </w:r>
-      <w:r>
-        <w:rPr>
-          <w:rFonts w:ascii="Times New Roman" w:eastAsia="Times New Roman" w:hAnsi="Times New Roman" w:cs="Times New Roman"/>
-          <w:b/>
-          <w:sz w:val="26"/>
-          <w:szCs w:val="26"/>
-          <w:u w:val="single"/>
-        </w:rPr>
         <w:t xml:space="preserve"> </w:t>
       </w:r>
       <w:r>
@@ -1901,16 +1991,7 @@
           <w:sz w:val="26"/>
           <w:szCs w:val="26"/>
         </w:rPr>
-        <w:t xml:space="preserve"> for</w:t>
-      </w:r>
-      <w:proofErr w:type="gramEnd"/>
-      <w:r>
-        <w:rPr>
-          <w:rFonts w:ascii="Times New Roman" w:eastAsia="Times New Roman" w:hAnsi="Times New Roman" w:cs="Times New Roman"/>
-          <w:sz w:val="26"/>
-          <w:szCs w:val="26"/>
-        </w:rPr>
-        <w:t xml:space="preserve"> vairble pointer p and we miss operator [] after delete a.</w:t>
+        <w:t xml:space="preserve"> for vairble pointer p and we miss operator [] after delete a.</w:t>
       </w:r>
     </w:p>
     <w:p>
@@ -1953,7 +2034,6 @@
           <w:sz w:val="25"/>
           <w:szCs w:val="19"/>
         </w:rPr>
-        <w:lastRenderedPageBreak/>
         <w:t>#include</w:t>
       </w:r>
       <w:r>
@@ -1988,7 +2068,6 @@
           <w:szCs w:val="19"/>
         </w:rPr>
       </w:pPr>
-      <w:proofErr w:type="gramStart"/>
       <w:r>
         <w:rPr>
           <w:rFonts w:ascii="Consolas" w:hAnsi="Consolas" w:cs="Consolas"/>
@@ -1998,7 +2077,6 @@
         </w:rPr>
         <w:t>using</w:t>
       </w:r>
-      <w:proofErr w:type="gramEnd"/>
       <w:r>
         <w:rPr>
           <w:rFonts w:ascii="Consolas" w:hAnsi="Consolas" w:cs="Consolas"/>
@@ -2040,7 +2118,6 @@
           <w:szCs w:val="19"/>
         </w:rPr>
       </w:pPr>
-      <w:proofErr w:type="gramStart"/>
       <w:r>
         <w:rPr>
           <w:rFonts w:ascii="Consolas" w:hAnsi="Consolas" w:cs="Consolas"/>
@@ -2050,7 +2127,6 @@
         </w:rPr>
         <w:t>void</w:t>
       </w:r>
-      <w:proofErr w:type="gramEnd"/>
       <w:r>
         <w:rPr>
           <w:rFonts w:ascii="Consolas" w:hAnsi="Consolas" w:cs="Consolas"/>
@@ -2118,7 +2194,6 @@
         </w:rPr>
         <w:tab/>
       </w:r>
-      <w:proofErr w:type="gramStart"/>
       <w:r>
         <w:rPr>
           <w:rFonts w:ascii="Consolas" w:hAnsi="Consolas" w:cs="Consolas"/>
@@ -2128,7 +2203,6 @@
         </w:rPr>
         <w:t>int</w:t>
       </w:r>
-      <w:proofErr w:type="gramEnd"/>
       <w:r>
         <w:rPr>
           <w:rFonts w:ascii="Consolas" w:hAnsi="Consolas" w:cs="Consolas"/>
@@ -2161,7 +2235,6 @@
         </w:rPr>
         <w:tab/>
       </w:r>
-      <w:proofErr w:type="gramStart"/>
       <w:r>
         <w:rPr>
           <w:rFonts w:ascii="Consolas" w:hAnsi="Consolas" w:cs="Consolas"/>
@@ -2171,7 +2244,6 @@
         </w:rPr>
         <w:t>int</w:t>
       </w:r>
-      <w:proofErr w:type="gramEnd"/>
       <w:r>
         <w:rPr>
           <w:rFonts w:ascii="Consolas" w:hAnsi="Consolas" w:cs="Consolas"/>
@@ -2266,36 +2338,16 @@
           <w:sz w:val="25"/>
           <w:szCs w:val="19"/>
         </w:rPr>
-        <w:t>a</w:t>
-      </w:r>
-      <w:proofErr w:type="gramStart"/>
-      <w:r>
-        <w:rPr>
-          <w:rFonts w:ascii="Consolas" w:hAnsi="Consolas" w:cs="Consolas"/>
-          <w:color w:val="000000"/>
-          <w:sz w:val="25"/>
-          <w:szCs w:val="19"/>
-        </w:rPr>
-        <w:t>;</w:t>
-      </w:r>
-      <w:r>
-        <w:rPr>
-          <w:rFonts w:ascii="Consolas" w:hAnsi="Consolas" w:cs="Consolas"/>
-          <w:color w:val="000000"/>
-          <w:sz w:val="25"/>
-          <w:szCs w:val="19"/>
-        </w:rPr>
-        <w:t>/</w:t>
-      </w:r>
-      <w:proofErr w:type="gramEnd"/>
-      <w:r>
-        <w:rPr>
-          <w:rFonts w:ascii="Consolas" w:hAnsi="Consolas" w:cs="Consolas"/>
-          <w:color w:val="000000"/>
-          <w:sz w:val="25"/>
-          <w:szCs w:val="19"/>
-        </w:rPr>
-        <w:t>/assign address vairble a for pointer p</w:t>
+        <w:t>a;</w:t>
+      </w:r>
+      <w:r>
+        <w:rPr>
+          <w:rFonts w:ascii="Consolas" w:hAnsi="Consolas" w:cs="Consolas"/>
+          <w:color w:val="000000"/>
+          <w:sz w:val="25"/>
+          <w:szCs w:val="19"/>
+        </w:rPr>
+        <w:t>//assign address vairble a for pointer p</w:t>
       </w:r>
     </w:p>
     <w:p>
@@ -2320,7 +2372,6 @@
         </w:rPr>
         <w:tab/>
       </w:r>
-      <w:proofErr w:type="gramStart"/>
       <w:r>
         <w:rPr>
           <w:rFonts w:ascii="Consolas" w:hAnsi="Consolas" w:cs="Consolas"/>
@@ -2330,7 +2381,6 @@
         </w:rPr>
         <w:t>int</w:t>
       </w:r>
-      <w:proofErr w:type="gramEnd"/>
       <w:r>
         <w:rPr>
           <w:rFonts w:ascii="Consolas" w:hAnsi="Consolas" w:cs="Consolas"/>
@@ -2399,7 +2449,6 @@
         </w:rPr>
         <w:tab/>
       </w:r>
-      <w:proofErr w:type="gramStart"/>
       <w:r>
         <w:rPr>
           <w:rFonts w:ascii="Consolas" w:hAnsi="Consolas" w:cs="Consolas"/>
@@ -2409,7 +2458,6 @@
         </w:rPr>
         <w:t>delete</w:t>
       </w:r>
-      <w:proofErr w:type="gramEnd"/>
       <w:r>
         <w:rPr>
           <w:rFonts w:ascii="Consolas" w:hAnsi="Consolas" w:cs="Consolas"/>
@@ -2442,7 +2490,6 @@
         </w:rPr>
         <w:tab/>
       </w:r>
-      <w:proofErr w:type="gramStart"/>
       <w:r>
         <w:rPr>
           <w:rFonts w:ascii="Consolas" w:hAnsi="Consolas" w:cs="Consolas"/>
@@ -2459,17 +2506,7 @@
           <w:sz w:val="25"/>
           <w:szCs w:val="19"/>
         </w:rPr>
-        <w:t>[</w:t>
-      </w:r>
-      <w:proofErr w:type="gramEnd"/>
-      <w:r>
-        <w:rPr>
-          <w:rFonts w:ascii="Consolas" w:hAnsi="Consolas" w:cs="Consolas"/>
-          <w:color w:val="008000"/>
-          <w:sz w:val="25"/>
-          <w:szCs w:val="19"/>
-        </w:rPr>
-        <w:t>]</w:t>
+        <w:t>[]</w:t>
       </w:r>
       <w:r>
         <w:rPr>
@@ -2530,7 +2567,6 @@
         </w:rPr>
         <w:tab/>
       </w:r>
-      <w:proofErr w:type="gramStart"/>
       <w:r>
         <w:rPr>
           <w:rFonts w:ascii="Consolas" w:hAnsi="Consolas" w:cs="Consolas"/>
@@ -2540,7 +2576,6 @@
         </w:rPr>
         <w:t>delete</w:t>
       </w:r>
-      <w:proofErr w:type="gramEnd"/>
       <w:r>
         <w:rPr>
           <w:rFonts w:ascii="Consolas" w:hAnsi="Consolas" w:cs="Consolas"/>
@@ -2592,7 +2627,6 @@
           <w:szCs w:val="19"/>
         </w:rPr>
       </w:pPr>
-      <w:proofErr w:type="gramStart"/>
       <w:r>
         <w:rPr>
           <w:rFonts w:ascii="Consolas" w:hAnsi="Consolas" w:cs="Consolas"/>
@@ -2601,18 +2635,7 @@
           <w:sz w:val="27"/>
           <w:szCs w:val="19"/>
         </w:rPr>
-        <w:t>3.Using</w:t>
-      </w:r>
-      <w:proofErr w:type="gramEnd"/>
-      <w:r>
-        <w:rPr>
-          <w:rFonts w:ascii="Consolas" w:hAnsi="Consolas" w:cs="Consolas"/>
-          <w:b/>
-          <w:color w:val="000000"/>
-          <w:sz w:val="27"/>
-          <w:szCs w:val="19"/>
-        </w:rPr>
-        <w:t xml:space="preserve"> pointer</w:t>
+        <w:t>3.Using pointer</w:t>
       </w:r>
     </w:p>
     <w:p>
@@ -2682,18 +2705,7 @@
           <w:sz w:val="23"/>
           <w:szCs w:val="19"/>
         </w:rPr>
-        <w:t xml:space="preserve">When we use </w:t>
-      </w:r>
-      <w:proofErr w:type="gramStart"/>
-      <w:r>
-        <w:rPr>
-          <w:rFonts w:ascii="Consolas" w:hAnsi="Consolas" w:cs="Consolas"/>
-          <w:b/>
-          <w:color w:val="000000"/>
-          <w:sz w:val="23"/>
-          <w:szCs w:val="19"/>
-        </w:rPr>
-        <w:t>delete</w:t>
+        <w:t>When we use delete</w:t>
       </w:r>
       <w:r>
         <w:rPr>
@@ -2705,7 +2717,6 @@
         </w:rPr>
         <w:t xml:space="preserve"> ?</w:t>
       </w:r>
-      <w:proofErr w:type="gramEnd"/>
     </w:p>
     <w:p>
       <w:pPr>
@@ -2726,7 +2737,6 @@
         </w:rPr>
         <w:t xml:space="preserve">Chúng ta sử dung delete khi chúng muốn trả lại vùng nhớ trên Heap cho Hệ Điều Hành và sau khi chúng ta sử dụng toán tử </w:t>
       </w:r>
-      <w:proofErr w:type="gramStart"/>
       <w:r>
         <w:rPr>
           <w:rFonts w:ascii="Consolas" w:hAnsi="Consolas" w:cs="Consolas"/>
@@ -2747,7 +2757,6 @@
         </w:rPr>
         <w:t xml:space="preserve"> .</w:t>
       </w:r>
-      <w:proofErr w:type="gramEnd"/>
     </w:p>
     <w:p>
       <w:pPr>
@@ -2777,29 +2786,7 @@
           <w:sz w:val="23"/>
           <w:szCs w:val="19"/>
         </w:rPr>
-        <w:t xml:space="preserve">nce between delete and </w:t>
-      </w:r>
-      <w:proofErr w:type="gramStart"/>
-      <w:r>
-        <w:rPr>
-          <w:rFonts w:ascii="Consolas" w:hAnsi="Consolas" w:cs="Consolas"/>
-          <w:b/>
-          <w:color w:val="000000"/>
-          <w:sz w:val="23"/>
-          <w:szCs w:val="19"/>
-        </w:rPr>
-        <w:t>delete[</w:t>
-      </w:r>
-      <w:proofErr w:type="gramEnd"/>
-      <w:r>
-        <w:rPr>
-          <w:rFonts w:ascii="Consolas" w:hAnsi="Consolas" w:cs="Consolas"/>
-          <w:b/>
-          <w:color w:val="000000"/>
-          <w:sz w:val="23"/>
-          <w:szCs w:val="19"/>
-        </w:rPr>
-        <w:t>]?</w:t>
+        <w:t>nce between delete and delete[]?</w:t>
       </w:r>
       <w:r>
         <w:rPr>
@@ -2821,25 +2808,14 @@
           <w:szCs w:val="19"/>
         </w:rPr>
       </w:pPr>
-      <w:proofErr w:type="gramStart"/>
-      <w:r>
-        <w:rPr>
-          <w:rFonts w:ascii="Consolas" w:hAnsi="Consolas" w:cs="Consolas"/>
-          <w:color w:val="000000"/>
-          <w:sz w:val="23"/>
-          <w:szCs w:val="19"/>
-        </w:rPr>
-        <w:t>Delete[</w:t>
-      </w:r>
-      <w:proofErr w:type="gramEnd"/>
-      <w:r>
-        <w:rPr>
-          <w:rFonts w:ascii="Consolas" w:hAnsi="Consolas" w:cs="Consolas"/>
-          <w:color w:val="000000"/>
-          <w:sz w:val="23"/>
-          <w:szCs w:val="19"/>
-        </w:rPr>
-        <w:t>] dung trong trường hợp tạo mảng.</w:t>
+      <w:r>
+        <w:rPr>
+          <w:rFonts w:ascii="Consolas" w:hAnsi="Consolas" w:cs="Consolas"/>
+          <w:color w:val="000000"/>
+          <w:sz w:val="23"/>
+          <w:szCs w:val="19"/>
+        </w:rPr>
+        <w:t>Delete[] dung trong trường hợp tạo mảng.</w:t>
       </w:r>
     </w:p>
     <w:p>
@@ -2934,149 +2910,71 @@
           <w:sz w:val="23"/>
           <w:szCs w:val="19"/>
         </w:rPr>
-        <w:t xml:space="preserve">Using namespace </w:t>
-      </w:r>
-      <w:proofErr w:type="gramStart"/>
-      <w:r>
-        <w:rPr>
-          <w:rFonts w:ascii="Consolas" w:hAnsi="Consolas" w:cs="Consolas"/>
-          <w:b/>
-          <w:color w:val="000000"/>
-          <w:sz w:val="23"/>
-          <w:szCs w:val="19"/>
-        </w:rPr>
-        <w:t>std</w:t>
-      </w:r>
-      <w:proofErr w:type="gramEnd"/>
-      <w:r>
-        <w:rPr>
-          <w:rFonts w:ascii="Consolas" w:hAnsi="Consolas" w:cs="Consolas"/>
-          <w:b/>
-          <w:color w:val="000000"/>
-          <w:sz w:val="23"/>
-          <w:szCs w:val="19"/>
-        </w:rPr>
-        <w:t>;</w:t>
-      </w:r>
-    </w:p>
-    <w:p>
-      <w:pPr>
-        <w:rPr>
-          <w:rFonts w:ascii="Consolas" w:hAnsi="Consolas" w:cs="Consolas"/>
-          <w:b/>
-          <w:color w:val="000000"/>
-          <w:sz w:val="23"/>
-          <w:szCs w:val="19"/>
-        </w:rPr>
-      </w:pPr>
-      <w:r>
-        <w:rPr>
-          <w:rFonts w:ascii="Consolas" w:hAnsi="Consolas" w:cs="Consolas"/>
-          <w:b/>
-          <w:color w:val="000000"/>
-          <w:sz w:val="23"/>
-          <w:szCs w:val="19"/>
-        </w:rPr>
-        <w:t xml:space="preserve">Void </w:t>
-      </w:r>
-      <w:proofErr w:type="gramStart"/>
-      <w:r>
-        <w:rPr>
-          <w:rFonts w:ascii="Consolas" w:hAnsi="Consolas" w:cs="Consolas"/>
-          <w:b/>
-          <w:color w:val="000000"/>
-          <w:sz w:val="23"/>
-          <w:szCs w:val="19"/>
-        </w:rPr>
-        <w:t>main(</w:t>
-      </w:r>
-      <w:proofErr w:type="gramEnd"/>
-      <w:r>
-        <w:rPr>
-          <w:rFonts w:ascii="Consolas" w:hAnsi="Consolas" w:cs="Consolas"/>
-          <w:b/>
-          <w:color w:val="000000"/>
-          <w:sz w:val="23"/>
-          <w:szCs w:val="19"/>
-        </w:rPr>
-        <w:t>){</w:t>
-      </w:r>
-    </w:p>
-    <w:p>
-      <w:pPr>
-        <w:rPr>
-          <w:rFonts w:ascii="Consolas" w:hAnsi="Consolas" w:cs="Consolas"/>
-          <w:b/>
-          <w:color w:val="000000"/>
-          <w:sz w:val="23"/>
-          <w:szCs w:val="19"/>
-        </w:rPr>
-      </w:pPr>
-      <w:r>
-        <w:rPr>
-          <w:rFonts w:ascii="Consolas" w:hAnsi="Consolas" w:cs="Consolas"/>
-          <w:b/>
-          <w:color w:val="000000"/>
-          <w:sz w:val="23"/>
-          <w:szCs w:val="19"/>
-        </w:rPr>
-        <w:t xml:space="preserve">Int *array = new </w:t>
-      </w:r>
-      <w:proofErr w:type="gramStart"/>
-      <w:r>
-        <w:rPr>
-          <w:rFonts w:ascii="Consolas" w:hAnsi="Consolas" w:cs="Consolas"/>
-          <w:b/>
-          <w:color w:val="000000"/>
-          <w:sz w:val="23"/>
-          <w:szCs w:val="19"/>
-        </w:rPr>
-        <w:t>int[</w:t>
-      </w:r>
-      <w:proofErr w:type="gramEnd"/>
-      <w:r>
-        <w:rPr>
-          <w:rFonts w:ascii="Consolas" w:hAnsi="Consolas" w:cs="Consolas"/>
-          <w:b/>
-          <w:color w:val="000000"/>
-          <w:sz w:val="23"/>
-          <w:szCs w:val="19"/>
-        </w:rPr>
-        <w:t>5];</w:t>
-      </w:r>
-    </w:p>
-    <w:p>
-      <w:pPr>
-        <w:rPr>
-          <w:rFonts w:ascii="Consolas" w:hAnsi="Consolas" w:cs="Consolas"/>
-          <w:b/>
-          <w:color w:val="000000"/>
-          <w:sz w:val="23"/>
-          <w:szCs w:val="19"/>
-        </w:rPr>
-      </w:pPr>
-      <w:r>
-        <w:rPr>
-          <w:rFonts w:ascii="Consolas" w:hAnsi="Consolas" w:cs="Consolas"/>
-          <w:b/>
-          <w:color w:val="000000"/>
-          <w:sz w:val="23"/>
-          <w:szCs w:val="19"/>
-        </w:rPr>
-        <w:t xml:space="preserve">Delete </w:t>
-      </w:r>
-      <w:proofErr w:type="gramStart"/>
-      <w:r>
-        <w:rPr>
-          <w:rFonts w:ascii="Consolas" w:hAnsi="Consolas" w:cs="Consolas"/>
-          <w:b/>
-          <w:color w:val="000000"/>
-          <w:sz w:val="23"/>
-          <w:szCs w:val="19"/>
-        </w:rPr>
-        <w:t>array[</w:t>
-      </w:r>
-      <w:proofErr w:type="gramEnd"/>
+        <w:t>Using namespace std;</w:t>
+      </w:r>
+    </w:p>
+    <w:p>
+      <w:pPr>
+        <w:rPr>
+          <w:rFonts w:ascii="Consolas" w:hAnsi="Consolas" w:cs="Consolas"/>
+          <w:b/>
+          <w:color w:val="000000"/>
+          <w:sz w:val="23"/>
+          <w:szCs w:val="19"/>
+        </w:rPr>
+      </w:pPr>
+      <w:r>
+        <w:rPr>
+          <w:rFonts w:ascii="Consolas" w:hAnsi="Consolas" w:cs="Consolas"/>
+          <w:b/>
+          <w:color w:val="000000"/>
+          <w:sz w:val="23"/>
+          <w:szCs w:val="19"/>
+        </w:rPr>
+        <w:t>Void main(){</w:t>
+      </w:r>
+    </w:p>
+    <w:p>
+      <w:pPr>
+        <w:rPr>
+          <w:rFonts w:ascii="Consolas" w:hAnsi="Consolas" w:cs="Consolas"/>
+          <w:b/>
+          <w:color w:val="000000"/>
+          <w:sz w:val="23"/>
+          <w:szCs w:val="19"/>
+        </w:rPr>
+      </w:pPr>
+      <w:r>
+        <w:rPr>
+          <w:rFonts w:ascii="Consolas" w:hAnsi="Consolas" w:cs="Consolas"/>
+          <w:b/>
+          <w:color w:val="000000"/>
+          <w:sz w:val="23"/>
+          <w:szCs w:val="19"/>
+        </w:rPr>
+        <w:t>Int *array = new int[5];</w:t>
+      </w:r>
+    </w:p>
+    <w:p>
+      <w:pPr>
+        <w:rPr>
+          <w:rFonts w:ascii="Consolas" w:hAnsi="Consolas" w:cs="Consolas"/>
+          <w:b/>
+          <w:color w:val="000000"/>
+          <w:sz w:val="23"/>
+          <w:szCs w:val="19"/>
+        </w:rPr>
+      </w:pPr>
+      <w:r>
+        <w:rPr>
+          <w:rFonts w:ascii="Consolas" w:hAnsi="Consolas" w:cs="Consolas"/>
+          <w:b/>
+          <w:color w:val="000000"/>
+          <w:sz w:val="23"/>
+          <w:szCs w:val="19"/>
+        </w:rPr>
+        <w:t>Delete array[</w:t>
+      </w:r>
       <w:r>
         <w:rPr>
           <w:rFonts w:ascii="Consolas" w:hAnsi="Consolas" w:cs="Consolas"/>
@@ -3127,7 +3025,6 @@
           <w:sz w:val="23"/>
           <w:szCs w:val="19"/>
         </w:rPr>
-        <w:lastRenderedPageBreak/>
         <w:t>Int *p = new int;</w:t>
       </w:r>
     </w:p>
@@ -3214,29 +3111,7 @@
           <w:sz w:val="25"/>
           <w:szCs w:val="19"/>
         </w:rPr>
-        <w:t xml:space="preserve">What </w:t>
-      </w:r>
-      <w:proofErr w:type="gramStart"/>
-      <w:r>
-        <w:rPr>
-          <w:rFonts w:ascii="Consolas" w:hAnsi="Consolas" w:cs="Consolas"/>
-          <w:b/>
-          <w:color w:val="000000"/>
-          <w:sz w:val="25"/>
-          <w:szCs w:val="19"/>
-        </w:rPr>
-        <w:t>are the result</w:t>
-      </w:r>
-      <w:proofErr w:type="gramEnd"/>
-      <w:r>
-        <w:rPr>
-          <w:rFonts w:ascii="Consolas" w:hAnsi="Consolas" w:cs="Consolas"/>
-          <w:b/>
-          <w:color w:val="000000"/>
-          <w:sz w:val="25"/>
-          <w:szCs w:val="19"/>
-        </w:rPr>
-        <w:t>?</w:t>
+        <w:t>What are the result?</w:t>
       </w:r>
     </w:p>
     <w:p>

</xml_diff>

<commit_message>
+ Change VietNammes to English of Question 3
</commit_message>
<xml_diff>
--- a/QuestionCplusplus.docx
+++ b/QuestionCplusplus.docx
@@ -1856,18 +1856,7 @@
           <w:sz w:val="23"/>
           <w:szCs w:val="19"/>
         </w:rPr>
-        <w:t>//Assign value for pointer ptr_a = N</w:t>
-      </w:r>
-      <w:bookmarkStart w:id="0" w:name="_GoBack"/>
-      <w:bookmarkEnd w:id="0"/>
-      <w:r>
-        <w:rPr>
-          <w:rFonts w:ascii="Consolas" w:hAnsi="Consolas" w:cs="Consolas"/>
-          <w:color w:val="008000"/>
-          <w:sz w:val="23"/>
-          <w:szCs w:val="19"/>
-        </w:rPr>
-        <w:t>ULL</w:t>
+        <w:t>//Assign value for pointer ptr_a = NULL</w:t>
       </w:r>
       <w:r>
         <w:rPr>
@@ -2663,28 +2652,21 @@
       <w:pPr>
         <w:rPr>
           <w:rFonts w:ascii="Consolas" w:hAnsi="Consolas" w:cs="Consolas"/>
-          <w:color w:val="000000"/>
-          <w:sz w:val="23"/>
-          <w:szCs w:val="19"/>
-        </w:rPr>
-      </w:pPr>
-      <w:r>
-        <w:rPr>
-          <w:rFonts w:ascii="Consolas" w:hAnsi="Consolas" w:cs="Consolas"/>
-          <w:color w:val="000000"/>
-          <w:sz w:val="23"/>
-          <w:szCs w:val="19"/>
-        </w:rPr>
-        <w:t xml:space="preserve">Chúng ta sử dụng delete để giải phóng vùng nhớ </w:t>
-      </w:r>
-      <w:r>
-        <w:rPr>
-          <w:rFonts w:ascii="Consolas" w:hAnsi="Consolas" w:cs="Consolas"/>
-          <w:color w:val="000000"/>
-          <w:sz w:val="23"/>
-          <w:szCs w:val="19"/>
-        </w:rPr>
-        <w:t>chứa địa chỉ mà con trỏ đang trỏ tới trên bộ nhớ Heap cho Hệ Điều Hành.</w:t>
+          <w:b/>
+          <w:color w:val="000000"/>
+          <w:sz w:val="23"/>
+          <w:szCs w:val="19"/>
+        </w:rPr>
+      </w:pPr>
+      <w:r>
+        <w:rPr>
+          <w:rFonts w:ascii="Consolas" w:hAnsi="Consolas" w:cs="Consolas"/>
+          <w:b/>
+          <w:color w:val="000000"/>
+          <w:sz w:val="23"/>
+          <w:szCs w:val="19"/>
+        </w:rPr>
+        <w:t>We use delete operator for delete link between pointer and value that pointer is pointting.</w:t>
       </w:r>
     </w:p>
     <w:p>
@@ -2722,40 +2704,48 @@
       <w:pPr>
         <w:rPr>
           <w:rFonts w:ascii="Consolas" w:hAnsi="Consolas" w:cs="Consolas"/>
-          <w:b/>
-          <w:color w:val="000000"/>
-          <w:sz w:val="23"/>
-          <w:szCs w:val="19"/>
-        </w:rPr>
-      </w:pPr>
-      <w:r>
-        <w:rPr>
-          <w:rFonts w:ascii="Consolas" w:hAnsi="Consolas" w:cs="Consolas"/>
-          <w:color w:val="000000"/>
-          <w:sz w:val="23"/>
-          <w:szCs w:val="19"/>
-        </w:rPr>
-        <w:t xml:space="preserve">Chúng ta sử dung delete khi chúng muốn trả lại vùng nhớ trên Heap cho Hệ Điều Hành và sau khi chúng ta sử dụng toán tử </w:t>
-      </w:r>
-      <w:r>
-        <w:rPr>
-          <w:rFonts w:ascii="Consolas" w:hAnsi="Consolas" w:cs="Consolas"/>
-          <w:b/>
-          <w:color w:val="000000"/>
-          <w:sz w:val="23"/>
-          <w:szCs w:val="19"/>
+          <w:color w:val="000000"/>
+          <w:sz w:val="23"/>
+          <w:szCs w:val="19"/>
+        </w:rPr>
+      </w:pPr>
+      <w:r>
+        <w:rPr>
+          <w:rFonts w:ascii="Consolas" w:hAnsi="Consolas" w:cs="Consolas"/>
+          <w:color w:val="000000"/>
+          <w:sz w:val="23"/>
+          <w:szCs w:val="19"/>
+        </w:rPr>
+        <w:t xml:space="preserve">We use delete when we want give back memmory on Heap for </w:t>
+      </w:r>
+      <w:r>
+        <w:rPr>
+          <w:rFonts w:ascii="Consolas" w:hAnsi="Consolas" w:cs="Consolas"/>
+          <w:color w:val="000000"/>
+          <w:sz w:val="23"/>
+          <w:szCs w:val="19"/>
+        </w:rPr>
+        <w:t xml:space="preserve">operating systeam and after we use </w:t>
+      </w:r>
+      <w:r>
+        <w:rPr>
+          <w:rFonts w:ascii="Consolas" w:hAnsi="Consolas" w:cs="Consolas"/>
+          <w:b/>
+          <w:color w:val="000000"/>
+          <w:sz w:val="23"/>
+          <w:szCs w:val="19"/>
+          <w:u w:val="single"/>
         </w:rPr>
         <w:t>new</w:t>
       </w:r>
       <w:r>
         <w:rPr>
           <w:rFonts w:ascii="Consolas" w:hAnsi="Consolas" w:cs="Consolas"/>
-          <w:b/>
-          <w:color w:val="000000"/>
-          <w:sz w:val="23"/>
-          <w:szCs w:val="19"/>
-        </w:rPr>
-        <w:t xml:space="preserve"> .</w:t>
+          <w:color w:val="000000"/>
+          <w:sz w:val="23"/>
+          <w:szCs w:val="19"/>
+        </w:rPr>
+        <w:t xml:space="preserve"> operator </w:t>
       </w:r>
     </w:p>
     <w:p>
@@ -2815,27 +2805,47 @@
           <w:sz w:val="23"/>
           <w:szCs w:val="19"/>
         </w:rPr>
-        <w:t>Delete[] dung trong trường hợp tạo mảng.</w:t>
-      </w:r>
-    </w:p>
-    <w:p>
-      <w:pPr>
-        <w:rPr>
-          <w:rFonts w:ascii="Consolas" w:hAnsi="Consolas" w:cs="Consolas"/>
-          <w:color w:val="000000"/>
-          <w:sz w:val="23"/>
-          <w:szCs w:val="19"/>
-        </w:rPr>
-      </w:pPr>
-      <w:r>
-        <w:rPr>
-          <w:rFonts w:ascii="Consolas" w:hAnsi="Consolas" w:cs="Consolas"/>
-          <w:color w:val="000000"/>
-          <w:sz w:val="23"/>
-          <w:szCs w:val="19"/>
-        </w:rPr>
-        <w:t>Delete dung trong trường hợp tạo đối tưởng không phải mảng</w:t>
-      </w:r>
+        <w:t>Delete[]</w:t>
+      </w:r>
+      <w:r>
+        <w:rPr>
+          <w:rFonts w:ascii="Consolas" w:hAnsi="Consolas" w:cs="Consolas"/>
+          <w:color w:val="000000"/>
+          <w:sz w:val="23"/>
+          <w:szCs w:val="19"/>
+        </w:rPr>
+        <w:t xml:space="preserve"> for array</w:t>
+      </w:r>
+    </w:p>
+    <w:p>
+      <w:pPr>
+        <w:rPr>
+          <w:rFonts w:ascii="Consolas" w:hAnsi="Consolas" w:cs="Consolas"/>
+          <w:color w:val="000000"/>
+          <w:sz w:val="23"/>
+          <w:szCs w:val="19"/>
+        </w:rPr>
+      </w:pPr>
+      <w:r>
+        <w:rPr>
+          <w:rFonts w:ascii="Consolas" w:hAnsi="Consolas" w:cs="Consolas"/>
+          <w:color w:val="000000"/>
+          <w:sz w:val="23"/>
+          <w:szCs w:val="19"/>
+        </w:rPr>
+        <w:t xml:space="preserve">Delete </w:t>
+      </w:r>
+      <w:r>
+        <w:rPr>
+          <w:rFonts w:ascii="Consolas" w:hAnsi="Consolas" w:cs="Consolas"/>
+          <w:color w:val="000000"/>
+          <w:sz w:val="23"/>
+          <w:szCs w:val="19"/>
+        </w:rPr>
+        <w:t>not array.</w:t>
+      </w:r>
+      <w:bookmarkStart w:id="0" w:name="_GoBack"/>
+      <w:bookmarkEnd w:id="0"/>
     </w:p>
     <w:p>
       <w:pPr>

</xml_diff>

<commit_message>
Anwser question 3 and 4
</commit_message>
<xml_diff>
--- a/QuestionCplusplus.docx
+++ b/QuestionCplusplus.docx
@@ -2851,6 +2851,685 @@
           <w:szCs w:val="19"/>
         </w:rPr>
       </w:pPr>
+    </w:p>
+    <w:p>
+      <w:pPr>
+        <w:rPr>
+          <w:rFonts w:ascii="Consolas" w:hAnsi="Consolas" w:cs="Consolas"/>
+          <w:b/>
+          <w:color w:val="000000"/>
+          <w:sz w:val="27"/>
+          <w:szCs w:val="19"/>
+        </w:rPr>
+      </w:pPr>
+      <w:proofErr w:type="gramStart"/>
+      <w:r>
+        <w:rPr>
+          <w:rFonts w:ascii="Consolas" w:hAnsi="Consolas" w:cs="Consolas"/>
+          <w:b/>
+          <w:color w:val="000000"/>
+          <w:sz w:val="27"/>
+          <w:szCs w:val="19"/>
+        </w:rPr>
+        <w:t>3.Using</w:t>
+      </w:r>
+      <w:proofErr w:type="gramEnd"/>
+      <w:r>
+        <w:rPr>
+          <w:rFonts w:ascii="Consolas" w:hAnsi="Consolas" w:cs="Consolas"/>
+          <w:b/>
+          <w:color w:val="000000"/>
+          <w:sz w:val="27"/>
+          <w:szCs w:val="19"/>
+        </w:rPr>
+        <w:t xml:space="preserve"> pointer</w:t>
+      </w:r>
+    </w:p>
+    <w:p>
+      <w:pPr>
+        <w:rPr>
+          <w:rFonts w:ascii="Consolas" w:hAnsi="Consolas" w:cs="Consolas"/>
+          <w:b/>
+          <w:color w:val="000000"/>
+          <w:sz w:val="23"/>
+          <w:szCs w:val="19"/>
+        </w:rPr>
+      </w:pPr>
+      <w:r>
+        <w:rPr>
+          <w:rFonts w:ascii="Consolas" w:hAnsi="Consolas" w:cs="Consolas"/>
+          <w:b/>
+          <w:color w:val="000000"/>
+          <w:sz w:val="23"/>
+          <w:szCs w:val="19"/>
+        </w:rPr>
+        <w:t>Why should we use delete?</w:t>
+      </w:r>
+    </w:p>
+    <w:p>
+      <w:pPr>
+        <w:rPr>
+          <w:rFonts w:ascii="Consolas" w:hAnsi="Consolas" w:cs="Consolas"/>
+          <w:b/>
+          <w:color w:val="000000"/>
+          <w:sz w:val="23"/>
+          <w:szCs w:val="19"/>
+        </w:rPr>
+      </w:pPr>
+      <w:r>
+        <w:rPr>
+          <w:rFonts w:ascii="Consolas" w:hAnsi="Consolas" w:cs="Consolas"/>
+          <w:b/>
+          <w:color w:val="000000"/>
+          <w:sz w:val="23"/>
+          <w:szCs w:val="19"/>
+        </w:rPr>
+        <w:t>We use delete operator for delete link between pointer and value that pointer is pointting.</w:t>
+      </w:r>
+    </w:p>
+    <w:p>
+      <w:pPr>
+        <w:rPr>
+          <w:rFonts w:ascii="Consolas" w:hAnsi="Consolas" w:cs="Consolas"/>
+          <w:b/>
+          <w:color w:val="000000"/>
+          <w:sz w:val="23"/>
+          <w:szCs w:val="19"/>
+        </w:rPr>
+      </w:pPr>
+      <w:r>
+        <w:rPr>
+          <w:rFonts w:ascii="Consolas" w:hAnsi="Consolas" w:cs="Consolas"/>
+          <w:b/>
+          <w:color w:val="000000"/>
+          <w:sz w:val="23"/>
+          <w:szCs w:val="19"/>
+        </w:rPr>
+        <w:t xml:space="preserve">When we use </w:t>
+      </w:r>
+      <w:proofErr w:type="gramStart"/>
+      <w:r>
+        <w:rPr>
+          <w:rFonts w:ascii="Consolas" w:hAnsi="Consolas" w:cs="Consolas"/>
+          <w:b/>
+          <w:color w:val="000000"/>
+          <w:sz w:val="23"/>
+          <w:szCs w:val="19"/>
+        </w:rPr>
+        <w:t>delete ?</w:t>
+      </w:r>
+      <w:proofErr w:type="gramEnd"/>
+    </w:p>
+    <w:p>
+      <w:pPr>
+        <w:rPr>
+          <w:rFonts w:ascii="Consolas" w:hAnsi="Consolas" w:cs="Consolas"/>
+          <w:color w:val="000000"/>
+          <w:sz w:val="23"/>
+          <w:szCs w:val="19"/>
+        </w:rPr>
+      </w:pPr>
+      <w:r>
+        <w:rPr>
+          <w:rFonts w:ascii="Consolas" w:hAnsi="Consolas" w:cs="Consolas"/>
+          <w:color w:val="000000"/>
+          <w:sz w:val="23"/>
+          <w:szCs w:val="19"/>
+        </w:rPr>
+        <w:t xml:space="preserve">We use delete when we want give back memmory on Heap for operating systeam and after we use </w:t>
+      </w:r>
+      <w:r>
+        <w:rPr>
+          <w:rFonts w:ascii="Consolas" w:hAnsi="Consolas" w:cs="Consolas"/>
+          <w:b/>
+          <w:color w:val="000000"/>
+          <w:sz w:val="23"/>
+          <w:szCs w:val="19"/>
+          <w:u w:val="single"/>
+        </w:rPr>
+        <w:t>new</w:t>
+      </w:r>
+      <w:r>
+        <w:rPr>
+          <w:rFonts w:ascii="Consolas" w:hAnsi="Consolas" w:cs="Consolas"/>
+          <w:color w:val="000000"/>
+          <w:sz w:val="23"/>
+          <w:szCs w:val="19"/>
+        </w:rPr>
+        <w:t xml:space="preserve"> operator </w:t>
+      </w:r>
+    </w:p>
+    <w:p>
+      <w:pPr>
+        <w:rPr>
+          <w:rFonts w:ascii="Consolas" w:hAnsi="Consolas" w:cs="Consolas"/>
+          <w:b/>
+          <w:color w:val="000000"/>
+          <w:sz w:val="23"/>
+          <w:szCs w:val="19"/>
+        </w:rPr>
+      </w:pPr>
+      <w:r>
+        <w:rPr>
+          <w:rFonts w:ascii="Consolas" w:hAnsi="Consolas" w:cs="Consolas"/>
+          <w:b/>
+          <w:color w:val="000000"/>
+          <w:sz w:val="23"/>
+          <w:szCs w:val="19"/>
+        </w:rPr>
+        <w:t xml:space="preserve">Difference between delete and </w:t>
+      </w:r>
+      <w:proofErr w:type="gramStart"/>
+      <w:r>
+        <w:rPr>
+          <w:rFonts w:ascii="Consolas" w:hAnsi="Consolas" w:cs="Consolas"/>
+          <w:b/>
+          <w:color w:val="000000"/>
+          <w:sz w:val="23"/>
+          <w:szCs w:val="19"/>
+        </w:rPr>
+        <w:t>delete[</w:t>
+      </w:r>
+      <w:proofErr w:type="gramEnd"/>
+      <w:r>
+        <w:rPr>
+          <w:rFonts w:ascii="Consolas" w:hAnsi="Consolas" w:cs="Consolas"/>
+          <w:b/>
+          <w:color w:val="000000"/>
+          <w:sz w:val="23"/>
+          <w:szCs w:val="19"/>
+        </w:rPr>
+        <w:t>]? Write a demo.</w:t>
+      </w:r>
+    </w:p>
+    <w:p>
+      <w:pPr>
+        <w:rPr>
+          <w:rFonts w:ascii="Consolas" w:hAnsi="Consolas" w:cs="Consolas"/>
+          <w:color w:val="000000"/>
+          <w:sz w:val="23"/>
+          <w:szCs w:val="19"/>
+        </w:rPr>
+      </w:pPr>
+      <w:proofErr w:type="gramStart"/>
+      <w:r>
+        <w:rPr>
+          <w:rFonts w:ascii="Consolas" w:hAnsi="Consolas" w:cs="Consolas"/>
+          <w:color w:val="000000"/>
+          <w:sz w:val="23"/>
+          <w:szCs w:val="19"/>
+        </w:rPr>
+        <w:t>Delete[</w:t>
+      </w:r>
+      <w:proofErr w:type="gramEnd"/>
+      <w:r>
+        <w:rPr>
+          <w:rFonts w:ascii="Consolas" w:hAnsi="Consolas" w:cs="Consolas"/>
+          <w:color w:val="000000"/>
+          <w:sz w:val="23"/>
+          <w:szCs w:val="19"/>
+        </w:rPr>
+        <w:t>] for array</w:t>
+      </w:r>
+    </w:p>
+    <w:p>
+      <w:pPr>
+        <w:rPr>
+          <w:rFonts w:ascii="Consolas" w:hAnsi="Consolas" w:cs="Consolas"/>
+          <w:color w:val="000000"/>
+          <w:sz w:val="23"/>
+          <w:szCs w:val="19"/>
+        </w:rPr>
+      </w:pPr>
+      <w:r>
+        <w:rPr>
+          <w:rFonts w:ascii="Consolas" w:hAnsi="Consolas" w:cs="Consolas"/>
+          <w:color w:val="000000"/>
+          <w:sz w:val="23"/>
+          <w:szCs w:val="19"/>
+        </w:rPr>
+        <w:t>Delete not array.</w:t>
+      </w:r>
+    </w:p>
+    <w:p>
+      <w:pPr>
+        <w:rPr>
+          <w:rFonts w:ascii="Consolas" w:hAnsi="Consolas" w:cs="Consolas"/>
+          <w:b/>
+          <w:color w:val="000000"/>
+          <w:sz w:val="23"/>
+          <w:szCs w:val="19"/>
+          <w:u w:val="single"/>
+        </w:rPr>
+      </w:pPr>
+      <w:r>
+        <w:rPr>
+          <w:rFonts w:ascii="Consolas" w:hAnsi="Consolas" w:cs="Consolas"/>
+          <w:b/>
+          <w:color w:val="000000"/>
+          <w:sz w:val="23"/>
+          <w:szCs w:val="19"/>
+          <w:u w:val="single"/>
+        </w:rPr>
+        <w:t>DEMO</w:t>
+      </w:r>
+      <w:r>
+        <w:rPr>
+          <w:rFonts w:ascii="Consolas" w:hAnsi="Consolas" w:cs="Consolas"/>
+          <w:b/>
+          <w:color w:val="000000"/>
+          <w:sz w:val="23"/>
+          <w:szCs w:val="19"/>
+          <w:u w:val="single"/>
+        </w:rPr>
+        <w:t>:</w:t>
+      </w:r>
+    </w:p>
+    <w:p>
+      <w:pPr>
+        <w:rPr>
+          <w:rFonts w:ascii="Consolas" w:hAnsi="Consolas" w:cs="Consolas"/>
+          <w:b/>
+          <w:color w:val="000000"/>
+          <w:sz w:val="23"/>
+          <w:szCs w:val="19"/>
+        </w:rPr>
+      </w:pPr>
+      <w:r>
+        <w:rPr>
+          <w:rFonts w:ascii="Consolas" w:hAnsi="Consolas" w:cs="Consolas"/>
+          <w:b/>
+          <w:color w:val="000000"/>
+          <w:sz w:val="23"/>
+          <w:szCs w:val="19"/>
+        </w:rPr>
+        <w:t>#include&lt;iostream&gt;</w:t>
+      </w:r>
+    </w:p>
+    <w:p>
+      <w:pPr>
+        <w:rPr>
+          <w:rFonts w:ascii="Consolas" w:hAnsi="Consolas" w:cs="Consolas"/>
+          <w:b/>
+          <w:color w:val="000000"/>
+          <w:sz w:val="23"/>
+          <w:szCs w:val="19"/>
+        </w:rPr>
+      </w:pPr>
+      <w:r>
+        <w:rPr>
+          <w:rFonts w:ascii="Consolas" w:hAnsi="Consolas" w:cs="Consolas"/>
+          <w:b/>
+          <w:color w:val="000000"/>
+          <w:sz w:val="23"/>
+          <w:szCs w:val="19"/>
+        </w:rPr>
+        <w:t xml:space="preserve">Using namespace </w:t>
+      </w:r>
+      <w:proofErr w:type="gramStart"/>
+      <w:r>
+        <w:rPr>
+          <w:rFonts w:ascii="Consolas" w:hAnsi="Consolas" w:cs="Consolas"/>
+          <w:b/>
+          <w:color w:val="000000"/>
+          <w:sz w:val="23"/>
+          <w:szCs w:val="19"/>
+        </w:rPr>
+        <w:t>std</w:t>
+      </w:r>
+      <w:proofErr w:type="gramEnd"/>
+      <w:r>
+        <w:rPr>
+          <w:rFonts w:ascii="Consolas" w:hAnsi="Consolas" w:cs="Consolas"/>
+          <w:b/>
+          <w:color w:val="000000"/>
+          <w:sz w:val="23"/>
+          <w:szCs w:val="19"/>
+        </w:rPr>
+        <w:t>;</w:t>
+      </w:r>
+    </w:p>
+    <w:p>
+      <w:pPr>
+        <w:rPr>
+          <w:rFonts w:ascii="Consolas" w:hAnsi="Consolas" w:cs="Consolas"/>
+          <w:b/>
+          <w:color w:val="000000"/>
+          <w:sz w:val="23"/>
+          <w:szCs w:val="19"/>
+        </w:rPr>
+      </w:pPr>
+      <w:r>
+        <w:rPr>
+          <w:rFonts w:ascii="Consolas" w:hAnsi="Consolas" w:cs="Consolas"/>
+          <w:b/>
+          <w:color w:val="000000"/>
+          <w:sz w:val="23"/>
+          <w:szCs w:val="19"/>
+        </w:rPr>
+        <w:t xml:space="preserve">Void </w:t>
+      </w:r>
+      <w:proofErr w:type="gramStart"/>
+      <w:r>
+        <w:rPr>
+          <w:rFonts w:ascii="Consolas" w:hAnsi="Consolas" w:cs="Consolas"/>
+          <w:b/>
+          <w:color w:val="000000"/>
+          <w:sz w:val="23"/>
+          <w:szCs w:val="19"/>
+        </w:rPr>
+        <w:t>main(</w:t>
+      </w:r>
+      <w:proofErr w:type="gramEnd"/>
+      <w:r>
+        <w:rPr>
+          <w:rFonts w:ascii="Consolas" w:hAnsi="Consolas" w:cs="Consolas"/>
+          <w:b/>
+          <w:color w:val="000000"/>
+          <w:sz w:val="23"/>
+          <w:szCs w:val="19"/>
+        </w:rPr>
+        <w:t>){</w:t>
+      </w:r>
+    </w:p>
+    <w:p>
+      <w:pPr>
+        <w:rPr>
+          <w:rFonts w:ascii="Consolas" w:hAnsi="Consolas" w:cs="Consolas"/>
+          <w:b/>
+          <w:color w:val="000000"/>
+          <w:sz w:val="23"/>
+          <w:szCs w:val="19"/>
+        </w:rPr>
+      </w:pPr>
+      <w:r>
+        <w:rPr>
+          <w:rFonts w:ascii="Consolas" w:hAnsi="Consolas" w:cs="Consolas"/>
+          <w:b/>
+          <w:color w:val="000000"/>
+          <w:sz w:val="23"/>
+          <w:szCs w:val="19"/>
+        </w:rPr>
+        <w:t xml:space="preserve">Int *array = new </w:t>
+      </w:r>
+      <w:proofErr w:type="gramStart"/>
+      <w:r>
+        <w:rPr>
+          <w:rFonts w:ascii="Consolas" w:hAnsi="Consolas" w:cs="Consolas"/>
+          <w:b/>
+          <w:color w:val="000000"/>
+          <w:sz w:val="23"/>
+          <w:szCs w:val="19"/>
+        </w:rPr>
+        <w:t>int[</w:t>
+      </w:r>
+      <w:proofErr w:type="gramEnd"/>
+      <w:r>
+        <w:rPr>
+          <w:rFonts w:ascii="Consolas" w:hAnsi="Consolas" w:cs="Consolas"/>
+          <w:b/>
+          <w:color w:val="000000"/>
+          <w:sz w:val="23"/>
+          <w:szCs w:val="19"/>
+        </w:rPr>
+        <w:t>5];</w:t>
+      </w:r>
+    </w:p>
+    <w:p>
+      <w:pPr>
+        <w:rPr>
+          <w:rFonts w:ascii="Consolas" w:hAnsi="Consolas" w:cs="Consolas"/>
+          <w:b/>
+          <w:color w:val="000000"/>
+          <w:sz w:val="23"/>
+          <w:szCs w:val="19"/>
+        </w:rPr>
+      </w:pPr>
+      <w:r>
+        <w:rPr>
+          <w:rFonts w:ascii="Consolas" w:hAnsi="Consolas" w:cs="Consolas"/>
+          <w:b/>
+          <w:color w:val="000000"/>
+          <w:sz w:val="23"/>
+          <w:szCs w:val="19"/>
+        </w:rPr>
+        <w:t xml:space="preserve">Delete </w:t>
+      </w:r>
+      <w:proofErr w:type="gramStart"/>
+      <w:r>
+        <w:rPr>
+          <w:rFonts w:ascii="Consolas" w:hAnsi="Consolas" w:cs="Consolas"/>
+          <w:b/>
+          <w:color w:val="000000"/>
+          <w:sz w:val="23"/>
+          <w:szCs w:val="19"/>
+        </w:rPr>
+        <w:t>array[</w:t>
+      </w:r>
+      <w:proofErr w:type="gramEnd"/>
+      <w:r>
+        <w:rPr>
+          <w:rFonts w:ascii="Consolas" w:hAnsi="Consolas" w:cs="Consolas"/>
+          <w:b/>
+          <w:color w:val="000000"/>
+          <w:sz w:val="23"/>
+          <w:szCs w:val="19"/>
+        </w:rPr>
+        <w:t>0];</w:t>
+      </w:r>
+    </w:p>
+    <w:p>
+      <w:pPr>
+        <w:rPr>
+          <w:rFonts w:ascii="Consolas" w:hAnsi="Consolas" w:cs="Consolas"/>
+          <w:b/>
+          <w:color w:val="000000"/>
+          <w:sz w:val="23"/>
+          <w:szCs w:val="19"/>
+        </w:rPr>
+      </w:pPr>
+    </w:p>
+    <w:p>
+      <w:pPr>
+        <w:rPr>
+          <w:rFonts w:ascii="Consolas" w:hAnsi="Consolas" w:cs="Consolas"/>
+          <w:b/>
+          <w:color w:val="000000"/>
+          <w:sz w:val="23"/>
+          <w:szCs w:val="19"/>
+        </w:rPr>
+      </w:pPr>
+      <w:r>
+        <w:rPr>
+          <w:rFonts w:ascii="Consolas" w:hAnsi="Consolas" w:cs="Consolas"/>
+          <w:b/>
+          <w:color w:val="000000"/>
+          <w:sz w:val="23"/>
+          <w:szCs w:val="19"/>
+        </w:rPr>
+        <w:t>Int *p = new int;</w:t>
+      </w:r>
+    </w:p>
+    <w:p>
+      <w:pPr>
+        <w:rPr>
+          <w:rFonts w:ascii="Consolas" w:hAnsi="Consolas" w:cs="Consolas"/>
+          <w:b/>
+          <w:color w:val="000000"/>
+          <w:sz w:val="23"/>
+          <w:szCs w:val="19"/>
+        </w:rPr>
+      </w:pPr>
+      <w:r>
+        <w:rPr>
+          <w:rFonts w:ascii="Consolas" w:hAnsi="Consolas" w:cs="Consolas"/>
+          <w:b/>
+          <w:color w:val="000000"/>
+          <w:sz w:val="23"/>
+          <w:szCs w:val="19"/>
+        </w:rPr>
+        <w:t>Delete;</w:t>
+      </w:r>
+    </w:p>
+    <w:p>
+      <w:pPr>
+        <w:rPr>
+          <w:rFonts w:ascii="Consolas" w:hAnsi="Consolas" w:cs="Consolas"/>
+          <w:b/>
+          <w:color w:val="000000"/>
+          <w:sz w:val="23"/>
+          <w:szCs w:val="19"/>
+          <w:u w:val="single"/>
+        </w:rPr>
+      </w:pPr>
+      <w:r>
+        <w:rPr>
+          <w:rFonts w:ascii="Consolas" w:hAnsi="Consolas" w:cs="Consolas"/>
+          <w:b/>
+          <w:color w:val="000000"/>
+          <w:sz w:val="23"/>
+          <w:szCs w:val="19"/>
+          <w:u w:val="single"/>
+        </w:rPr>
+        <w:t>}</w:t>
+      </w:r>
+    </w:p>
+    <w:p>
+      <w:pPr>
+        <w:rPr>
+          <w:rFonts w:ascii="Consolas" w:hAnsi="Consolas" w:cs="Consolas"/>
+          <w:b/>
+          <w:color w:val="000000"/>
+          <w:sz w:val="25"/>
+          <w:szCs w:val="19"/>
+        </w:rPr>
+      </w:pPr>
+      <w:r>
+        <w:rPr>
+          <w:rFonts w:ascii="Consolas" w:hAnsi="Consolas" w:cs="Consolas"/>
+          <w:b/>
+          <w:color w:val="000000"/>
+          <w:sz w:val="25"/>
+          <w:szCs w:val="19"/>
+        </w:rPr>
+        <w:t>4. Given below code</w:t>
+      </w:r>
+    </w:p>
+    <w:p>
+      <w:pPr>
+        <w:rPr>
+          <w:rFonts w:ascii="Consolas" w:hAnsi="Consolas" w:cs="Consolas"/>
+          <w:b/>
+          <w:color w:val="000000"/>
+          <w:sz w:val="25"/>
+          <w:szCs w:val="19"/>
+        </w:rPr>
+      </w:pPr>
+      <w:r>
+        <w:rPr>
+          <w:rFonts w:ascii="Consolas" w:hAnsi="Consolas" w:cs="Consolas"/>
+          <w:b/>
+          <w:color w:val="000000"/>
+          <w:sz w:val="25"/>
+          <w:szCs w:val="19"/>
+        </w:rPr>
+        <w:t xml:space="preserve">What </w:t>
+      </w:r>
+      <w:proofErr w:type="gramStart"/>
+      <w:r>
+        <w:rPr>
+          <w:rFonts w:ascii="Consolas" w:hAnsi="Consolas" w:cs="Consolas"/>
+          <w:b/>
+          <w:color w:val="000000"/>
+          <w:sz w:val="25"/>
+          <w:szCs w:val="19"/>
+        </w:rPr>
+        <w:t>are the result</w:t>
+      </w:r>
+      <w:proofErr w:type="gramEnd"/>
+      <w:r>
+        <w:rPr>
+          <w:rFonts w:ascii="Consolas" w:hAnsi="Consolas" w:cs="Consolas"/>
+          <w:b/>
+          <w:color w:val="000000"/>
+          <w:sz w:val="25"/>
+          <w:szCs w:val="19"/>
+        </w:rPr>
+        <w:t>?</w:t>
+      </w:r>
+    </w:p>
+    <w:p>
+      <w:pPr>
+        <w:rPr>
+          <w:rFonts w:ascii="Consolas" w:hAnsi="Consolas" w:cs="Consolas"/>
+          <w:b/>
+          <w:color w:val="000000"/>
+          <w:sz w:val="25"/>
+          <w:szCs w:val="19"/>
+        </w:rPr>
+      </w:pPr>
+      <w:r>
+        <w:rPr>
+          <w:rFonts w:ascii="Consolas" w:hAnsi="Consolas" w:cs="Consolas"/>
+          <w:b/>
+          <w:color w:val="000000"/>
+          <w:sz w:val="25"/>
+          <w:szCs w:val="19"/>
+        </w:rPr>
+        <w:t>1. *p1 == 10</w:t>
+      </w:r>
+    </w:p>
+    <w:p>
+      <w:pPr>
+        <w:rPr>
+          <w:rFonts w:ascii="Consolas" w:hAnsi="Consolas" w:cs="Consolas"/>
+          <w:b/>
+          <w:color w:val="000000"/>
+          <w:sz w:val="25"/>
+          <w:szCs w:val="19"/>
+        </w:rPr>
+      </w:pPr>
+      <w:r>
+        <w:rPr>
+          <w:rFonts w:ascii="Consolas" w:hAnsi="Consolas" w:cs="Consolas"/>
+          <w:b/>
+          <w:color w:val="000000"/>
+          <w:sz w:val="25"/>
+          <w:szCs w:val="19"/>
+        </w:rPr>
+        <w:t>2. *p2 == 0x100</w:t>
+      </w:r>
+    </w:p>
+    <w:p>
+      <w:pPr>
+        <w:rPr>
+          <w:rFonts w:ascii="Consolas" w:hAnsi="Consolas" w:cs="Consolas"/>
+          <w:b/>
+          <w:color w:val="000000"/>
+          <w:sz w:val="25"/>
+          <w:szCs w:val="19"/>
+        </w:rPr>
+      </w:pPr>
+      <w:r>
+        <w:rPr>
+          <w:rFonts w:ascii="Consolas" w:hAnsi="Consolas" w:cs="Consolas"/>
+          <w:b/>
+          <w:color w:val="000000"/>
+          <w:sz w:val="25"/>
+          <w:szCs w:val="19"/>
+        </w:rPr>
+        <w:t>3. *(*p2) ==</w:t>
+      </w:r>
+      <w:r>
+        <w:rPr>
+          <w:rFonts w:ascii="Consolas" w:hAnsi="Consolas" w:cs="Consolas"/>
+          <w:b/>
+          <w:color w:val="000000"/>
+          <w:sz w:val="25"/>
+          <w:szCs w:val="19"/>
+        </w:rPr>
+        <w:t xml:space="preserve"> 10</w:t>
+      </w:r>
     </w:p>
     <w:p>
       <w:pPr>

</xml_diff>